<commit_message>
Add punto 9  y 12
adicion de
9.	DESCRIPCIÓN DEL MÓDULO SELECCIONADO
12.	DISEÑO DE ARCHIVOS Y BASES DE DATOS

ademas se corriguio la numeracion deacuero a lo dicho por el ingeniero
</commit_message>
<xml_diff>
--- a/AUDITORÍA DONATELLO V1.docx
+++ b/AUDITORÍA DONATELLO V1.docx
@@ -2917,30 +2917,16 @@
     <w:p/>
     <w:p>
       <w:pPr>
-        <w:rPr>
-          <w:b/>
-        </w:rPr>
-      </w:pPr>
-    </w:p>
-    <w:p>
-      <w:pPr>
-        <w:rPr>
-          <w:b/>
-        </w:rPr>
-      </w:pPr>
-      <w:r>
-        <w:rPr>
-          <w:b/>
-        </w:rPr>
+        <w:pStyle w:val="Ttulo1"/>
+      </w:pPr>
+      <w:r>
         <w:t>Censo a nivel de software y hardware</w:t>
       </w:r>
       <w:r>
-        <w:rPr>
-          <w:b/>
-        </w:rPr>
         <w:t>:</w:t>
       </w:r>
     </w:p>
+    <w:p/>
     <w:p>
       <w:pPr>
         <w:rPr>
@@ -5635,6 +5621,27 @@
       <w:r>
         <w:t>Selección del módulo a auditar:</w:t>
       </w:r>
+      <w:r>
+        <w:t xml:space="preserve"> </w:t>
+      </w:r>
+      <w:r>
+        <w:rPr>
+          <w:b w:val="0"/>
+          <w:highlight w:val="yellow"/>
+        </w:rPr>
+        <w:t>(colocar las tablas vacias)</w:t>
+      </w:r>
+    </w:p>
+    <w:p>
+      <w:pPr>
+        <w:pStyle w:val="Ttulo1"/>
+      </w:pPr>
+      <w:r>
+        <w:t xml:space="preserve">Metodologia </w:t>
+      </w:r>
+      <w:r>
+        <w:t>Selección del módulo a auditar:</w:t>
+      </w:r>
     </w:p>
     <w:p/>
     <w:p>
@@ -6156,11 +6163,630 @@
       <w:pPr>
         <w:pStyle w:val="Ttulo1"/>
       </w:pPr>
+      <w:r>
+        <w:t>Descripción del módulo seleccionado:</w:t>
+      </w:r>
+    </w:p>
+    <w:p/>
+    <w:p>
+      <w:r>
+        <w:t xml:space="preserve">El modulo seleccionado fue el de Facturación, este modulo es el puente de unión y comunicación con los módulos inventario proveedores y reportes; la finalidad del modulo es ingresar los datos de compra de cada cliente </w:t>
+      </w:r>
+      <w:r>
+        <w:t xml:space="preserve">y así </w:t>
+      </w:r>
+      <w:r>
+        <w:t xml:space="preserve">generar los costos por producto y totales </w:t>
+      </w:r>
+      <w:r>
+        <w:lastRenderedPageBreak/>
+        <w:t xml:space="preserve">de la venta y una vez </w:t>
+      </w:r>
+      <w:r>
+        <w:t>realizada la compra el módulo envía los datos para actualizar el inventario y finalmente imprimir la factura que se le dará al cliente.</w:t>
+      </w:r>
+    </w:p>
+    <w:p/>
+    <w:p>
+      <w:r>
+        <w:t>A continuación, se realiza una breve descripción de cada una de las funcionalidades del módulo para así identificar sus entradas, salidas y procesos</w:t>
+      </w:r>
+      <w:r>
+        <w:t xml:space="preserve"> </w:t>
+      </w:r>
+    </w:p>
+    <w:p>
+      <w:pPr>
+        <w:rPr>
+          <w:b/>
+        </w:rPr>
+      </w:pPr>
+      <w:r>
+        <w:rPr>
+          <w:b/>
+        </w:rPr>
+        <w:t>EMPLEADO</w:t>
+      </w:r>
+    </w:p>
+    <w:p>
+      <w:pPr>
+        <w:pStyle w:val="Prrafodelista"/>
+        <w:numPr>
+          <w:ilvl w:val="0"/>
+          <w:numId w:val="18"/>
+        </w:numPr>
+        <w:ind w:left="709" w:hanging="283"/>
+      </w:pPr>
+      <w:r>
+        <w:rPr>
+          <w:b/>
+        </w:rPr>
+        <w:t>CREAR FACTURA</w:t>
+      </w:r>
+      <w:r>
+        <w:t>:</w:t>
+      </w:r>
+    </w:p>
+    <w:p>
+      <w:pPr>
+        <w:pStyle w:val="Prrafodelista"/>
+        <w:ind w:left="709"/>
+      </w:pPr>
+      <w:r>
+        <w:rPr>
+          <w:b/>
+        </w:rPr>
+        <w:t>Entrad</w:t>
+      </w:r>
+      <w:r>
+        <w:rPr>
+          <w:b/>
+        </w:rPr>
+        <w:t>a:</w:t>
+      </w:r>
+      <w:r>
+        <w:rPr>
+          <w:b/>
+        </w:rPr>
+        <w:t xml:space="preserve"> </w:t>
+      </w:r>
+      <w:r>
+        <w:t xml:space="preserve">Orden de por parte del empleado </w:t>
+      </w:r>
+      <w:r>
+        <w:t xml:space="preserve">para la creación de una nueva Factura </w:t>
+      </w:r>
+      <w:r>
+        <w:t>al software</w:t>
+      </w:r>
+      <w:r>
+        <w:rPr>
+          <w:b/>
+        </w:rPr>
+        <w:t xml:space="preserve"> </w:t>
+      </w:r>
+    </w:p>
+    <w:p>
+      <w:pPr>
+        <w:pStyle w:val="Prrafodelista"/>
+        <w:ind w:left="709"/>
+      </w:pPr>
+      <w:r>
+        <w:rPr>
+          <w:b/>
+        </w:rPr>
+        <w:t>Proceso</w:t>
+      </w:r>
+      <w:r>
+        <w:rPr>
+          <w:b/>
+        </w:rPr>
+        <w:t>:</w:t>
+      </w:r>
+      <w:r>
+        <w:rPr>
+          <w:b/>
+        </w:rPr>
+        <w:t xml:space="preserve"> </w:t>
+      </w:r>
+      <w:r>
+        <w:t xml:space="preserve">El </w:t>
+      </w:r>
+      <w:r>
+        <w:t>software</w:t>
+      </w:r>
+      <w:r>
+        <w:t xml:space="preserve"> consult</w:t>
+      </w:r>
+      <w:r>
+        <w:t>a</w:t>
+      </w:r>
+      <w:r>
+        <w:t xml:space="preserve"> el numero de la factura</w:t>
+      </w:r>
+      <w:r>
+        <w:t>, solicita hora y fecha del sistema</w:t>
+      </w:r>
+    </w:p>
+    <w:p>
+      <w:pPr>
+        <w:pStyle w:val="Prrafodelista"/>
+        <w:ind w:left="709"/>
+        <w:rPr>
+          <w:b/>
+        </w:rPr>
+      </w:pPr>
+      <w:r>
+        <w:rPr>
+          <w:b/>
+        </w:rPr>
+        <w:t>Salida</w:t>
+      </w:r>
+      <w:r>
+        <w:rPr>
+          <w:b/>
+        </w:rPr>
+        <w:t>:</w:t>
+      </w:r>
+      <w:r>
+        <w:rPr>
+          <w:b/>
+        </w:rPr>
+        <w:t xml:space="preserve"> </w:t>
+      </w:r>
+      <w:r>
+        <w:t>Se abre una ventada con información de la factura y un meno en</w:t>
+      </w:r>
+      <w:r>
+        <w:t xml:space="preserve"> </w:t>
+      </w:r>
+      <w:r>
+        <w:t>donde el empleado puede completar la factura</w:t>
+      </w:r>
+      <w:r>
+        <w:rPr>
+          <w:b/>
+        </w:rPr>
+        <w:t xml:space="preserve"> </w:t>
+      </w:r>
+    </w:p>
+    <w:p>
+      <w:pPr>
+        <w:pStyle w:val="Prrafodelista"/>
+        <w:ind w:left="709"/>
+      </w:pPr>
+    </w:p>
+    <w:p>
+      <w:pPr>
+        <w:pStyle w:val="Prrafodelista"/>
+        <w:numPr>
+          <w:ilvl w:val="0"/>
+          <w:numId w:val="18"/>
+        </w:numPr>
+        <w:spacing w:after="0"/>
+        <w:ind w:left="709" w:hanging="283"/>
+      </w:pPr>
+      <w:r>
+        <w:rPr>
+          <w:b/>
+        </w:rPr>
+        <w:t>ADICIONAR PRODUCTO</w:t>
+      </w:r>
+      <w:r>
+        <w:t>:</w:t>
+      </w:r>
+    </w:p>
+    <w:p>
+      <w:pPr>
+        <w:spacing w:after="0"/>
+        <w:ind w:left="709" w:hanging="6"/>
+      </w:pPr>
+      <w:r>
+        <w:rPr>
+          <w:b/>
+        </w:rPr>
+        <w:t>Entrada</w:t>
+      </w:r>
+      <w:r>
+        <w:t xml:space="preserve">: código </w:t>
+      </w:r>
+      <w:r>
+        <w:t xml:space="preserve">o nombre </w:t>
+      </w:r>
+      <w:r>
+        <w:t>del producto y si se desea cantidad, si no se ingresa la cantidad el software por defecto colocara cantidad uno</w:t>
+      </w:r>
+    </w:p>
+    <w:p>
+      <w:pPr>
+        <w:spacing w:after="0"/>
+        <w:ind w:left="703"/>
+      </w:pPr>
+      <w:r>
+        <w:rPr>
+          <w:b/>
+        </w:rPr>
+        <w:t>Proceso</w:t>
+      </w:r>
+      <w:r>
+        <w:t xml:space="preserve">: </w:t>
+      </w:r>
+      <w:r>
+        <w:t xml:space="preserve">buscar el </w:t>
+      </w:r>
+      <w:r>
+        <w:t>producto</w:t>
+      </w:r>
+      <w:r>
+        <w:t xml:space="preserve"> en la base de datos</w:t>
+      </w:r>
+      <w:r>
+        <w:t>, calcular el valor total</w:t>
+      </w:r>
+      <w:r>
+        <w:t xml:space="preserve"> del producto</w:t>
+      </w:r>
+      <w:r>
+        <w:t xml:space="preserve"> </w:t>
+      </w:r>
+      <w:r>
+        <w:t>de acuerdo con</w:t>
+      </w:r>
+      <w:r>
+        <w:t xml:space="preserve"> la cantidad, descuento e impuestos  </w:t>
+      </w:r>
+    </w:p>
+    <w:p>
+      <w:pPr>
+        <w:spacing w:after="0"/>
+        <w:ind w:left="703"/>
+      </w:pPr>
+      <w:r>
+        <w:rPr>
+          <w:b/>
+        </w:rPr>
+        <w:t>Salida</w:t>
+      </w:r>
+      <w:r>
+        <w:rPr>
+          <w:b/>
+        </w:rPr>
+        <w:t xml:space="preserve">: </w:t>
+      </w:r>
+      <w:r>
+        <w:t xml:space="preserve">si encuentra el </w:t>
+      </w:r>
+      <w:r>
+        <w:t>producto</w:t>
+      </w:r>
+      <w:r>
+        <w:t xml:space="preserve"> se agrega su información </w:t>
+      </w:r>
+      <w:r>
+        <w:t xml:space="preserve">con especificación de precios </w:t>
+      </w:r>
+      <w:r>
+        <w:t>a la factura de lo contrario envía un mensaje de error</w:t>
+      </w:r>
+    </w:p>
+    <w:p>
+      <w:pPr>
+        <w:spacing w:after="0"/>
+        <w:ind w:left="703"/>
+      </w:pPr>
+    </w:p>
+    <w:p>
+      <w:pPr>
+        <w:pStyle w:val="Prrafodelista"/>
+        <w:numPr>
+          <w:ilvl w:val="0"/>
+          <w:numId w:val="18"/>
+        </w:numPr>
+        <w:spacing w:after="0"/>
+        <w:ind w:left="709" w:hanging="283"/>
+        <w:rPr>
+          <w:b/>
+        </w:rPr>
+      </w:pPr>
+      <w:r>
+        <w:rPr>
+          <w:b/>
+        </w:rPr>
+        <w:t>INGRESAR CLIENTE:</w:t>
+      </w:r>
+    </w:p>
+    <w:p>
+      <w:pPr>
+        <w:spacing w:after="0"/>
+        <w:ind w:left="703"/>
+      </w:pPr>
+      <w:r>
+        <w:rPr>
+          <w:b/>
+        </w:rPr>
+        <w:t>Entrada:</w:t>
+      </w:r>
+      <w:r>
+        <w:t xml:space="preserve"> nombre o identificación del cliente </w:t>
+      </w:r>
+    </w:p>
+    <w:p>
+      <w:pPr>
+        <w:spacing w:after="0"/>
+        <w:ind w:left="703"/>
+      </w:pPr>
+      <w:r>
+        <w:rPr>
+          <w:b/>
+        </w:rPr>
+        <w:t>Proceso:</w:t>
+      </w:r>
+      <w:r>
+        <w:t xml:space="preserve"> busca</w:t>
+      </w:r>
+      <w:r>
+        <w:t>r</w:t>
+      </w:r>
+      <w:r>
+        <w:t xml:space="preserve"> el cliente en la base de datos </w:t>
+      </w:r>
+    </w:p>
+    <w:p>
+      <w:pPr>
+        <w:spacing w:after="0"/>
+        <w:ind w:left="703"/>
+      </w:pPr>
+      <w:r>
+        <w:rPr>
+          <w:b/>
+        </w:rPr>
+        <w:t>Salida</w:t>
+      </w:r>
+      <w:r>
+        <w:rPr>
+          <w:b/>
+        </w:rPr>
+        <w:t>:</w:t>
+      </w:r>
+      <w:r>
+        <w:t xml:space="preserve"> si encuentra el cliente se agrega su información a la factura de lo contrario envía un mensaje de error</w:t>
+      </w:r>
+    </w:p>
+    <w:p>
+      <w:pPr>
+        <w:pStyle w:val="Prrafodelista"/>
+        <w:ind w:left="709"/>
+      </w:pPr>
+    </w:p>
+    <w:p>
+      <w:pPr>
+        <w:pStyle w:val="Prrafodelista"/>
+        <w:numPr>
+          <w:ilvl w:val="0"/>
+          <w:numId w:val="18"/>
+        </w:numPr>
+        <w:spacing w:after="0"/>
+        <w:ind w:left="709" w:hanging="283"/>
+        <w:rPr>
+          <w:b/>
+        </w:rPr>
+      </w:pPr>
+      <w:r>
+        <w:rPr>
+          <w:b/>
+        </w:rPr>
+        <w:t>FINALIZAR COMPRA:</w:t>
+      </w:r>
+    </w:p>
+    <w:p>
+      <w:pPr>
+        <w:pStyle w:val="Prrafodelista"/>
+        <w:ind w:left="709"/>
+      </w:pPr>
+      <w:r>
+        <w:rPr>
+          <w:b/>
+        </w:rPr>
+        <w:t>Entrada</w:t>
+      </w:r>
+      <w:r>
+        <w:rPr>
+          <w:b/>
+        </w:rPr>
+        <w:t xml:space="preserve">: </w:t>
+      </w:r>
+      <w:r>
+        <w:t xml:space="preserve">Orden de por parte del empleado </w:t>
+      </w:r>
+      <w:r>
+        <w:t xml:space="preserve">para la </w:t>
+      </w:r>
+      <w:r>
+        <w:t>finalización</w:t>
+      </w:r>
+      <w:r>
+        <w:t xml:space="preserve"> de una nueva Factura </w:t>
+      </w:r>
+      <w:r>
+        <w:t>al software</w:t>
+      </w:r>
+      <w:r>
+        <w:t>, además de ingresar la forma de pago</w:t>
+      </w:r>
+      <w:r>
+        <w:rPr>
+          <w:b/>
+        </w:rPr>
+        <w:t xml:space="preserve"> </w:t>
+      </w:r>
+    </w:p>
+    <w:p>
+      <w:pPr>
+        <w:pStyle w:val="Prrafodelista"/>
+        <w:spacing w:after="0"/>
+        <w:ind w:left="709"/>
+      </w:pPr>
+      <w:r>
+        <w:rPr>
+          <w:b/>
+        </w:rPr>
+        <w:t>Proceso</w:t>
+      </w:r>
+      <w:r>
+        <w:rPr>
+          <w:b/>
+        </w:rPr>
+        <w:t>:</w:t>
+      </w:r>
+      <w:r>
+        <w:rPr>
+          <w:b/>
+        </w:rPr>
+        <w:t xml:space="preserve"> </w:t>
+      </w:r>
+      <w:r>
+        <w:t>Calcula</w:t>
+      </w:r>
+      <w:r>
+        <w:t xml:space="preserve">r valor total de la factura de acuerda a la cantidad de productos, descuentos e impuestos, gestionar forma de pago  </w:t>
+      </w:r>
+    </w:p>
+    <w:p>
+      <w:pPr>
+        <w:spacing w:after="0"/>
+        <w:ind w:left="703"/>
+      </w:pPr>
+      <w:r>
+        <w:rPr>
+          <w:b/>
+        </w:rPr>
+        <w:t>Salida</w:t>
+      </w:r>
+      <w:r>
+        <w:rPr>
+          <w:b/>
+        </w:rPr>
+        <w:t xml:space="preserve">: </w:t>
+      </w:r>
+      <w:r>
+        <w:t>Cuenta total de la factura y orden de impresión</w:t>
+      </w:r>
+    </w:p>
+    <w:p>
+      <w:pPr>
+        <w:pStyle w:val="Prrafodelista"/>
+        <w:ind w:left="709"/>
+      </w:pPr>
+    </w:p>
+    <w:p>
+      <w:pPr>
+        <w:pStyle w:val="Prrafodelista"/>
+        <w:numPr>
+          <w:ilvl w:val="0"/>
+          <w:numId w:val="18"/>
+        </w:numPr>
+        <w:spacing w:after="0"/>
+        <w:ind w:left="709" w:hanging="283"/>
+        <w:rPr>
+          <w:b/>
+        </w:rPr>
+      </w:pPr>
+      <w:r>
+        <w:rPr>
+          <w:b/>
+        </w:rPr>
+        <w:t>IMPRIMIR FACTURA:</w:t>
+      </w:r>
+      <w:r>
+        <w:rPr>
+          <w:b/>
+        </w:rPr>
+        <w:t xml:space="preserve"> </w:t>
+      </w:r>
+    </w:p>
+    <w:p>
+      <w:pPr>
+        <w:spacing w:after="0"/>
+        <w:ind w:left="703"/>
+        <w:rPr>
+          <w:b/>
+        </w:rPr>
+      </w:pPr>
+      <w:r>
+        <w:rPr>
+          <w:b/>
+        </w:rPr>
+        <w:t>Entrada</w:t>
+      </w:r>
+      <w:r>
+        <w:rPr>
+          <w:b/>
+        </w:rPr>
+        <w:t xml:space="preserve">: </w:t>
+      </w:r>
+      <w:r>
+        <w:t>O</w:t>
+      </w:r>
+      <w:r>
+        <w:t>rden de impresión</w:t>
+      </w:r>
+    </w:p>
+    <w:p>
+      <w:pPr>
+        <w:spacing w:after="0"/>
+        <w:ind w:left="703"/>
+      </w:pPr>
+      <w:r>
+        <w:rPr>
+          <w:b/>
+        </w:rPr>
+        <w:t>Proceso</w:t>
+      </w:r>
+      <w:r>
+        <w:rPr>
+          <w:b/>
+        </w:rPr>
+        <w:t xml:space="preserve">: </w:t>
+      </w:r>
+      <w:r>
+        <w:t xml:space="preserve">Adecuar la factura a formato de impresión </w:t>
+      </w:r>
       <w:bookmarkStart w:id="0" w:name="_GoBack"/>
       <w:bookmarkEnd w:id="0"/>
+    </w:p>
+    <w:p>
+      <w:pPr>
+        <w:spacing w:after="0"/>
+        <w:ind w:left="703"/>
+      </w:pPr>
+      <w:r>
+        <w:rPr>
+          <w:b/>
+        </w:rPr>
+        <w:t>Salida</w:t>
+      </w:r>
+      <w:r>
+        <w:rPr>
+          <w:b/>
+        </w:rPr>
+        <w:t xml:space="preserve">: </w:t>
+      </w:r>
+      <w:r>
+        <w:t xml:space="preserve">Factura impresa </w:t>
+      </w:r>
+    </w:p>
+    <w:p>
+      <w:pPr>
+        <w:ind w:left="708"/>
+      </w:pPr>
+    </w:p>
+    <w:p>
+      <w:pPr>
+        <w:pStyle w:val="Ttulo1"/>
+      </w:pPr>
       <w:r>
         <w:lastRenderedPageBreak/>
-        <w:t>Descripción del módulo seleccionado:</w:t>
+        <w:t>Flujograma:</w:t>
       </w:r>
     </w:p>
     <w:p>
@@ -6168,7 +6794,25 @@
         <w:pStyle w:val="Ttulo1"/>
       </w:pPr>
       <w:r>
-        <w:t>Flujograma:</w:t>
+        <w:rPr>
+          <w:caps w:val="0"/>
+        </w:rPr>
+        <w:t>DESCRIPCIÓN DE LOS PROCESOS</w:t>
+      </w:r>
+      <w:r>
+        <w:t xml:space="preserve"> significativo de </w:t>
+      </w:r>
+      <w:r>
+        <w:t>módulo</w:t>
+      </w:r>
+      <w:r>
+        <w:t xml:space="preserve"> de facturación</w:t>
+      </w:r>
+      <w:r>
+        <w:t>:</w:t>
+      </w:r>
+      <w:r>
+        <w:t xml:space="preserve"> </w:t>
       </w:r>
     </w:p>
     <w:p>
@@ -6176,32 +6820,120 @@
         <w:pStyle w:val="Ttulo1"/>
       </w:pPr>
       <w:r>
-        <w:t xml:space="preserve">Proceso significativo de </w:t>
-      </w:r>
-      <w:r>
-        <w:t>módulo</w:t>
-      </w:r>
-      <w:r>
-        <w:t xml:space="preserve"> de facturación</w:t>
+        <w:t>Diseño de archivos y bases de datos</w:t>
       </w:r>
       <w:r>
         <w:t>:</w:t>
       </w:r>
+    </w:p>
+    <w:p/>
+    <w:p>
+      <w:pPr>
+        <w:rPr>
+          <w:sz w:val="24"/>
+          <w:szCs w:val="24"/>
+        </w:rPr>
+      </w:pPr>
+      <w:r>
+        <w:t xml:space="preserve">A partir de la observación directa y formatos impresos proporcionados por la empresa se realizo el siguiente diagrama entidad relación: </w:t>
+      </w:r>
+      <w:r>
+        <w:rPr>
+          <w:rStyle w:val="nfasisintenso"/>
+          <w:color w:val="000000"/>
+        </w:rPr>
+        <w:t>Anexo</w:t>
+      </w:r>
+      <w:r>
+        <w:rPr>
+          <w:rStyle w:val="nfasisintenso"/>
+          <w:color w:val="000000"/>
+        </w:rPr>
+        <w:t xml:space="preserve"> 2</w:t>
+      </w:r>
+      <w:r>
+        <w:rPr>
+          <w:rStyle w:val="nfasisintenso"/>
+          <w:color w:val="000000"/>
+        </w:rPr>
+        <w:t xml:space="preserve"> “</w:t>
+      </w:r>
+      <w:r>
+        <w:rPr>
+          <w:rStyle w:val="nfasisintenso"/>
+          <w:color w:val="000000"/>
+        </w:rPr>
+        <w:t>Diagrama Entidad Relación</w:t>
+      </w:r>
+      <w:r>
+        <w:rPr>
+          <w:rStyle w:val="nfasisintenso"/>
+          <w:color w:val="000000"/>
+        </w:rPr>
+        <w:t>”</w:t>
+      </w:r>
+      <w:r>
+        <w:rPr>
+          <w:sz w:val="24"/>
+          <w:szCs w:val="24"/>
+        </w:rPr>
+        <w:t>.</w:t>
+      </w:r>
+    </w:p>
+    <w:p>
+      <w:pPr>
+        <w:rPr>
+          <w:sz w:val="24"/>
+          <w:szCs w:val="24"/>
+        </w:rPr>
+      </w:pPr>
+      <w:r>
+        <w:rPr>
+          <w:noProof/>
+        </w:rPr>
+        <w:drawing>
+          <wp:inline distT="0" distB="0" distL="0" distR="0" wp14:anchorId="238F84FF" wp14:editId="57A2BBCA">
+            <wp:extent cx="5612130" cy="3478530"/>
+            <wp:effectExtent l="0" t="0" r="7620" b="7620"/>
+            <wp:docPr id="9" name="Imagen 9"/>
+            <wp:cNvGraphicFramePr>
+              <a:graphicFrameLocks xmlns:a="http://schemas.openxmlformats.org/drawingml/2006/main" noChangeAspect="1"/>
+            </wp:cNvGraphicFramePr>
+            <a:graphic xmlns:a="http://schemas.openxmlformats.org/drawingml/2006/main">
+              <a:graphicData uri="http://schemas.openxmlformats.org/drawingml/2006/picture">
+                <pic:pic xmlns:pic="http://schemas.openxmlformats.org/drawingml/2006/picture">
+                  <pic:nvPicPr>
+                    <pic:cNvPr id="1" name=""/>
+                    <pic:cNvPicPr/>
+                  </pic:nvPicPr>
+                  <pic:blipFill>
+                    <a:blip r:embed="rId9"/>
+                    <a:stretch>
+                      <a:fillRect/>
+                    </a:stretch>
+                  </pic:blipFill>
+                  <pic:spPr>
+                    <a:xfrm>
+                      <a:off x="0" y="0"/>
+                      <a:ext cx="5612130" cy="3478530"/>
+                    </a:xfrm>
+                    <a:prstGeom prst="rect">
+                      <a:avLst/>
+                    </a:prstGeom>
+                  </pic:spPr>
+                </pic:pic>
+              </a:graphicData>
+            </a:graphic>
+          </wp:inline>
+        </w:drawing>
+      </w:r>
+    </w:p>
+    <w:p>
       <w:r>
         <w:t xml:space="preserve"> </w:t>
       </w:r>
     </w:p>
-    <w:p>
-      <w:pPr>
-        <w:pStyle w:val="Ttulo1"/>
-      </w:pPr>
-      <w:r>
-        <w:t>Diseño de archivos y bases de datos</w:t>
-      </w:r>
-      <w:r>
-        <w:t>:</w:t>
-      </w:r>
-    </w:p>
+    <w:p/>
     <w:p>
       <w:pPr>
         <w:pStyle w:val="Ttulo1"/>
@@ -6699,6 +7431,92 @@
     </w:lvl>
   </w:abstractNum>
   <w:abstractNum w:abstractNumId="4" w15:restartNumberingAfterBreak="0">
+    <w:nsid w:val="23F17AFE"/>
+    <w:multiLevelType w:val="hybridMultilevel"/>
+    <w:tmpl w:val="7A0A5DA2"/>
+    <w:lvl w:ilvl="0" w:tplc="240A000F">
+      <w:start w:val="1"/>
+      <w:numFmt w:val="decimal"/>
+      <w:lvlText w:val="%1."/>
+      <w:lvlJc w:val="left"/>
+      <w:pPr>
+        <w:ind w:left="720" w:hanging="360"/>
+      </w:pPr>
+    </w:lvl>
+    <w:lvl w:ilvl="1" w:tplc="240A0019" w:tentative="1">
+      <w:start w:val="1"/>
+      <w:numFmt w:val="lowerLetter"/>
+      <w:lvlText w:val="%2."/>
+      <w:lvlJc w:val="left"/>
+      <w:pPr>
+        <w:ind w:left="1440" w:hanging="360"/>
+      </w:pPr>
+    </w:lvl>
+    <w:lvl w:ilvl="2" w:tplc="240A001B" w:tentative="1">
+      <w:start w:val="1"/>
+      <w:numFmt w:val="lowerRoman"/>
+      <w:lvlText w:val="%3."/>
+      <w:lvlJc w:val="right"/>
+      <w:pPr>
+        <w:ind w:left="2160" w:hanging="180"/>
+      </w:pPr>
+    </w:lvl>
+    <w:lvl w:ilvl="3" w:tplc="240A000F" w:tentative="1">
+      <w:start w:val="1"/>
+      <w:numFmt w:val="decimal"/>
+      <w:lvlText w:val="%4."/>
+      <w:lvlJc w:val="left"/>
+      <w:pPr>
+        <w:ind w:left="2880" w:hanging="360"/>
+      </w:pPr>
+    </w:lvl>
+    <w:lvl w:ilvl="4" w:tplc="240A0019" w:tentative="1">
+      <w:start w:val="1"/>
+      <w:numFmt w:val="lowerLetter"/>
+      <w:lvlText w:val="%5."/>
+      <w:lvlJc w:val="left"/>
+      <w:pPr>
+        <w:ind w:left="3600" w:hanging="360"/>
+      </w:pPr>
+    </w:lvl>
+    <w:lvl w:ilvl="5" w:tplc="240A001B" w:tentative="1">
+      <w:start w:val="1"/>
+      <w:numFmt w:val="lowerRoman"/>
+      <w:lvlText w:val="%6."/>
+      <w:lvlJc w:val="right"/>
+      <w:pPr>
+        <w:ind w:left="4320" w:hanging="180"/>
+      </w:pPr>
+    </w:lvl>
+    <w:lvl w:ilvl="6" w:tplc="240A000F" w:tentative="1">
+      <w:start w:val="1"/>
+      <w:numFmt w:val="decimal"/>
+      <w:lvlText w:val="%7."/>
+      <w:lvlJc w:val="left"/>
+      <w:pPr>
+        <w:ind w:left="5040" w:hanging="360"/>
+      </w:pPr>
+    </w:lvl>
+    <w:lvl w:ilvl="7" w:tplc="240A0019" w:tentative="1">
+      <w:start w:val="1"/>
+      <w:numFmt w:val="lowerLetter"/>
+      <w:lvlText w:val="%8."/>
+      <w:lvlJc w:val="left"/>
+      <w:pPr>
+        <w:ind w:left="5760" w:hanging="360"/>
+      </w:pPr>
+    </w:lvl>
+    <w:lvl w:ilvl="8" w:tplc="240A001B" w:tentative="1">
+      <w:start w:val="1"/>
+      <w:numFmt w:val="lowerRoman"/>
+      <w:lvlText w:val="%9."/>
+      <w:lvlJc w:val="right"/>
+      <w:pPr>
+        <w:ind w:left="6480" w:hanging="180"/>
+      </w:pPr>
+    </w:lvl>
+  </w:abstractNum>
+  <w:abstractNum w:abstractNumId="5" w15:restartNumberingAfterBreak="0">
     <w:nsid w:val="26043173"/>
     <w:multiLevelType w:val="multilevel"/>
     <w:tmpl w:val="8F30B9D0"/>
@@ -6812,7 +7630,7 @@
       </w:pPr>
     </w:lvl>
   </w:abstractNum>
-  <w:abstractNum w:abstractNumId="5" w15:restartNumberingAfterBreak="0">
+  <w:abstractNum w:abstractNumId="6" w15:restartNumberingAfterBreak="0">
     <w:nsid w:val="30DE71D9"/>
     <w:multiLevelType w:val="hybridMultilevel"/>
     <w:tmpl w:val="CAD03080"/>
@@ -6925,7 +7743,7 @@
       </w:rPr>
     </w:lvl>
   </w:abstractNum>
-  <w:abstractNum w:abstractNumId="6" w15:restartNumberingAfterBreak="0">
+  <w:abstractNum w:abstractNumId="7" w15:restartNumberingAfterBreak="0">
     <w:nsid w:val="396B0344"/>
     <w:multiLevelType w:val="hybridMultilevel"/>
     <w:tmpl w:val="3F5E4E08"/>
@@ -7038,7 +7856,7 @@
       </w:rPr>
     </w:lvl>
   </w:abstractNum>
-  <w:abstractNum w:abstractNumId="7" w15:restartNumberingAfterBreak="0">
+  <w:abstractNum w:abstractNumId="8" w15:restartNumberingAfterBreak="0">
     <w:nsid w:val="3CAB29F2"/>
     <w:multiLevelType w:val="hybridMultilevel"/>
     <w:tmpl w:val="A8E0393E"/>
@@ -7127,7 +7945,7 @@
       </w:pPr>
     </w:lvl>
   </w:abstractNum>
-  <w:abstractNum w:abstractNumId="8" w15:restartNumberingAfterBreak="0">
+  <w:abstractNum w:abstractNumId="9" w15:restartNumberingAfterBreak="0">
     <w:nsid w:val="441760B4"/>
     <w:multiLevelType w:val="hybridMultilevel"/>
     <w:tmpl w:val="2D44121A"/>
@@ -7240,7 +8058,96 @@
       </w:rPr>
     </w:lvl>
   </w:abstractNum>
-  <w:abstractNum w:abstractNumId="9" w15:restartNumberingAfterBreak="0">
+  <w:abstractNum w:abstractNumId="10" w15:restartNumberingAfterBreak="0">
+    <w:nsid w:val="448B4784"/>
+    <w:multiLevelType w:val="hybridMultilevel"/>
+    <w:tmpl w:val="AD205368"/>
+    <w:lvl w:ilvl="0" w:tplc="240A0001">
+      <w:start w:val="1"/>
+      <w:numFmt w:val="bullet"/>
+      <w:lvlText w:val=""/>
+      <w:lvlJc w:val="left"/>
+      <w:pPr>
+        <w:ind w:left="1423" w:hanging="360"/>
+      </w:pPr>
+      <w:rPr>
+        <w:rFonts w:ascii="Symbol" w:hAnsi="Symbol" w:hint="default"/>
+      </w:rPr>
+    </w:lvl>
+    <w:lvl w:ilvl="1" w:tplc="240A0019">
+      <w:start w:val="1"/>
+      <w:numFmt w:val="lowerLetter"/>
+      <w:lvlText w:val="%2."/>
+      <w:lvlJc w:val="left"/>
+      <w:pPr>
+        <w:ind w:left="2143" w:hanging="360"/>
+      </w:pPr>
+    </w:lvl>
+    <w:lvl w:ilvl="2" w:tplc="240A001B" w:tentative="1">
+      <w:start w:val="1"/>
+      <w:numFmt w:val="lowerRoman"/>
+      <w:lvlText w:val="%3."/>
+      <w:lvlJc w:val="right"/>
+      <w:pPr>
+        <w:ind w:left="2863" w:hanging="180"/>
+      </w:pPr>
+    </w:lvl>
+    <w:lvl w:ilvl="3" w:tplc="240A000F" w:tentative="1">
+      <w:start w:val="1"/>
+      <w:numFmt w:val="decimal"/>
+      <w:lvlText w:val="%4."/>
+      <w:lvlJc w:val="left"/>
+      <w:pPr>
+        <w:ind w:left="3583" w:hanging="360"/>
+      </w:pPr>
+    </w:lvl>
+    <w:lvl w:ilvl="4" w:tplc="240A0019" w:tentative="1">
+      <w:start w:val="1"/>
+      <w:numFmt w:val="lowerLetter"/>
+      <w:lvlText w:val="%5."/>
+      <w:lvlJc w:val="left"/>
+      <w:pPr>
+        <w:ind w:left="4303" w:hanging="360"/>
+      </w:pPr>
+    </w:lvl>
+    <w:lvl w:ilvl="5" w:tplc="240A001B" w:tentative="1">
+      <w:start w:val="1"/>
+      <w:numFmt w:val="lowerRoman"/>
+      <w:lvlText w:val="%6."/>
+      <w:lvlJc w:val="right"/>
+      <w:pPr>
+        <w:ind w:left="5023" w:hanging="180"/>
+      </w:pPr>
+    </w:lvl>
+    <w:lvl w:ilvl="6" w:tplc="240A000F" w:tentative="1">
+      <w:start w:val="1"/>
+      <w:numFmt w:val="decimal"/>
+      <w:lvlText w:val="%7."/>
+      <w:lvlJc w:val="left"/>
+      <w:pPr>
+        <w:ind w:left="5743" w:hanging="360"/>
+      </w:pPr>
+    </w:lvl>
+    <w:lvl w:ilvl="7" w:tplc="240A0019" w:tentative="1">
+      <w:start w:val="1"/>
+      <w:numFmt w:val="lowerLetter"/>
+      <w:lvlText w:val="%8."/>
+      <w:lvlJc w:val="left"/>
+      <w:pPr>
+        <w:ind w:left="6463" w:hanging="360"/>
+      </w:pPr>
+    </w:lvl>
+    <w:lvl w:ilvl="8" w:tplc="240A001B" w:tentative="1">
+      <w:start w:val="1"/>
+      <w:numFmt w:val="lowerRoman"/>
+      <w:lvlText w:val="%9."/>
+      <w:lvlJc w:val="right"/>
+      <w:pPr>
+        <w:ind w:left="7183" w:hanging="180"/>
+      </w:pPr>
+    </w:lvl>
+  </w:abstractNum>
+  <w:abstractNum w:abstractNumId="11" w15:restartNumberingAfterBreak="0">
     <w:nsid w:val="44A22F59"/>
     <w:multiLevelType w:val="hybridMultilevel"/>
     <w:tmpl w:val="15B4FEFE"/>
@@ -7257,7 +8164,7 @@
         <w:rFonts w:hint="default"/>
       </w:rPr>
     </w:lvl>
-    <w:lvl w:ilvl="1" w:tplc="240A0019" w:tentative="1">
+    <w:lvl w:ilvl="1" w:tplc="240A0019">
       <w:start w:val="1"/>
       <w:numFmt w:val="lowerLetter"/>
       <w:lvlText w:val="%2."/>
@@ -7330,7 +8237,7 @@
       </w:pPr>
     </w:lvl>
   </w:abstractNum>
-  <w:abstractNum w:abstractNumId="10" w15:restartNumberingAfterBreak="0">
+  <w:abstractNum w:abstractNumId="12" w15:restartNumberingAfterBreak="0">
     <w:nsid w:val="466E1A9E"/>
     <w:multiLevelType w:val="hybridMultilevel"/>
     <w:tmpl w:val="AED0CDBC"/>
@@ -7443,7 +8350,206 @@
       </w:rPr>
     </w:lvl>
   </w:abstractNum>
-  <w:abstractNum w:abstractNumId="11" w15:restartNumberingAfterBreak="0">
+  <w:abstractNum w:abstractNumId="13" w15:restartNumberingAfterBreak="0">
+    <w:nsid w:val="5B7860B0"/>
+    <w:multiLevelType w:val="hybridMultilevel"/>
+    <w:tmpl w:val="F6E0974A"/>
+    <w:lvl w:ilvl="0" w:tplc="240A000F">
+      <w:start w:val="1"/>
+      <w:numFmt w:val="decimal"/>
+      <w:lvlText w:val="%1."/>
+      <w:lvlJc w:val="left"/>
+      <w:pPr>
+        <w:ind w:left="1423" w:hanging="360"/>
+      </w:pPr>
+    </w:lvl>
+    <w:lvl w:ilvl="1" w:tplc="240A0019">
+      <w:start w:val="1"/>
+      <w:numFmt w:val="lowerLetter"/>
+      <w:lvlText w:val="%2."/>
+      <w:lvlJc w:val="left"/>
+      <w:pPr>
+        <w:ind w:left="2143" w:hanging="360"/>
+      </w:pPr>
+    </w:lvl>
+    <w:lvl w:ilvl="2" w:tplc="240A001B" w:tentative="1">
+      <w:start w:val="1"/>
+      <w:numFmt w:val="lowerRoman"/>
+      <w:lvlText w:val="%3."/>
+      <w:lvlJc w:val="right"/>
+      <w:pPr>
+        <w:ind w:left="2863" w:hanging="180"/>
+      </w:pPr>
+    </w:lvl>
+    <w:lvl w:ilvl="3" w:tplc="240A000F" w:tentative="1">
+      <w:start w:val="1"/>
+      <w:numFmt w:val="decimal"/>
+      <w:lvlText w:val="%4."/>
+      <w:lvlJc w:val="left"/>
+      <w:pPr>
+        <w:ind w:left="3583" w:hanging="360"/>
+      </w:pPr>
+    </w:lvl>
+    <w:lvl w:ilvl="4" w:tplc="240A0019" w:tentative="1">
+      <w:start w:val="1"/>
+      <w:numFmt w:val="lowerLetter"/>
+      <w:lvlText w:val="%5."/>
+      <w:lvlJc w:val="left"/>
+      <w:pPr>
+        <w:ind w:left="4303" w:hanging="360"/>
+      </w:pPr>
+    </w:lvl>
+    <w:lvl w:ilvl="5" w:tplc="240A001B" w:tentative="1">
+      <w:start w:val="1"/>
+      <w:numFmt w:val="lowerRoman"/>
+      <w:lvlText w:val="%6."/>
+      <w:lvlJc w:val="right"/>
+      <w:pPr>
+        <w:ind w:left="5023" w:hanging="180"/>
+      </w:pPr>
+    </w:lvl>
+    <w:lvl w:ilvl="6" w:tplc="240A000F" w:tentative="1">
+      <w:start w:val="1"/>
+      <w:numFmt w:val="decimal"/>
+      <w:lvlText w:val="%7."/>
+      <w:lvlJc w:val="left"/>
+      <w:pPr>
+        <w:ind w:left="5743" w:hanging="360"/>
+      </w:pPr>
+    </w:lvl>
+    <w:lvl w:ilvl="7" w:tplc="240A0019" w:tentative="1">
+      <w:start w:val="1"/>
+      <w:numFmt w:val="lowerLetter"/>
+      <w:lvlText w:val="%8."/>
+      <w:lvlJc w:val="left"/>
+      <w:pPr>
+        <w:ind w:left="6463" w:hanging="360"/>
+      </w:pPr>
+    </w:lvl>
+    <w:lvl w:ilvl="8" w:tplc="240A001B" w:tentative="1">
+      <w:start w:val="1"/>
+      <w:numFmt w:val="lowerRoman"/>
+      <w:lvlText w:val="%9."/>
+      <w:lvlJc w:val="right"/>
+      <w:pPr>
+        <w:ind w:left="7183" w:hanging="180"/>
+      </w:pPr>
+    </w:lvl>
+  </w:abstractNum>
+  <w:abstractNum w:abstractNumId="14" w15:restartNumberingAfterBreak="0">
+    <w:nsid w:val="5F4073ED"/>
+    <w:multiLevelType w:val="hybridMultilevel"/>
+    <w:tmpl w:val="143EF1B0"/>
+    <w:lvl w:ilvl="0" w:tplc="240A0001">
+      <w:start w:val="1"/>
+      <w:numFmt w:val="bullet"/>
+      <w:lvlText w:val=""/>
+      <w:lvlJc w:val="left"/>
+      <w:pPr>
+        <w:ind w:left="1423" w:hanging="360"/>
+      </w:pPr>
+      <w:rPr>
+        <w:rFonts w:ascii="Symbol" w:hAnsi="Symbol" w:hint="default"/>
+      </w:rPr>
+    </w:lvl>
+    <w:lvl w:ilvl="1" w:tplc="240A0003" w:tentative="1">
+      <w:start w:val="1"/>
+      <w:numFmt w:val="bullet"/>
+      <w:lvlText w:val="o"/>
+      <w:lvlJc w:val="left"/>
+      <w:pPr>
+        <w:ind w:left="2143" w:hanging="360"/>
+      </w:pPr>
+      <w:rPr>
+        <w:rFonts w:ascii="Courier New" w:hAnsi="Courier New" w:cs="Courier New" w:hint="default"/>
+      </w:rPr>
+    </w:lvl>
+    <w:lvl w:ilvl="2" w:tplc="240A0005" w:tentative="1">
+      <w:start w:val="1"/>
+      <w:numFmt w:val="bullet"/>
+      <w:lvlText w:val=""/>
+      <w:lvlJc w:val="left"/>
+      <w:pPr>
+        <w:ind w:left="2863" w:hanging="360"/>
+      </w:pPr>
+      <w:rPr>
+        <w:rFonts w:ascii="Wingdings" w:hAnsi="Wingdings" w:hint="default"/>
+      </w:rPr>
+    </w:lvl>
+    <w:lvl w:ilvl="3" w:tplc="240A0001" w:tentative="1">
+      <w:start w:val="1"/>
+      <w:numFmt w:val="bullet"/>
+      <w:lvlText w:val=""/>
+      <w:lvlJc w:val="left"/>
+      <w:pPr>
+        <w:ind w:left="3583" w:hanging="360"/>
+      </w:pPr>
+      <w:rPr>
+        <w:rFonts w:ascii="Symbol" w:hAnsi="Symbol" w:hint="default"/>
+      </w:rPr>
+    </w:lvl>
+    <w:lvl w:ilvl="4" w:tplc="240A0003" w:tentative="1">
+      <w:start w:val="1"/>
+      <w:numFmt w:val="bullet"/>
+      <w:lvlText w:val="o"/>
+      <w:lvlJc w:val="left"/>
+      <w:pPr>
+        <w:ind w:left="4303" w:hanging="360"/>
+      </w:pPr>
+      <w:rPr>
+        <w:rFonts w:ascii="Courier New" w:hAnsi="Courier New" w:cs="Courier New" w:hint="default"/>
+      </w:rPr>
+    </w:lvl>
+    <w:lvl w:ilvl="5" w:tplc="240A0005" w:tentative="1">
+      <w:start w:val="1"/>
+      <w:numFmt w:val="bullet"/>
+      <w:lvlText w:val=""/>
+      <w:lvlJc w:val="left"/>
+      <w:pPr>
+        <w:ind w:left="5023" w:hanging="360"/>
+      </w:pPr>
+      <w:rPr>
+        <w:rFonts w:ascii="Wingdings" w:hAnsi="Wingdings" w:hint="default"/>
+      </w:rPr>
+    </w:lvl>
+    <w:lvl w:ilvl="6" w:tplc="240A0001" w:tentative="1">
+      <w:start w:val="1"/>
+      <w:numFmt w:val="bullet"/>
+      <w:lvlText w:val=""/>
+      <w:lvlJc w:val="left"/>
+      <w:pPr>
+        <w:ind w:left="5743" w:hanging="360"/>
+      </w:pPr>
+      <w:rPr>
+        <w:rFonts w:ascii="Symbol" w:hAnsi="Symbol" w:hint="default"/>
+      </w:rPr>
+    </w:lvl>
+    <w:lvl w:ilvl="7" w:tplc="240A0003" w:tentative="1">
+      <w:start w:val="1"/>
+      <w:numFmt w:val="bullet"/>
+      <w:lvlText w:val="o"/>
+      <w:lvlJc w:val="left"/>
+      <w:pPr>
+        <w:ind w:left="6463" w:hanging="360"/>
+      </w:pPr>
+      <w:rPr>
+        <w:rFonts w:ascii="Courier New" w:hAnsi="Courier New" w:cs="Courier New" w:hint="default"/>
+      </w:rPr>
+    </w:lvl>
+    <w:lvl w:ilvl="8" w:tplc="240A0005" w:tentative="1">
+      <w:start w:val="1"/>
+      <w:numFmt w:val="bullet"/>
+      <w:lvlText w:val=""/>
+      <w:lvlJc w:val="left"/>
+      <w:pPr>
+        <w:ind w:left="7183" w:hanging="360"/>
+      </w:pPr>
+      <w:rPr>
+        <w:rFonts w:ascii="Wingdings" w:hAnsi="Wingdings" w:hint="default"/>
+      </w:rPr>
+    </w:lvl>
+  </w:abstractNum>
+  <w:abstractNum w:abstractNumId="15" w15:restartNumberingAfterBreak="0">
     <w:nsid w:val="6324175A"/>
     <w:multiLevelType w:val="hybridMultilevel"/>
     <w:tmpl w:val="EF9E488A"/>
@@ -7556,7 +8662,7 @@
       </w:rPr>
     </w:lvl>
   </w:abstractNum>
-  <w:abstractNum w:abstractNumId="12" w15:restartNumberingAfterBreak="0">
+  <w:abstractNum w:abstractNumId="16" w15:restartNumberingAfterBreak="0">
     <w:nsid w:val="64670E3F"/>
     <w:multiLevelType w:val="hybridMultilevel"/>
     <w:tmpl w:val="613480CC"/>
@@ -7645,7 +8751,7 @@
       </w:pPr>
     </w:lvl>
   </w:abstractNum>
-  <w:abstractNum w:abstractNumId="13" w15:restartNumberingAfterBreak="0">
+  <w:abstractNum w:abstractNumId="17" w15:restartNumberingAfterBreak="0">
     <w:nsid w:val="71BE5F8F"/>
     <w:multiLevelType w:val="hybridMultilevel"/>
     <w:tmpl w:val="7FD8FC14"/>
@@ -7734,7 +8840,7 @@
       </w:pPr>
     </w:lvl>
   </w:abstractNum>
-  <w:abstractNum w:abstractNumId="14" w15:restartNumberingAfterBreak="0">
+  <w:abstractNum w:abstractNumId="18" w15:restartNumberingAfterBreak="0">
     <w:nsid w:val="7282318F"/>
     <w:multiLevelType w:val="hybridMultilevel"/>
     <w:tmpl w:val="B60EC770"/>
@@ -7847,7 +8953,7 @@
       </w:rPr>
     </w:lvl>
   </w:abstractNum>
-  <w:abstractNum w:abstractNumId="15" w15:restartNumberingAfterBreak="0">
+  <w:abstractNum w:abstractNumId="19" w15:restartNumberingAfterBreak="0">
     <w:nsid w:val="7BE130C7"/>
     <w:multiLevelType w:val="hybridMultilevel"/>
     <w:tmpl w:val="E7A4FFC6"/>
@@ -7964,10 +9070,10 @@
     <w:abstractNumId w:val="2"/>
   </w:num>
   <w:num w:numId="2">
-    <w:abstractNumId w:val="4"/>
+    <w:abstractNumId w:val="5"/>
   </w:num>
   <w:num w:numId="3">
-    <w:abstractNumId w:val="13"/>
+    <w:abstractNumId w:val="17"/>
   </w:num>
   <w:num w:numId="4">
     <w:abstractNumId w:val="0"/>
@@ -7976,37 +9082,49 @@
     <w:abstractNumId w:val="3"/>
   </w:num>
   <w:num w:numId="6">
-    <w:abstractNumId w:val="11"/>
+    <w:abstractNumId w:val="15"/>
   </w:num>
   <w:num w:numId="7">
+    <w:abstractNumId w:val="7"/>
+  </w:num>
+  <w:num w:numId="8">
+    <w:abstractNumId w:val="18"/>
+  </w:num>
+  <w:num w:numId="9">
+    <w:abstractNumId w:val="19"/>
+  </w:num>
+  <w:num w:numId="10">
+    <w:abstractNumId w:val="9"/>
+  </w:num>
+  <w:num w:numId="11">
+    <w:abstractNumId w:val="12"/>
+  </w:num>
+  <w:num w:numId="12">
     <w:abstractNumId w:val="6"/>
   </w:num>
-  <w:num w:numId="8">
-    <w:abstractNumId w:val="14"/>
-  </w:num>
-  <w:num w:numId="9">
-    <w:abstractNumId w:val="15"/>
-  </w:num>
-  <w:num w:numId="10">
+  <w:num w:numId="13">
     <w:abstractNumId w:val="8"/>
-  </w:num>
-  <w:num w:numId="11">
-    <w:abstractNumId w:val="10"/>
-  </w:num>
-  <w:num w:numId="12">
-    <w:abstractNumId w:val="5"/>
-  </w:num>
-  <w:num w:numId="13">
-    <w:abstractNumId w:val="7"/>
   </w:num>
   <w:num w:numId="14">
     <w:abstractNumId w:val="1"/>
   </w:num>
   <w:num w:numId="15">
-    <w:abstractNumId w:val="12"/>
+    <w:abstractNumId w:val="16"/>
   </w:num>
   <w:num w:numId="16">
-    <w:abstractNumId w:val="9"/>
+    <w:abstractNumId w:val="11"/>
+  </w:num>
+  <w:num w:numId="17">
+    <w:abstractNumId w:val="14"/>
+  </w:num>
+  <w:num w:numId="18">
+    <w:abstractNumId w:val="13"/>
+  </w:num>
+  <w:num w:numId="19">
+    <w:abstractNumId w:val="10"/>
+  </w:num>
+  <w:num w:numId="20">
+    <w:abstractNumId w:val="4"/>
   </w:num>
 </w:numbering>
 </file>
@@ -9583,7 +10701,7 @@
 </file>
 
 <file path=customXml/itemProps1.xml><?xml version="1.0" encoding="utf-8"?>
-<ds:datastoreItem xmlns:ds="http://schemas.openxmlformats.org/officeDocument/2006/customXml" ds:itemID="{F90E7F74-69ED-4BE8-A8F0-014CC6648E10}">
+<ds:datastoreItem xmlns:ds="http://schemas.openxmlformats.org/officeDocument/2006/customXml" ds:itemID="{6A7CD960-1D04-44E7-92CA-E6EC3FB7CEC9}">
   <ds:schemaRefs>
     <ds:schemaRef ds:uri="http://schemas.openxmlformats.org/officeDocument/2006/bibliography"/>
   </ds:schemaRefs>

</xml_diff>

<commit_message>
Final Final ahora si?
</commit_message>
<xml_diff>
--- a/AUDITORÍA DONATELLO V1.docx
+++ b/AUDITORÍA DONATELLO V1.docx
@@ -1160,14 +1160,7 @@
           <w:rFonts w:cs="Arial"/>
           <w:b/>
         </w:rPr>
-        <w:t>:</w:t>
-      </w:r>
-      <w:r>
-        <w:rPr>
-          <w:rFonts w:cs="Arial"/>
-          <w:b/>
-        </w:rPr>
-        <w:t xml:space="preserve"> </w:t>
+        <w:t xml:space="preserve">: </w:t>
       </w:r>
       <w:r>
         <w:rPr>
@@ -1284,43 +1277,7 @@
         <w:rPr>
           <w:rFonts w:cs="Arial"/>
         </w:rPr>
-        <w:t xml:space="preserve">Desarrollar </w:t>
-      </w:r>
-      <w:r>
-        <w:rPr>
-          <w:rFonts w:cs="Arial"/>
-        </w:rPr>
-        <w:t>e</w:t>
-      </w:r>
-      <w:r>
-        <w:rPr>
-          <w:rFonts w:cs="Arial"/>
-        </w:rPr>
-        <w:t xml:space="preserve"> </w:t>
-      </w:r>
-      <w:r>
-        <w:rPr>
-          <w:rFonts w:cs="Arial"/>
-        </w:rPr>
-        <w:t xml:space="preserve">implementar </w:t>
-      </w:r>
-      <w:r>
-        <w:rPr>
-          <w:rFonts w:cs="Arial"/>
-        </w:rPr>
-        <w:t xml:space="preserve">el plan legal del proceso de extensión de la </w:t>
-      </w:r>
-      <w:r>
-        <w:rPr>
-          <w:rFonts w:cs="Arial"/>
-        </w:rPr>
-        <w:t>empresa como franquicia</w:t>
-      </w:r>
-      <w:r>
-        <w:rPr>
-          <w:rFonts w:cs="Arial"/>
-        </w:rPr>
-        <w:t>.</w:t>
+        <w:t>Desarrollar e implementar el plan legal del proceso de extensión de la empresa como franquicia.</w:t>
       </w:r>
     </w:p>
     <w:p>
@@ -1350,7 +1307,7 @@
         <mc:AlternateContent>
           <mc:Choice Requires="wps">
             <w:drawing>
-              <wp:anchor distT="0" distB="0" distL="114300" distR="114300" simplePos="0" relativeHeight="251694080" behindDoc="0" locked="0" layoutInCell="1" allowOverlap="1" wp14:anchorId="2B2B85C0" wp14:editId="3FB6D3D1">
+              <wp:anchor distT="0" distB="0" distL="114300" distR="114300" simplePos="0" relativeHeight="251661312" behindDoc="0" locked="0" layoutInCell="1" allowOverlap="1" wp14:anchorId="23227D15" wp14:editId="7D255FB3">
                 <wp:simplePos x="0" y="0"/>
                 <wp:positionH relativeFrom="column">
                   <wp:posOffset>309880</wp:posOffset>
@@ -1395,14 +1352,27 @@
                             <w:r>
                               <w:t xml:space="preserve">Diagrama </w:t>
                             </w:r>
-                            <w:fldSimple w:instr=" SEQ Diagrama \* ARABIC ">
-                              <w:r>
-                                <w:rPr>
-                                  <w:noProof/>
-                                </w:rPr>
-                                <w:t>1</w:t>
-                              </w:r>
-                            </w:fldSimple>
+                            <w:r>
+                              <w:fldChar w:fldCharType="begin"/>
+                            </w:r>
+                            <w:r>
+                              <w:instrText xml:space="preserve"> SEQ Diagrama \* ARABIC </w:instrText>
+                            </w:r>
+                            <w:r>
+                              <w:fldChar w:fldCharType="separate"/>
+                            </w:r>
+                            <w:r>
+                              <w:rPr>
+                                <w:noProof/>
+                              </w:rPr>
+                              <w:t>1</w:t>
+                            </w:r>
+                            <w:r>
+                              <w:rPr>
+                                <w:noProof/>
+                              </w:rPr>
+                              <w:fldChar w:fldCharType="end"/>
+                            </w:r>
                             <w:r>
                               <w:t>. Organigrama</w:t>
                             </w:r>
@@ -1429,11 +1399,11 @@
           </mc:Choice>
           <mc:Fallback>
             <w:pict>
-              <v:shapetype w14:anchorId="2B2B85C0" id="_x0000_t202" coordsize="21600,21600" o:spt="202" path="m,l,21600r21600,l21600,xe">
+              <v:shapetype w14:anchorId="23227D15" id="_x0000_t202" coordsize="21600,21600" o:spt="202" path="m,l,21600r21600,l21600,xe">
                 <v:stroke joinstyle="miter"/>
                 <v:path gradientshapeok="t" o:connecttype="rect"/>
               </v:shapetype>
-              <v:shape id="Cuadro de texto 36" o:spid="_x0000_s1026" type="#_x0000_t202" style="position:absolute;left:0;text-align:left;margin-left:24.4pt;margin-top:297.8pt;width:392.95pt;height:.05pt;z-index:251694080;visibility:visible;mso-wrap-style:square;mso-wrap-distance-left:9pt;mso-wrap-distance-top:0;mso-wrap-distance-right:9pt;mso-wrap-distance-bottom:0;mso-position-horizontal:absolute;mso-position-horizontal-relative:text;mso-position-vertical:absolute;mso-position-vertical-relative:text;v-text-anchor:top" o:gfxdata="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" stroked="f">
+              <v:shape id="Cuadro de texto 36" o:spid="_x0000_s1026" type="#_x0000_t202" style="position:absolute;left:0;text-align:left;margin-left:24.4pt;margin-top:297.8pt;width:392.95pt;height:.05pt;z-index:251661312;visibility:visible;mso-wrap-style:square;mso-wrap-distance-left:9pt;mso-wrap-distance-top:0;mso-wrap-distance-right:9pt;mso-wrap-distance-bottom:0;mso-position-horizontal:absolute;mso-position-horizontal-relative:text;mso-position-vertical:absolute;mso-position-vertical-relative:text;v-text-anchor:top" o:gfxdata="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" stroked="f">
                 <v:textbox style="mso-fit-shape-to-text:t" inset="0,0,0,0">
                   <w:txbxContent>
                     <w:p>
@@ -1447,14 +1417,27 @@
                       <w:r>
                         <w:t xml:space="preserve">Diagrama </w:t>
                       </w:r>
-                      <w:fldSimple w:instr=" SEQ Diagrama \* ARABIC ">
-                        <w:r>
-                          <w:rPr>
-                            <w:noProof/>
-                          </w:rPr>
-                          <w:t>1</w:t>
-                        </w:r>
-                      </w:fldSimple>
+                      <w:r>
+                        <w:fldChar w:fldCharType="begin"/>
+                      </w:r>
+                      <w:r>
+                        <w:instrText xml:space="preserve"> SEQ Diagrama \* ARABIC </w:instrText>
+                      </w:r>
+                      <w:r>
+                        <w:fldChar w:fldCharType="separate"/>
+                      </w:r>
+                      <w:r>
+                        <w:rPr>
+                          <w:noProof/>
+                        </w:rPr>
+                        <w:t>1</w:t>
+                      </w:r>
+                      <w:r>
+                        <w:rPr>
+                          <w:noProof/>
+                        </w:rPr>
+                        <w:fldChar w:fldCharType="end"/>
+                      </w:r>
                       <w:r>
                         <w:t>. Organigrama</w:t>
                       </w:r>
@@ -1479,7 +1462,7 @@
         <mc:AlternateContent>
           <mc:Choice Requires="wpg">
             <w:drawing>
-              <wp:anchor distT="0" distB="0" distL="114300" distR="114300" simplePos="0" relativeHeight="251682816" behindDoc="0" locked="0" layoutInCell="1" allowOverlap="1">
+              <wp:anchor distT="0" distB="0" distL="114300" distR="114300" simplePos="0" relativeHeight="251659264" behindDoc="0" locked="0" layoutInCell="1" allowOverlap="1" wp14:anchorId="1DD54466" wp14:editId="19ADC5F6">
                 <wp:simplePos x="0" y="0"/>
                 <wp:positionH relativeFrom="column">
                   <wp:posOffset>309880</wp:posOffset>
@@ -2120,7 +2103,7 @@
           </mc:Choice>
           <mc:Fallback>
             <w:pict>
-              <v:group id="Grupo 27" o:spid="_x0000_s1027" style="position:absolute;left:0;text-align:left;margin-left:24.4pt;margin-top:23.7pt;width:392.95pt;height:269.65pt;z-index:251682816" coordsize="49905,34245" o:gfxdata="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">
+              <v:group w14:anchorId="1DD54466" id="Grupo 27" o:spid="_x0000_s1027" style="position:absolute;left:0;text-align:left;margin-left:24.4pt;margin-top:23.7pt;width:392.95pt;height:269.65pt;z-index:251659264" coordsize="49905,34245" o:gfxdata="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">
                 <v:roundrect id="Rectángulo: esquinas redondeadas 1" o:spid="_x0000_s1028" style="position:absolute;left:22860;width:13627;height:3879;visibility:visible;mso-wrap-style:square;v-text-anchor:middle" arcsize="10923f" o:gfxdata="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" fillcolor="white [3201]" strokecolor="#ffc000 [3207]" strokeweight="1pt">
                   <v:stroke joinstyle="miter"/>
                   <v:textbox>
@@ -2365,7 +2348,7 @@
         <mc:AlternateContent>
           <mc:Choice Requires="wps">
             <w:drawing>
-              <wp:anchor distT="0" distB="0" distL="114300" distR="114300" simplePos="0" relativeHeight="251696128" behindDoc="0" locked="0" layoutInCell="1" allowOverlap="1" wp14:anchorId="0A8A8E4E" wp14:editId="0081FFE3">
+              <wp:anchor distT="0" distB="0" distL="114300" distR="114300" simplePos="0" relativeHeight="251662336" behindDoc="0" locked="0" layoutInCell="1" allowOverlap="1" wp14:anchorId="3A903E17" wp14:editId="4AAADC62">
                 <wp:simplePos x="0" y="0"/>
                 <wp:positionH relativeFrom="column">
                   <wp:posOffset>1102194</wp:posOffset>
@@ -2410,14 +2393,27 @@
                             <w:r>
                               <w:t xml:space="preserve">Diagrama </w:t>
                             </w:r>
-                            <w:fldSimple w:instr=" SEQ Diagrama \* ARABIC ">
-                              <w:r>
-                                <w:rPr>
-                                  <w:noProof/>
-                                </w:rPr>
-                                <w:t>2</w:t>
-                              </w:r>
-                            </w:fldSimple>
+                            <w:r>
+                              <w:fldChar w:fldCharType="begin"/>
+                            </w:r>
+                            <w:r>
+                              <w:instrText xml:space="preserve"> SEQ Diagrama \* ARABIC </w:instrText>
+                            </w:r>
+                            <w:r>
+                              <w:fldChar w:fldCharType="separate"/>
+                            </w:r>
+                            <w:r>
+                              <w:rPr>
+                                <w:noProof/>
+                              </w:rPr>
+                              <w:t>2</w:t>
+                            </w:r>
+                            <w:r>
+                              <w:rPr>
+                                <w:noProof/>
+                              </w:rPr>
+                              <w:fldChar w:fldCharType="end"/>
+                            </w:r>
                             <w:r>
                               <w:t>. Organigrama departamento de sistemas</w:t>
                             </w:r>
@@ -2441,7 +2437,7 @@
           </mc:Choice>
           <mc:Fallback>
             <w:pict>
-              <v:shape w14:anchorId="0A8A8E4E" id="Cuadro de texto 37" o:spid="_x0000_s1043" type="#_x0000_t202" style="position:absolute;left:0;text-align:left;margin-left:86.8pt;margin-top:249.45pt;width:267.05pt;height:.05pt;z-index:251696128;visibility:visible;mso-wrap-style:square;mso-width-percent:0;mso-wrap-distance-left:9pt;mso-wrap-distance-top:0;mso-wrap-distance-right:9pt;mso-wrap-distance-bottom:0;mso-position-horizontal:absolute;mso-position-horizontal-relative:text;mso-position-vertical:absolute;mso-position-vertical-relative:text;mso-width-percent:0;mso-width-relative:margin;v-text-anchor:top" o:gfxdata="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" stroked="f">
+              <v:shape w14:anchorId="3A903E17" id="Cuadro de texto 37" o:spid="_x0000_s1043" type="#_x0000_t202" style="position:absolute;left:0;text-align:left;margin-left:86.8pt;margin-top:249.45pt;width:267.05pt;height:.05pt;z-index:251662336;visibility:visible;mso-wrap-style:square;mso-width-percent:0;mso-wrap-distance-left:9pt;mso-wrap-distance-top:0;mso-wrap-distance-right:9pt;mso-wrap-distance-bottom:0;mso-position-horizontal:absolute;mso-position-horizontal-relative:text;mso-position-vertical:absolute;mso-position-vertical-relative:text;mso-width-percent:0;mso-width-relative:margin;v-text-anchor:top" o:gfxdata="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" stroked="f">
                 <v:textbox style="mso-fit-shape-to-text:t" inset="0,0,0,0">
                   <w:txbxContent>
                     <w:p>
@@ -2455,14 +2451,27 @@
                       <w:r>
                         <w:t xml:space="preserve">Diagrama </w:t>
                       </w:r>
-                      <w:fldSimple w:instr=" SEQ Diagrama \* ARABIC ">
-                        <w:r>
-                          <w:rPr>
-                            <w:noProof/>
-                          </w:rPr>
-                          <w:t>2</w:t>
-                        </w:r>
-                      </w:fldSimple>
+                      <w:r>
+                        <w:fldChar w:fldCharType="begin"/>
+                      </w:r>
+                      <w:r>
+                        <w:instrText xml:space="preserve"> SEQ Diagrama \* ARABIC </w:instrText>
+                      </w:r>
+                      <w:r>
+                        <w:fldChar w:fldCharType="separate"/>
+                      </w:r>
+                      <w:r>
+                        <w:rPr>
+                          <w:noProof/>
+                        </w:rPr>
+                        <w:t>2</w:t>
+                      </w:r>
+                      <w:r>
+                        <w:rPr>
+                          <w:noProof/>
+                        </w:rPr>
+                        <w:fldChar w:fldCharType="end"/>
+                      </w:r>
                       <w:r>
                         <w:t>. Organigrama departamento de sistemas</w:t>
                       </w:r>
@@ -2481,7 +2490,7 @@
         <mc:AlternateContent>
           <mc:Choice Requires="wpg">
             <w:drawing>
-              <wp:anchor distT="0" distB="0" distL="114300" distR="114300" simplePos="0" relativeHeight="251692032" behindDoc="0" locked="0" layoutInCell="1" allowOverlap="1">
+              <wp:anchor distT="0" distB="0" distL="114300" distR="114300" simplePos="0" relativeHeight="251660288" behindDoc="0" locked="0" layoutInCell="1" allowOverlap="1" wp14:anchorId="17D58840" wp14:editId="75D8C142">
                 <wp:simplePos x="0" y="0"/>
                 <wp:positionH relativeFrom="column">
                   <wp:posOffset>1932940</wp:posOffset>
@@ -2747,7 +2756,7 @@
           </mc:Choice>
           <mc:Fallback>
             <w:pict>
-              <v:group id="Grupo 34" o:spid="_x0000_s1044" style="position:absolute;left:0;text-align:left;margin-left:152.2pt;margin-top:60.55pt;width:136.15pt;height:184.2pt;z-index:251692032" coordsize="17291,23394" o:gfxdata="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">
+              <v:group w14:anchorId="17D58840" id="Grupo 34" o:spid="_x0000_s1044" style="position:absolute;left:0;text-align:left;margin-left:152.2pt;margin-top:60.55pt;width:136.15pt;height:184.2pt;z-index:251660288" coordsize="17291,23394" o:gfxdata="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">
                 <v:roundrect id="Rectángulo: esquinas redondeadas 28" o:spid="_x0000_s1045" style="position:absolute;left:715;width:15951;height:6375;visibility:visible;mso-wrap-style:square;v-text-anchor:middle" arcsize="10923f" o:gfxdata="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" fillcolor="white [3201]" strokecolor="#ffc000 [3207]" strokeweight="1pt">
                   <v:stroke joinstyle="miter"/>
                   <v:textbox>
@@ -2841,16 +2850,7 @@
         </mc:AlternateContent>
       </w:r>
       <w:r>
-        <w:t xml:space="preserve">Actualmente Donatello cuenta con un departamento de sistemas pequeño debido a que las necesidades requeridas no son de gran </w:t>
-      </w:r>
-      <w:r>
-        <w:t>envergadura</w:t>
-      </w:r>
-      <w:r>
-        <w:t xml:space="preserve">, este departamento se encuentra organizado de la siguiente </w:t>
-      </w:r>
-      <w:r>
-        <w:t>forma:</w:t>
+        <w:t>Actualmente Donatello cuenta con un departamento de sistemas pequeño debido a que las necesidades requeridas no son de gran envergadura, este departamento se encuentra organizado de la siguiente forma:</w:t>
       </w:r>
     </w:p>
     <w:p/>
@@ -2868,10 +2868,7 @@
         <w:pStyle w:val="Ttulo1"/>
       </w:pPr>
       <w:r>
-        <w:t>Censo a nivel de software y hardware</w:t>
-      </w:r>
-      <w:r>
-        <w:t>:</w:t>
+        <w:t>Censo a nivel de software y hardware:</w:t>
       </w:r>
     </w:p>
     <w:p/>
@@ -2921,14 +2918,7 @@
           <w:rFonts w:cs="Arial"/>
           <w:b/>
         </w:rPr>
-        <w:t xml:space="preserve"> Compaq</w:t>
-      </w:r>
-      <w:r>
-        <w:rPr>
-          <w:rFonts w:cs="Arial"/>
-          <w:b/>
-        </w:rPr>
-        <w:t xml:space="preserve"> </w:t>
+        <w:t xml:space="preserve"> Compaq </w:t>
       </w:r>
       <w:r>
         <w:rPr>
@@ -2959,28 +2949,7 @@
           <w:rFonts w:cs="Arial"/>
           <w:lang w:val="en-US"/>
         </w:rPr>
-        <w:t>Processor</w:t>
-      </w:r>
-      <w:r>
-        <w:rPr>
-          <w:rFonts w:cs="Arial"/>
-          <w:lang w:val="en-US"/>
-        </w:rPr>
-        <w:t xml:space="preserve">: AMD </w:t>
-      </w:r>
-      <w:r>
-        <w:rPr>
-          <w:rFonts w:cs="Arial"/>
-          <w:lang w:val="en-US"/>
-        </w:rPr>
-        <w:t>Athlon</w:t>
-      </w:r>
-      <w:r>
-        <w:rPr>
-          <w:rFonts w:cs="Arial"/>
-          <w:lang w:val="en-US"/>
-        </w:rPr>
-        <w:t xml:space="preserve"> (tm) II X4 620 Processor 2.60 GHz</w:t>
+        <w:t>Processor: AMD Athlon (tm) II X4 620 Processor 2.60 GHz</w:t>
       </w:r>
     </w:p>
     <w:p>
@@ -2995,19 +2964,7 @@
         <w:rPr>
           <w:rFonts w:cs="Arial"/>
         </w:rPr>
-        <w:t xml:space="preserve">Memoria </w:t>
-      </w:r>
-      <w:r>
-        <w:rPr>
-          <w:rFonts w:cs="Arial"/>
-        </w:rPr>
-        <w:t>RAM</w:t>
-      </w:r>
-      <w:r>
-        <w:rPr>
-          <w:rFonts w:cs="Arial"/>
-        </w:rPr>
-        <w:t xml:space="preserve">: 4.00 GB </w:t>
+        <w:t xml:space="preserve">Memoria RAM: 4.00 GB </w:t>
       </w:r>
     </w:p>
     <w:p>
@@ -3224,13 +3181,7 @@
         <w:rPr>
           <w:rFonts w:cs="Arial"/>
         </w:rPr>
-        <w:t xml:space="preserve">Windows 7 profesional </w:t>
-      </w:r>
-      <w:r>
-        <w:rPr>
-          <w:rFonts w:cs="Arial"/>
-        </w:rPr>
-        <w:t>Servic</w:t>
+        <w:t>Windows 7 profesional Servic</w:t>
       </w:r>
       <w:r>
         <w:rPr>
@@ -3292,15 +3243,7 @@
           <w:b/>
           <w:lang w:val="en-US"/>
         </w:rPr>
-        <w:t>Adobe</w:t>
-      </w:r>
-      <w:r>
-        <w:rPr>
-          <w:rFonts w:cs="Arial"/>
-          <w:b/>
-          <w:lang w:val="en-US"/>
-        </w:rPr>
-        <w:t xml:space="preserve"> Reader version 8.0</w:t>
+        <w:t>Adobe Reader version 8.0</w:t>
       </w:r>
     </w:p>
     <w:p>
@@ -3357,28 +3300,7 @@
           <w:rFonts w:cs="Arial"/>
           <w:b/>
         </w:rPr>
-        <w:t xml:space="preserve">SAI OPEN </w:t>
-      </w:r>
-      <w:r>
-        <w:rPr>
-          <w:rFonts w:cs="Arial"/>
-          <w:b/>
-        </w:rPr>
-        <w:t>versión</w:t>
-      </w:r>
-      <w:r>
-        <w:rPr>
-          <w:rFonts w:cs="Arial"/>
-          <w:b/>
-        </w:rPr>
-        <w:t xml:space="preserve"> 9.0.0</w:t>
-      </w:r>
-      <w:r>
-        <w:rPr>
-          <w:rFonts w:cs="Arial"/>
-          <w:b/>
-        </w:rPr>
-        <w:t xml:space="preserve"> </w:t>
+        <w:t xml:space="preserve">SAI OPEN versión 9.0.0 </w:t>
       </w:r>
     </w:p>
     <w:p>
@@ -3725,19 +3647,7 @@
               <w:rPr>
                 <w:rFonts w:cs="Arial"/>
               </w:rPr>
-              <w:t xml:space="preserve">Controlador integrado </w:t>
-            </w:r>
-            <w:r>
-              <w:rPr>
-                <w:rFonts w:cs="Arial"/>
-              </w:rPr>
-              <w:t xml:space="preserve">basado en </w:t>
-            </w:r>
-            <w:r>
-              <w:rPr>
-                <w:rFonts w:cs="Arial"/>
-              </w:rPr>
-              <w:t>arquitectura Linux x86</w:t>
+              <w:t>Controlador integrado basado en arquitectura Linux x86</w:t>
             </w:r>
           </w:p>
         </w:tc>
@@ -3801,14 +3711,27 @@
       <w:r>
         <w:t xml:space="preserve">Tabla </w:t>
       </w:r>
-      <w:fldSimple w:instr=" SEQ Tabla \* ARABIC ">
-        <w:r>
-          <w:rPr>
-            <w:noProof/>
-          </w:rPr>
-          <w:t>1</w:t>
-        </w:r>
-      </w:fldSimple>
+      <w:r>
+        <w:fldChar w:fldCharType="begin"/>
+      </w:r>
+      <w:r>
+        <w:instrText xml:space="preserve"> SEQ Tabla \* ARABIC </w:instrText>
+      </w:r>
+      <w:r>
+        <w:fldChar w:fldCharType="separate"/>
+      </w:r>
+      <w:r>
+        <w:rPr>
+          <w:noProof/>
+        </w:rPr>
+        <w:t>1</w:t>
+      </w:r>
+      <w:r>
+        <w:rPr>
+          <w:noProof/>
+        </w:rPr>
+        <w:fldChar w:fldCharType="end"/>
+      </w:r>
       <w:r>
         <w:t>. Matriz Hardware vs Software</w:t>
       </w:r>
@@ -3830,7 +3753,7 @@
         <mc:AlternateContent>
           <mc:Choice Requires="wps">
             <w:drawing>
-              <wp:anchor distT="0" distB="0" distL="114300" distR="114300" simplePos="0" relativeHeight="251711488" behindDoc="0" locked="0" layoutInCell="1" allowOverlap="1">
+              <wp:anchor distT="0" distB="0" distL="114300" distR="114300" simplePos="0" relativeHeight="251673600" behindDoc="0" locked="0" layoutInCell="1" allowOverlap="1" wp14:anchorId="177B0228" wp14:editId="650E71B3">
                 <wp:simplePos x="0" y="0"/>
                 <wp:positionH relativeFrom="column">
                   <wp:posOffset>2620597</wp:posOffset>
@@ -3889,7 +3812,7 @@
           </mc:Choice>
           <mc:Fallback>
             <w:pict>
-              <v:shape id="Cuadro de texto 31" o:spid="_x0000_s1050" type="#_x0000_t202" style="position:absolute;left:0;text-align:left;margin-left:206.35pt;margin-top:10pt;width:48.25pt;height:29.2pt;z-index:251711488;visibility:visible;mso-wrap-style:square;mso-width-percent:0;mso-height-percent:0;mso-wrap-distance-left:9pt;mso-wrap-distance-top:0;mso-wrap-distance-right:9pt;mso-wrap-distance-bottom:0;mso-position-horizontal:absolute;mso-position-horizontal-relative:text;mso-position-vertical:absolute;mso-position-vertical-relative:text;mso-width-percent:0;mso-height-percent:0;mso-width-relative:margin;mso-height-relative:margin;v-text-anchor:top" o:gfxdata="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" filled="f" stroked="f" strokeweight=".5pt">
+              <v:shape w14:anchorId="177B0228" id="Cuadro de texto 31" o:spid="_x0000_s1050" type="#_x0000_t202" style="position:absolute;left:0;text-align:left;margin-left:206.35pt;margin-top:10pt;width:48.25pt;height:29.2pt;z-index:251673600;visibility:visible;mso-wrap-style:square;mso-width-percent:0;mso-height-percent:0;mso-wrap-distance-left:9pt;mso-wrap-distance-top:0;mso-wrap-distance-right:9pt;mso-wrap-distance-bottom:0;mso-position-horizontal:absolute;mso-position-horizontal-relative:text;mso-position-vertical:absolute;mso-position-vertical-relative:text;mso-width-percent:0;mso-height-percent:0;mso-width-relative:margin;mso-height-relative:margin;v-text-anchor:top" o:gfxdata="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" filled="f" stroked="f" strokeweight=".5pt">
                 <v:textbox>
                   <w:txbxContent>
                     <w:p>
@@ -3921,7 +3844,7 @@
         <mc:AlternateContent>
           <mc:Choice Requires="wps">
             <w:drawing>
-              <wp:anchor distT="0" distB="0" distL="114300" distR="114300" simplePos="0" relativeHeight="251716608" behindDoc="0" locked="0" layoutInCell="1" allowOverlap="1">
+              <wp:anchor distT="0" distB="0" distL="114300" distR="114300" simplePos="0" relativeHeight="251676672" behindDoc="0" locked="0" layoutInCell="1" allowOverlap="1" wp14:anchorId="762CD091" wp14:editId="304A4423">
                 <wp:simplePos x="0" y="0"/>
                 <wp:positionH relativeFrom="column">
                   <wp:posOffset>3043291</wp:posOffset>
@@ -3974,7 +3897,7 @@
           </mc:Choice>
           <mc:Fallback>
             <w:pict>
-              <v:shape w14:anchorId="128BD86E" id="Conector recto de flecha 39" o:spid="_x0000_s1026" type="#_x0000_t32" style="position:absolute;margin-left:239.65pt;margin-top:177.85pt;width:95.05pt;height:0;z-index:251716608;visibility:visible;mso-wrap-style:square;mso-wrap-distance-left:9pt;mso-wrap-distance-top:0;mso-wrap-distance-right:9pt;mso-wrap-distance-bottom:0;mso-position-horizontal:absolute;mso-position-horizontal-relative:text;mso-position-vertical:absolute;mso-position-vertical-relative:text" o:gfxdata="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" strokecolor="#4472c4 [3204]" strokeweight=".5pt">
+              <v:shape w14:anchorId="7BA3DB88" id="Conector recto de flecha 39" o:spid="_x0000_s1026" type="#_x0000_t32" style="position:absolute;margin-left:239.65pt;margin-top:177.85pt;width:95.05pt;height:0;z-index:251676672;visibility:visible;mso-wrap-style:square;mso-wrap-distance-left:9pt;mso-wrap-distance-top:0;mso-wrap-distance-right:9pt;mso-wrap-distance-bottom:0;mso-position-horizontal:absolute;mso-position-horizontal-relative:text;mso-position-vertical:absolute;mso-position-vertical-relative:text" o:gfxdata="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" strokecolor="#4472c4 [3204]" strokeweight=".5pt">
                 <v:stroke startarrow="block" endarrow="block" joinstyle="miter"/>
               </v:shape>
             </w:pict>
@@ -3988,7 +3911,7 @@
         <mc:AlternateContent>
           <mc:Choice Requires="wps">
             <w:drawing>
-              <wp:anchor distT="0" distB="0" distL="114300" distR="114300" simplePos="0" relativeHeight="251715584" behindDoc="0" locked="0" layoutInCell="1" allowOverlap="1" wp14:anchorId="33A57A6F" wp14:editId="6E56D488">
+              <wp:anchor distT="0" distB="0" distL="114300" distR="114300" simplePos="0" relativeHeight="251675648" behindDoc="0" locked="0" layoutInCell="1" allowOverlap="1" wp14:anchorId="2C24B720" wp14:editId="17921A3F">
                 <wp:simplePos x="0" y="0"/>
                 <wp:positionH relativeFrom="column">
                   <wp:posOffset>3229358</wp:posOffset>
@@ -4047,7 +3970,7 @@
           </mc:Choice>
           <mc:Fallback>
             <w:pict>
-              <v:shape w14:anchorId="33A57A6F" id="Cuadro de texto 38" o:spid="_x0000_s1051" type="#_x0000_t202" style="position:absolute;left:0;text-align:left;margin-left:254.3pt;margin-top:181pt;width:48.25pt;height:29.2pt;z-index:251715584;visibility:visible;mso-wrap-style:square;mso-width-percent:0;mso-height-percent:0;mso-wrap-distance-left:9pt;mso-wrap-distance-top:0;mso-wrap-distance-right:9pt;mso-wrap-distance-bottom:0;mso-position-horizontal:absolute;mso-position-horizontal-relative:text;mso-position-vertical:absolute;mso-position-vertical-relative:text;mso-width-percent:0;mso-height-percent:0;mso-width-relative:margin;mso-height-relative:margin;v-text-anchor:top" o:gfxdata="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" filled="f" stroked="f" strokeweight=".5pt">
+              <v:shape w14:anchorId="2C24B720" id="Cuadro de texto 38" o:spid="_x0000_s1051" type="#_x0000_t202" style="position:absolute;left:0;text-align:left;margin-left:254.3pt;margin-top:181pt;width:48.25pt;height:29.2pt;z-index:251675648;visibility:visible;mso-wrap-style:square;mso-width-percent:0;mso-height-percent:0;mso-wrap-distance-left:9pt;mso-wrap-distance-top:0;mso-wrap-distance-right:9pt;mso-wrap-distance-bottom:0;mso-position-horizontal:absolute;mso-position-horizontal-relative:text;mso-position-vertical:absolute;mso-position-vertical-relative:text;mso-width-percent:0;mso-height-percent:0;mso-width-relative:margin;mso-height-relative:margin;v-text-anchor:top" o:gfxdata="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" filled="f" stroked="f" strokeweight=".5pt">
                 <v:textbox>
                   <w:txbxContent>
                     <w:p>
@@ -4069,7 +3992,7 @@
         <mc:AlternateContent>
           <mc:Choice Requires="wps">
             <w:drawing>
-              <wp:anchor distT="0" distB="0" distL="114300" distR="114300" simplePos="0" relativeHeight="251713536" behindDoc="0" locked="0" layoutInCell="1" allowOverlap="1" wp14:anchorId="2BB8468F" wp14:editId="57779B90">
+              <wp:anchor distT="0" distB="0" distL="114300" distR="114300" simplePos="0" relativeHeight="251674624" behindDoc="0" locked="0" layoutInCell="1" allowOverlap="1" wp14:anchorId="5B05B1A3" wp14:editId="047C9063">
                 <wp:simplePos x="0" y="0"/>
                 <wp:positionH relativeFrom="column">
                   <wp:posOffset>1892851</wp:posOffset>
@@ -4128,7 +4051,7 @@
           </mc:Choice>
           <mc:Fallback>
             <w:pict>
-              <v:shape w14:anchorId="2BB8468F" id="Cuadro de texto 35" o:spid="_x0000_s1052" type="#_x0000_t202" style="position:absolute;left:0;text-align:left;margin-left:149.05pt;margin-top:130.75pt;width:48.25pt;height:29.2pt;z-index:251713536;visibility:visible;mso-wrap-style:square;mso-width-percent:0;mso-height-percent:0;mso-wrap-distance-left:9pt;mso-wrap-distance-top:0;mso-wrap-distance-right:9pt;mso-wrap-distance-bottom:0;mso-position-horizontal:absolute;mso-position-horizontal-relative:text;mso-position-vertical:absolute;mso-position-vertical-relative:text;mso-width-percent:0;mso-height-percent:0;mso-width-relative:margin;mso-height-relative:margin;v-text-anchor:top" o:gfxdata="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" filled="f" stroked="f" strokeweight=".5pt">
+              <v:shape w14:anchorId="5B05B1A3" id="Cuadro de texto 35" o:spid="_x0000_s1052" type="#_x0000_t202" style="position:absolute;left:0;text-align:left;margin-left:149.05pt;margin-top:130.75pt;width:48.25pt;height:29.2pt;z-index:251674624;visibility:visible;mso-wrap-style:square;mso-width-percent:0;mso-height-percent:0;mso-wrap-distance-left:9pt;mso-wrap-distance-top:0;mso-wrap-distance-right:9pt;mso-wrap-distance-bottom:0;mso-position-horizontal:absolute;mso-position-horizontal-relative:text;mso-position-vertical:absolute;mso-position-vertical-relative:text;mso-width-percent:0;mso-height-percent:0;mso-width-relative:margin;mso-height-relative:margin;v-text-anchor:top" o:gfxdata="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" filled="f" stroked="f" strokeweight=".5pt">
                 <v:textbox>
                   <w:txbxContent>
                     <w:p>
@@ -4150,7 +4073,7 @@
         <mc:AlternateContent>
           <mc:Choice Requires="wps">
             <w:drawing>
-              <wp:anchor distT="0" distB="0" distL="114300" distR="114300" simplePos="0" relativeHeight="251710464" behindDoc="0" locked="0" layoutInCell="1" allowOverlap="1">
+              <wp:anchor distT="0" distB="0" distL="114300" distR="114300" simplePos="0" relativeHeight="251672576" behindDoc="0" locked="0" layoutInCell="1" allowOverlap="1" wp14:anchorId="39BBD518" wp14:editId="75EADD38">
                 <wp:simplePos x="0" y="0"/>
                 <wp:positionH relativeFrom="column">
                   <wp:posOffset>1300756</wp:posOffset>
@@ -4203,7 +4126,7 @@
           </mc:Choice>
           <mc:Fallback>
             <w:pict>
-              <v:shape w14:anchorId="505AD0B3" id="Conector recto de flecha 25" o:spid="_x0000_s1026" type="#_x0000_t32" style="position:absolute;margin-left:102.4pt;margin-top:9.4pt;width:232.3pt;height:0;z-index:251710464;visibility:visible;mso-wrap-style:square;mso-wrap-distance-left:9pt;mso-wrap-distance-top:0;mso-wrap-distance-right:9pt;mso-wrap-distance-bottom:0;mso-position-horizontal:absolute;mso-position-horizontal-relative:text;mso-position-vertical:absolute;mso-position-vertical-relative:text" o:gfxdata="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" strokecolor="#4472c4 [3204]" strokeweight=".5pt">
+              <v:shape w14:anchorId="092CAA1B" id="Conector recto de flecha 25" o:spid="_x0000_s1026" type="#_x0000_t32" style="position:absolute;margin-left:102.4pt;margin-top:9.4pt;width:232.3pt;height:0;z-index:251672576;visibility:visible;mso-wrap-style:square;mso-wrap-distance-left:9pt;mso-wrap-distance-top:0;mso-wrap-distance-right:9pt;mso-wrap-distance-bottom:0;mso-position-horizontal:absolute;mso-position-horizontal-relative:text;mso-position-vertical:absolute;mso-position-vertical-relative:text" o:gfxdata="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" strokecolor="#4472c4 [3204]" strokeweight=".5pt">
                 <v:stroke startarrow="block" endarrow="block" joinstyle="miter"/>
               </v:shape>
             </w:pict>
@@ -4217,7 +4140,7 @@
         <mc:AlternateContent>
           <mc:Choice Requires="wps">
             <w:drawing>
-              <wp:anchor distT="0" distB="0" distL="114300" distR="114300" simplePos="0" relativeHeight="251709440" behindDoc="0" locked="0" layoutInCell="1" allowOverlap="1">
+              <wp:anchor distT="0" distB="0" distL="114300" distR="114300" simplePos="0" relativeHeight="251671552" behindDoc="0" locked="0" layoutInCell="1" allowOverlap="1" wp14:anchorId="4E35B5F0" wp14:editId="7D91971E">
                 <wp:simplePos x="0" y="0"/>
                 <wp:positionH relativeFrom="column">
                   <wp:posOffset>2335925</wp:posOffset>
@@ -4270,7 +4193,7 @@
           </mc:Choice>
           <mc:Fallback>
             <w:pict>
-              <v:shape w14:anchorId="790811B6" id="Conector recto de flecha 12" o:spid="_x0000_s1026" type="#_x0000_t32" style="position:absolute;margin-left:183.95pt;margin-top:114.7pt;width:0;height:63.15pt;z-index:251709440;visibility:visible;mso-wrap-style:square;mso-wrap-distance-left:9pt;mso-wrap-distance-top:0;mso-wrap-distance-right:9pt;mso-wrap-distance-bottom:0;mso-position-horizontal:absolute;mso-position-horizontal-relative:text;mso-position-vertical:absolute;mso-position-vertical-relative:text" o:gfxdata="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" strokecolor="#4472c4 [3204]" strokeweight=".5pt">
+              <v:shape w14:anchorId="7910B2A7" id="Conector recto de flecha 12" o:spid="_x0000_s1026" type="#_x0000_t32" style="position:absolute;margin-left:183.95pt;margin-top:114.7pt;width:0;height:63.15pt;z-index:251671552;visibility:visible;mso-wrap-style:square;mso-wrap-distance-left:9pt;mso-wrap-distance-top:0;mso-wrap-distance-right:9pt;mso-wrap-distance-bottom:0;mso-position-horizontal:absolute;mso-position-horizontal-relative:text;mso-position-vertical:absolute;mso-position-vertical-relative:text" o:gfxdata="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" strokecolor="#4472c4 [3204]" strokeweight=".5pt">
                 <v:stroke startarrow="block" endarrow="block" joinstyle="miter"/>
               </v:shape>
             </w:pict>
@@ -4282,7 +4205,7 @@
           <w:noProof/>
         </w:rPr>
         <w:drawing>
-          <wp:inline distT="0" distB="0" distL="0" distR="0">
+          <wp:inline distT="0" distB="0" distL="0" distR="0" wp14:anchorId="555F5F6B" wp14:editId="46DC8016">
             <wp:extent cx="3596005" cy="2932981"/>
             <wp:effectExtent l="0" t="0" r="4445" b="1270"/>
             <wp:docPr id="40" name="Imagen 40" descr="https://byme.s3-eu-west-1.amazonaws.com/data/homebymeProjects/5A1EC930-869C-4AE4-A16A-E43D2F2C1DAE/images/21-11-2017_22-23-14_960_540.jpg"/>
@@ -4342,14 +4265,27 @@
       <w:r>
         <w:t xml:space="preserve">Diagrama </w:t>
       </w:r>
-      <w:fldSimple w:instr=" SEQ Diagrama \* ARABIC ">
-        <w:r>
-          <w:rPr>
-            <w:noProof/>
-          </w:rPr>
-          <w:t>3</w:t>
-        </w:r>
-      </w:fldSimple>
+      <w:r>
+        <w:fldChar w:fldCharType="begin"/>
+      </w:r>
+      <w:r>
+        <w:instrText xml:space="preserve"> SEQ Diagrama \* ARABIC </w:instrText>
+      </w:r>
+      <w:r>
+        <w:fldChar w:fldCharType="separate"/>
+      </w:r>
+      <w:r>
+        <w:rPr>
+          <w:noProof/>
+        </w:rPr>
+        <w:t>3</w:t>
+      </w:r>
+      <w:r>
+        <w:rPr>
+          <w:noProof/>
+        </w:rPr>
+        <w:fldChar w:fldCharType="end"/>
+      </w:r>
       <w:r>
         <w:t>. Plano del establecimiento</w:t>
       </w:r>
@@ -4405,7 +4341,7 @@
         <mc:AlternateContent>
           <mc:Choice Requires="wps">
             <w:drawing>
-              <wp:anchor distT="0" distB="0" distL="114300" distR="114300" simplePos="0" relativeHeight="251705344" behindDoc="0" locked="0" layoutInCell="1" allowOverlap="1">
+              <wp:anchor distT="0" distB="0" distL="114300" distR="114300" simplePos="0" relativeHeight="251669504" behindDoc="0" locked="0" layoutInCell="1" allowOverlap="1" wp14:anchorId="142A9B45" wp14:editId="41936049">
                 <wp:simplePos x="0" y="0"/>
                 <wp:positionH relativeFrom="column">
                   <wp:posOffset>2145377</wp:posOffset>
@@ -4464,7 +4400,7 @@
           </mc:Choice>
           <mc:Fallback>
             <w:pict>
-              <v:shape w14:anchorId="7B1CE626" id="Conector recto de flecha 17" o:spid="_x0000_s1026" type="#_x0000_t32" style="position:absolute;margin-left:168.95pt;margin-top:30.25pt;width:111.4pt;height:0;z-index:251705344;visibility:visible;mso-wrap-style:square;mso-width-percent:0;mso-height-percent:0;mso-wrap-distance-left:9pt;mso-wrap-distance-top:0;mso-wrap-distance-right:9pt;mso-wrap-distance-bottom:0;mso-position-horizontal:absolute;mso-position-horizontal-relative:text;mso-position-vertical:absolute;mso-position-vertical-relative:text;mso-width-percent:0;mso-height-percent:0;mso-width-relative:margin;mso-height-relative:margin" o:gfxdata="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" strokecolor="#4472c4 [3204]" strokeweight=".5pt">
+              <v:shape w14:anchorId="4AD8CC30" id="Conector recto de flecha 17" o:spid="_x0000_s1026" type="#_x0000_t32" style="position:absolute;margin-left:168.95pt;margin-top:30.25pt;width:111.4pt;height:0;z-index:251669504;visibility:visible;mso-wrap-style:square;mso-width-percent:0;mso-height-percent:0;mso-wrap-distance-left:9pt;mso-wrap-distance-top:0;mso-wrap-distance-right:9pt;mso-wrap-distance-bottom:0;mso-position-horizontal:absolute;mso-position-horizontal-relative:text;mso-position-vertical:absolute;mso-position-vertical-relative:text;mso-width-percent:0;mso-height-percent:0;mso-width-relative:margin;mso-height-relative:margin" o:gfxdata="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" strokecolor="#4472c4 [3204]" strokeweight=".5pt">
                 <v:stroke startarrow="block" endarrow="block" joinstyle="miter"/>
               </v:shape>
             </w:pict>
@@ -4478,7 +4414,7 @@
         <mc:AlternateContent>
           <mc:Choice Requires="wps">
             <w:drawing>
-              <wp:anchor distT="0" distB="0" distL="114300" distR="114300" simplePos="0" relativeHeight="251701248" behindDoc="0" locked="0" layoutInCell="1" allowOverlap="1" wp14:anchorId="61EE0101" wp14:editId="02A97449">
+              <wp:anchor distT="0" distB="0" distL="114300" distR="114300" simplePos="0" relativeHeight="251666432" behindDoc="0" locked="0" layoutInCell="1" allowOverlap="1" wp14:anchorId="4DE1AF87" wp14:editId="6617B42B">
                 <wp:simplePos x="0" y="0"/>
                 <wp:positionH relativeFrom="column">
                   <wp:posOffset>2128891</wp:posOffset>
@@ -4537,7 +4473,7 @@
           </mc:Choice>
           <mc:Fallback>
             <w:pict>
-              <v:shape w14:anchorId="61EE0101" id="Cuadro de texto 11" o:spid="_x0000_s1053" type="#_x0000_t202" style="position:absolute;left:0;text-align:left;margin-left:167.65pt;margin-top:134.25pt;width:57pt;height:22.4pt;z-index:251701248;visibility:visible;mso-wrap-style:square;mso-width-percent:0;mso-height-percent:0;mso-wrap-distance-left:9pt;mso-wrap-distance-top:0;mso-wrap-distance-right:9pt;mso-wrap-distance-bottom:0;mso-position-horizontal:absolute;mso-position-horizontal-relative:text;mso-position-vertical:absolute;mso-position-vertical-relative:text;mso-width-percent:0;mso-height-percent:0;mso-width-relative:margin;mso-height-relative:margin;v-text-anchor:top" o:gfxdata="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" filled="f" stroked="f" strokeweight=".5pt">
+              <v:shape w14:anchorId="4DE1AF87" id="Cuadro de texto 11" o:spid="_x0000_s1053" type="#_x0000_t202" style="position:absolute;left:0;text-align:left;margin-left:167.65pt;margin-top:134.25pt;width:57pt;height:22.4pt;z-index:251666432;visibility:visible;mso-wrap-style:square;mso-width-percent:0;mso-height-percent:0;mso-wrap-distance-left:9pt;mso-wrap-distance-top:0;mso-wrap-distance-right:9pt;mso-wrap-distance-bottom:0;mso-position-horizontal:absolute;mso-position-horizontal-relative:text;mso-position-vertical:absolute;mso-position-vertical-relative:text;mso-width-percent:0;mso-height-percent:0;mso-width-relative:margin;mso-height-relative:margin;v-text-anchor:top" o:gfxdata="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" filled="f" stroked="f" strokeweight=".5pt">
                 <v:textbox>
                   <w:txbxContent>
                     <w:p>
@@ -4559,7 +4495,7 @@
         <mc:AlternateContent>
           <mc:Choice Requires="wps">
             <w:drawing>
-              <wp:anchor distT="0" distB="0" distL="114300" distR="114300" simplePos="0" relativeHeight="251707392" behindDoc="0" locked="0" layoutInCell="1" allowOverlap="1" wp14:anchorId="5407537E" wp14:editId="381AE11D">
+              <wp:anchor distT="0" distB="0" distL="114300" distR="114300" simplePos="0" relativeHeight="251670528" behindDoc="0" locked="0" layoutInCell="1" allowOverlap="1" wp14:anchorId="3667C591" wp14:editId="46130D63">
                 <wp:simplePos x="0" y="0"/>
                 <wp:positionH relativeFrom="column">
                   <wp:posOffset>2721131</wp:posOffset>
@@ -4618,7 +4554,7 @@
           </mc:Choice>
           <mc:Fallback>
             <w:pict>
-              <v:shape w14:anchorId="5407537E" id="Cuadro de texto 24" o:spid="_x0000_s1054" type="#_x0000_t202" style="position:absolute;left:0;text-align:left;margin-left:214.25pt;margin-top:4.9pt;width:45.5pt;height:22.4pt;z-index:251707392;visibility:visible;mso-wrap-style:square;mso-width-percent:0;mso-height-percent:0;mso-wrap-distance-left:9pt;mso-wrap-distance-top:0;mso-wrap-distance-right:9pt;mso-wrap-distance-bottom:0;mso-position-horizontal:absolute;mso-position-horizontal-relative:text;mso-position-vertical:absolute;mso-position-vertical-relative:text;mso-width-percent:0;mso-height-percent:0;mso-width-relative:margin;mso-height-relative:margin;v-text-anchor:top" o:gfxdata="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" filled="f" stroked="f" strokeweight=".5pt">
+              <v:shape w14:anchorId="3667C591" id="Cuadro de texto 24" o:spid="_x0000_s1054" type="#_x0000_t202" style="position:absolute;left:0;text-align:left;margin-left:214.25pt;margin-top:4.9pt;width:45.5pt;height:22.4pt;z-index:251670528;visibility:visible;mso-wrap-style:square;mso-width-percent:0;mso-height-percent:0;mso-wrap-distance-left:9pt;mso-wrap-distance-top:0;mso-wrap-distance-right:9pt;mso-wrap-distance-bottom:0;mso-position-horizontal:absolute;mso-position-horizontal-relative:text;mso-position-vertical:absolute;mso-position-vertical-relative:text;mso-width-percent:0;mso-height-percent:0;mso-width-relative:margin;mso-height-relative:margin;v-text-anchor:top" o:gfxdata="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" filled="f" stroked="f" strokeweight=".5pt">
                 <v:textbox>
                   <w:txbxContent>
                     <w:p>
@@ -4640,7 +4576,7 @@
         <mc:AlternateContent>
           <mc:Choice Requires="wps">
             <w:drawing>
-              <wp:anchor distT="0" distB="0" distL="114300" distR="114300" simplePos="0" relativeHeight="251704320" behindDoc="0" locked="0" layoutInCell="1" allowOverlap="1" wp14:anchorId="6F9C7FE2" wp14:editId="61E3050C">
+              <wp:anchor distT="0" distB="0" distL="114300" distR="114300" simplePos="0" relativeHeight="251668480" behindDoc="0" locked="0" layoutInCell="1" allowOverlap="1" wp14:anchorId="63F57444" wp14:editId="5A7A44B8">
                 <wp:simplePos x="0" y="0"/>
                 <wp:positionH relativeFrom="column">
                   <wp:posOffset>2272558</wp:posOffset>
@@ -4699,7 +4635,7 @@
           </mc:Choice>
           <mc:Fallback>
             <w:pict>
-              <v:shape w14:anchorId="6F9C7FE2" id="Cuadro de texto 15" o:spid="_x0000_s1055" type="#_x0000_t202" style="position:absolute;left:0;text-align:left;margin-left:178.95pt;margin-top:75.55pt;width:45.5pt;height:22.4pt;z-index:251704320;visibility:visible;mso-wrap-style:square;mso-width-percent:0;mso-height-percent:0;mso-wrap-distance-left:9pt;mso-wrap-distance-top:0;mso-wrap-distance-right:9pt;mso-wrap-distance-bottom:0;mso-position-horizontal:absolute;mso-position-horizontal-relative:text;mso-position-vertical:absolute;mso-position-vertical-relative:text;mso-width-percent:0;mso-height-percent:0;mso-width-relative:margin;mso-height-relative:margin;v-text-anchor:top" o:gfxdata="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" filled="f" stroked="f" strokeweight=".5pt">
+              <v:shape w14:anchorId="63F57444" id="Cuadro de texto 15" o:spid="_x0000_s1055" type="#_x0000_t202" style="position:absolute;left:0;text-align:left;margin-left:178.95pt;margin-top:75.55pt;width:45.5pt;height:22.4pt;z-index:251668480;visibility:visible;mso-wrap-style:square;mso-width-percent:0;mso-height-percent:0;mso-wrap-distance-left:9pt;mso-wrap-distance-top:0;mso-wrap-distance-right:9pt;mso-wrap-distance-bottom:0;mso-position-horizontal:absolute;mso-position-horizontal-relative:text;mso-position-vertical:absolute;mso-position-vertical-relative:text;mso-width-percent:0;mso-height-percent:0;mso-width-relative:margin;mso-height-relative:margin;v-text-anchor:top" o:gfxdata="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" filled="f" stroked="f" strokeweight=".5pt">
                 <v:textbox>
                   <w:txbxContent>
                     <w:p>
@@ -4721,7 +4657,7 @@
         <mc:AlternateContent>
           <mc:Choice Requires="wps">
             <w:drawing>
-              <wp:anchor distT="0" distB="0" distL="114300" distR="114300" simplePos="0" relativeHeight="251702272" behindDoc="0" locked="0" layoutInCell="1" allowOverlap="1">
+              <wp:anchor distT="0" distB="0" distL="114300" distR="114300" simplePos="0" relativeHeight="251667456" behindDoc="0" locked="0" layoutInCell="1" allowOverlap="1" wp14:anchorId="1FAB35E4" wp14:editId="063F26A7">
                 <wp:simplePos x="0" y="0"/>
                 <wp:positionH relativeFrom="column">
                   <wp:posOffset>2327299</wp:posOffset>
@@ -4774,7 +4710,7 @@
           </mc:Choice>
           <mc:Fallback>
             <w:pict>
-              <v:shape w14:anchorId="3BAD8B5A" id="Conector recto de flecha 14" o:spid="_x0000_s1026" type="#_x0000_t32" style="position:absolute;margin-left:183.25pt;margin-top:72.4pt;width:30.55pt;height:0;z-index:251702272;visibility:visible;mso-wrap-style:square;mso-wrap-distance-left:9pt;mso-wrap-distance-top:0;mso-wrap-distance-right:9pt;mso-wrap-distance-bottom:0;mso-position-horizontal:absolute;mso-position-horizontal-relative:text;mso-position-vertical:absolute;mso-position-vertical-relative:text" o:gfxdata="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" strokecolor="#4472c4 [3204]" strokeweight=".5pt">
+              <v:shape w14:anchorId="40E8D0D5" id="Conector recto de flecha 14" o:spid="_x0000_s1026" type="#_x0000_t32" style="position:absolute;margin-left:183.25pt;margin-top:72.4pt;width:30.55pt;height:0;z-index:251667456;visibility:visible;mso-wrap-style:square;mso-wrap-distance-left:9pt;mso-wrap-distance-top:0;mso-wrap-distance-right:9pt;mso-wrap-distance-bottom:0;mso-position-horizontal:absolute;mso-position-horizontal-relative:text;mso-position-vertical:absolute;mso-position-vertical-relative:text" o:gfxdata="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" strokecolor="#4472c4 [3204]" strokeweight=".5pt">
                 <v:stroke startarrow="block" endarrow="block" joinstyle="miter"/>
               </v:shape>
             </w:pict>
@@ -4788,7 +4724,7 @@
         <mc:AlternateContent>
           <mc:Choice Requires="wps">
             <w:drawing>
-              <wp:anchor distT="0" distB="0" distL="114300" distR="114300" simplePos="0" relativeHeight="251699200" behindDoc="0" locked="0" layoutInCell="1" allowOverlap="1">
+              <wp:anchor distT="0" distB="0" distL="114300" distR="114300" simplePos="0" relativeHeight="251665408" behindDoc="0" locked="0" layoutInCell="1" allowOverlap="1" wp14:anchorId="3FBA7856" wp14:editId="6FA74066">
                 <wp:simplePos x="0" y="0"/>
                 <wp:positionH relativeFrom="column">
                   <wp:posOffset>2180650</wp:posOffset>
@@ -4841,7 +4777,7 @@
           </mc:Choice>
           <mc:Fallback>
             <w:pict>
-              <v:shape w14:anchorId="563FF96D" id="Conector recto de flecha 10" o:spid="_x0000_s1026" type="#_x0000_t32" style="position:absolute;margin-left:171.7pt;margin-top:68.35pt;width:0;height:146.05pt;z-index:251699200;visibility:visible;mso-wrap-style:square;mso-wrap-distance-left:9pt;mso-wrap-distance-top:0;mso-wrap-distance-right:9pt;mso-wrap-distance-bottom:0;mso-position-horizontal:absolute;mso-position-horizontal-relative:text;mso-position-vertical:absolute;mso-position-vertical-relative:text" o:gfxdata="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" strokecolor="#4472c4 [3204]" strokeweight=".5pt">
+              <v:shape w14:anchorId="0DF343AD" id="Conector recto de flecha 10" o:spid="_x0000_s1026" type="#_x0000_t32" style="position:absolute;margin-left:171.7pt;margin-top:68.35pt;width:0;height:146.05pt;z-index:251665408;visibility:visible;mso-wrap-style:square;mso-wrap-distance-left:9pt;mso-wrap-distance-top:0;mso-wrap-distance-right:9pt;mso-wrap-distance-bottom:0;mso-position-horizontal:absolute;mso-position-horizontal-relative:text;mso-position-vertical:absolute;mso-position-vertical-relative:text" o:gfxdata="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" strokecolor="#4472c4 [3204]" strokeweight=".5pt">
                 <v:stroke startarrow="block" endarrow="block" joinstyle="miter"/>
               </v:shape>
             </w:pict>
@@ -4855,7 +4791,7 @@
         <mc:AlternateContent>
           <mc:Choice Requires="wps">
             <w:drawing>
-              <wp:anchor distT="0" distB="0" distL="114300" distR="114300" simplePos="0" relativeHeight="251698176" behindDoc="0" locked="0" layoutInCell="1" allowOverlap="1">
+              <wp:anchor distT="0" distB="0" distL="114300" distR="114300" simplePos="0" relativeHeight="251664384" behindDoc="0" locked="0" layoutInCell="1" allowOverlap="1" wp14:anchorId="7E5E7BFE" wp14:editId="09C7B1B1">
                 <wp:simplePos x="0" y="0"/>
                 <wp:positionH relativeFrom="column">
                   <wp:posOffset>2594718</wp:posOffset>
@@ -4914,7 +4850,7 @@
           </mc:Choice>
           <mc:Fallback>
             <w:pict>
-              <v:shape id="Cuadro de texto 8" o:spid="_x0000_s1056" type="#_x0000_t202" style="position:absolute;left:0;text-align:left;margin-left:204.3pt;margin-top:41.15pt;width:45.5pt;height:22.4pt;z-index:251698176;visibility:visible;mso-wrap-style:square;mso-width-percent:0;mso-height-percent:0;mso-wrap-distance-left:9pt;mso-wrap-distance-top:0;mso-wrap-distance-right:9pt;mso-wrap-distance-bottom:0;mso-position-horizontal:absolute;mso-position-horizontal-relative:text;mso-position-vertical:absolute;mso-position-vertical-relative:text;mso-width-percent:0;mso-height-percent:0;mso-width-relative:margin;mso-height-relative:margin;v-text-anchor:top" o:gfxdata="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" filled="f" stroked="f" strokeweight=".5pt">
+              <v:shape w14:anchorId="7E5E7BFE" id="Cuadro de texto 8" o:spid="_x0000_s1056" type="#_x0000_t202" style="position:absolute;left:0;text-align:left;margin-left:204.3pt;margin-top:41.15pt;width:45.5pt;height:22.4pt;z-index:251664384;visibility:visible;mso-wrap-style:square;mso-width-percent:0;mso-height-percent:0;mso-wrap-distance-left:9pt;mso-wrap-distance-top:0;mso-wrap-distance-right:9pt;mso-wrap-distance-bottom:0;mso-position-horizontal:absolute;mso-position-horizontal-relative:text;mso-position-vertical:absolute;mso-position-vertical-relative:text;mso-width-percent:0;mso-height-percent:0;mso-width-relative:margin;mso-height-relative:margin;v-text-anchor:top" o:gfxdata="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" filled="f" stroked="f" strokeweight=".5pt">
                 <v:textbox>
                   <w:txbxContent>
                     <w:p>
@@ -4936,7 +4872,7 @@
         <mc:AlternateContent>
           <mc:Choice Requires="wps">
             <w:drawing>
-              <wp:anchor distT="0" distB="0" distL="114300" distR="114300" simplePos="0" relativeHeight="251697152" behindDoc="0" locked="0" layoutInCell="1" allowOverlap="1">
+              <wp:anchor distT="0" distB="0" distL="114300" distR="114300" simplePos="0" relativeHeight="251663360" behindDoc="0" locked="0" layoutInCell="1" allowOverlap="1" wp14:anchorId="4CF894DD" wp14:editId="7773B9A6">
                 <wp:simplePos x="0" y="0"/>
                 <wp:positionH relativeFrom="column">
                   <wp:posOffset>2542540</wp:posOffset>
@@ -4989,7 +4925,7 @@
           </mc:Choice>
           <mc:Fallback>
             <w:pict>
-              <v:shape w14:anchorId="2111F107" id="Conector recto de flecha 7" o:spid="_x0000_s1026" type="#_x0000_t32" style="position:absolute;margin-left:200.2pt;margin-top:38.9pt;width:0;height:27.15pt;z-index:251697152;visibility:visible;mso-wrap-style:square;mso-wrap-distance-left:9pt;mso-wrap-distance-top:0;mso-wrap-distance-right:9pt;mso-wrap-distance-bottom:0;mso-position-horizontal:absolute;mso-position-horizontal-relative:text;mso-position-vertical:absolute;mso-position-vertical-relative:text" o:gfxdata="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" strokecolor="#4472c4 [3204]" strokeweight=".5pt">
+              <v:shape w14:anchorId="330A58BD" id="Conector recto de flecha 7" o:spid="_x0000_s1026" type="#_x0000_t32" style="position:absolute;margin-left:200.2pt;margin-top:38.9pt;width:0;height:27.15pt;z-index:251663360;visibility:visible;mso-wrap-style:square;mso-wrap-distance-left:9pt;mso-wrap-distance-top:0;mso-wrap-distance-right:9pt;mso-wrap-distance-bottom:0;mso-position-horizontal:absolute;mso-position-horizontal-relative:text;mso-position-vertical:absolute;mso-position-vertical-relative:text" o:gfxdata="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" strokecolor="#4472c4 [3204]" strokeweight=".5pt">
                 <v:stroke startarrow="block" endarrow="block" joinstyle="miter"/>
               </v:shape>
             </w:pict>
@@ -5001,7 +4937,7 @@
           <w:noProof/>
         </w:rPr>
         <w:drawing>
-          <wp:inline distT="0" distB="0" distL="0" distR="0">
+          <wp:inline distT="0" distB="0" distL="0" distR="0" wp14:anchorId="2DA60D91" wp14:editId="56633BAE">
             <wp:extent cx="3226280" cy="3002812"/>
             <wp:effectExtent l="0" t="0" r="0" b="7620"/>
             <wp:docPr id="41" name="Imagen 41" descr="https://byme.s3-eu-west-1.amazonaws.com/data/homebymeProjects/5A1EC930-869C-4AE4-A16A-E43D2F2C1DAE/images/21-11-2017_22-24-39_960_540.jpg"/>
@@ -5061,14 +4997,27 @@
       <w:r>
         <w:t xml:space="preserve">Diagrama </w:t>
       </w:r>
-      <w:fldSimple w:instr=" SEQ Diagrama \* ARABIC ">
-        <w:r>
-          <w:rPr>
-            <w:noProof/>
-          </w:rPr>
-          <w:t>4</w:t>
-        </w:r>
-      </w:fldSimple>
+      <w:r>
+        <w:fldChar w:fldCharType="begin"/>
+      </w:r>
+      <w:r>
+        <w:instrText xml:space="preserve"> SEQ Diagrama \* ARABIC </w:instrText>
+      </w:r>
+      <w:r>
+        <w:fldChar w:fldCharType="separate"/>
+      </w:r>
+      <w:r>
+        <w:rPr>
+          <w:noProof/>
+        </w:rPr>
+        <w:t>4</w:t>
+      </w:r>
+      <w:r>
+        <w:rPr>
+          <w:noProof/>
+        </w:rPr>
+        <w:fldChar w:fldCharType="end"/>
+      </w:r>
       <w:r>
         <w:t>. Plano área de facturación</w:t>
       </w:r>
@@ -5084,7 +5033,7 @@
           <w:noProof/>
         </w:rPr>
         <w:drawing>
-          <wp:inline distT="0" distB="0" distL="0" distR="0">
+          <wp:inline distT="0" distB="0" distL="0" distR="0" wp14:anchorId="37F57168" wp14:editId="5E0C6B89">
             <wp:extent cx="3597215" cy="2025002"/>
             <wp:effectExtent l="0" t="0" r="3810" b="0"/>
             <wp:docPr id="42" name="Imagen 42" descr="https://byme.s3-eu-west-1.amazonaws.com/data/homebymeProjects/5A1EC930-869C-4AE4-A16A-E43D2F2C1DAE/images/renderHQ/D963D632-853D-4541-AA06-05EB44D6EF66.jpg"/>
@@ -5141,14 +5090,27 @@
       <w:r>
         <w:t xml:space="preserve">Diagrama </w:t>
       </w:r>
-      <w:fldSimple w:instr=" SEQ Diagrama \* ARABIC ">
-        <w:r>
-          <w:rPr>
-            <w:noProof/>
-          </w:rPr>
-          <w:t>5</w:t>
-        </w:r>
-      </w:fldSimple>
+      <w:r>
+        <w:fldChar w:fldCharType="begin"/>
+      </w:r>
+      <w:r>
+        <w:instrText xml:space="preserve"> SEQ Diagrama \* ARABIC </w:instrText>
+      </w:r>
+      <w:r>
+        <w:fldChar w:fldCharType="separate"/>
+      </w:r>
+      <w:r>
+        <w:rPr>
+          <w:noProof/>
+        </w:rPr>
+        <w:t>5</w:t>
+      </w:r>
+      <w:r>
+        <w:rPr>
+          <w:noProof/>
+        </w:rPr>
+        <w:fldChar w:fldCharType="end"/>
+      </w:r>
       <w:r>
         <w:t>. Representación 3D de la ubicación de los dispositivos de computo</w:t>
       </w:r>
@@ -5491,14 +5453,27 @@
       <w:r>
         <w:t xml:space="preserve">Tabla </w:t>
       </w:r>
-      <w:fldSimple w:instr=" SEQ Tabla \* ARABIC ">
-        <w:r>
-          <w:rPr>
-            <w:noProof/>
-          </w:rPr>
-          <w:t>2</w:t>
-        </w:r>
-      </w:fldSimple>
+      <w:r>
+        <w:fldChar w:fldCharType="begin"/>
+      </w:r>
+      <w:r>
+        <w:instrText xml:space="preserve"> SEQ Tabla \* ARABIC </w:instrText>
+      </w:r>
+      <w:r>
+        <w:fldChar w:fldCharType="separate"/>
+      </w:r>
+      <w:r>
+        <w:rPr>
+          <w:noProof/>
+        </w:rPr>
+        <w:t>2</w:t>
+      </w:r>
+      <w:r>
+        <w:rPr>
+          <w:noProof/>
+        </w:rPr>
+        <w:fldChar w:fldCharType="end"/>
+      </w:r>
       <w:r>
         <w:t>.Censo de la documentación</w:t>
       </w:r>
@@ -5508,10 +5483,7 @@
         <w:pStyle w:val="Ttulo1"/>
       </w:pPr>
       <w:r>
-        <w:t>Selección del módulo a auditar:</w:t>
-      </w:r>
-      <w:r>
-        <w:t xml:space="preserve"> </w:t>
+        <w:t xml:space="preserve">Selección del módulo a auditar: </w:t>
       </w:r>
       <w:r>
         <w:rPr>
@@ -5526,10 +5498,7 @@
         <w:pStyle w:val="Ttulo1"/>
       </w:pPr>
       <w:r>
-        <w:t xml:space="preserve">Metodologia </w:t>
-      </w:r>
-      <w:r>
-        <w:t>Selección del módulo a auditar:</w:t>
+        <w:t>Metodologia Selección del módulo a auditar:</w:t>
       </w:r>
     </w:p>
     <w:p/>
@@ -5553,105 +5522,7 @@
           <w:sz w:val="24"/>
           <w:szCs w:val="24"/>
         </w:rPr>
-        <w:t xml:space="preserve"> es el software elegido para auditar debido a que este aplicativo presenta mayor riesgo de falla en comparación </w:t>
-      </w:r>
-      <w:r>
-        <w:rPr>
-          <w:sz w:val="24"/>
-          <w:szCs w:val="24"/>
-        </w:rPr>
-        <w:t xml:space="preserve">con </w:t>
-      </w:r>
-      <w:r>
-        <w:rPr>
-          <w:sz w:val="24"/>
-          <w:szCs w:val="24"/>
-        </w:rPr>
-        <w:t>Microsoft Office, se detectó que la documentación de esta plataforma es obsoleta, tiene un bajo nivel de calidad que no le brinda al usuario la información necesaria para la solución de sus necesidades</w:t>
-      </w:r>
-      <w:r>
-        <w:rPr>
-          <w:sz w:val="24"/>
-          <w:szCs w:val="24"/>
-        </w:rPr>
-        <w:t>. A partir de esta identificación</w:t>
-      </w:r>
-      <w:r>
-        <w:rPr>
-          <w:sz w:val="24"/>
-          <w:szCs w:val="24"/>
-        </w:rPr>
-        <w:t xml:space="preserve"> se realiz</w:t>
-      </w:r>
-      <w:r>
-        <w:rPr>
-          <w:sz w:val="24"/>
-          <w:szCs w:val="24"/>
-        </w:rPr>
-        <w:t>a</w:t>
-      </w:r>
-      <w:r>
-        <w:rPr>
-          <w:sz w:val="24"/>
-          <w:szCs w:val="24"/>
-        </w:rPr>
-        <w:t xml:space="preserve"> una comparativa entre los módulos </w:t>
-      </w:r>
-      <w:r>
-        <w:rPr>
-          <w:sz w:val="24"/>
-          <w:szCs w:val="24"/>
-        </w:rPr>
-        <w:t xml:space="preserve">de SAI OPEN </w:t>
-      </w:r>
-      <w:r>
-        <w:rPr>
-          <w:sz w:val="24"/>
-          <w:szCs w:val="24"/>
-        </w:rPr>
-        <w:t xml:space="preserve">acorde a </w:t>
-      </w:r>
-      <w:r>
-        <w:rPr>
-          <w:sz w:val="24"/>
-          <w:szCs w:val="24"/>
-        </w:rPr>
-        <w:t>las metodologías</w:t>
-      </w:r>
-      <w:r>
-        <w:rPr>
-          <w:sz w:val="24"/>
-          <w:szCs w:val="24"/>
-        </w:rPr>
-        <w:t xml:space="preserve"> establecida</w:t>
-      </w:r>
-      <w:r>
-        <w:rPr>
-          <w:sz w:val="24"/>
-          <w:szCs w:val="24"/>
-        </w:rPr>
-        <w:t xml:space="preserve">s para Auditar sistemas, y poder así seleccionar el módulo con mayor </w:t>
-      </w:r>
-      <w:r>
-        <w:rPr>
-          <w:sz w:val="24"/>
-          <w:szCs w:val="24"/>
-        </w:rPr>
-        <w:t>riesgo potencial</w:t>
-      </w:r>
-      <w:r>
-        <w:rPr>
-          <w:sz w:val="24"/>
-          <w:szCs w:val="24"/>
-        </w:rPr>
-        <w:t>. A continuación, se menciona una descripción de los módulos con los que cuenta la aplicación</w:t>
-      </w:r>
-      <w:r>
-        <w:rPr>
-          <w:sz w:val="24"/>
-          <w:szCs w:val="24"/>
-        </w:rPr>
-        <w:t xml:space="preserve"> y su respectivo puntaje obtenido de acuerdo con: </w:t>
+        <w:t xml:space="preserve"> es el software elegido para auditar debido a que este aplicativo presenta mayor riesgo de falla en comparación con Microsoft Office, se detectó que la documentación de esta plataforma es obsoleta, tiene un bajo nivel de calidad que no le brinda al usuario la información necesaria para la solución de sus necesidades. A partir de esta identificación se realiza una comparativa entre los módulos de SAI OPEN acorde a las metodologías establecidas para Auditar sistemas, y poder así seleccionar el módulo con mayor riesgo potencial. A continuación, se menciona una descripción de los módulos con los que cuenta la aplicación y su respectivo puntaje obtenido de acuerdo con: </w:t>
       </w:r>
       <w:r>
         <w:rPr>
@@ -5992,31 +5863,7 @@
               <w:rPr>
                 <w:rFonts w:ascii="Calibri" w:eastAsia="Calibri" w:hAnsi="Calibri" w:cs="Calibri"/>
               </w:rPr>
-              <w:t>Este módulo gestiona todos los tipos de reportes que se generan en la empresa</w:t>
-            </w:r>
-            <w:r>
-              <w:rPr>
-                <w:rFonts w:ascii="Calibri" w:eastAsia="Calibri" w:hAnsi="Calibri" w:cs="Calibri"/>
-              </w:rPr>
-              <w:t>,</w:t>
-            </w:r>
-            <w:r>
-              <w:rPr>
-                <w:rFonts w:ascii="Calibri" w:eastAsia="Calibri" w:hAnsi="Calibri" w:cs="Calibri"/>
-              </w:rPr>
-              <w:t xml:space="preserve"> </w:t>
-            </w:r>
-            <w:r>
-              <w:rPr>
-                <w:rFonts w:ascii="Calibri" w:eastAsia="Calibri" w:hAnsi="Calibri" w:cs="Calibri"/>
-              </w:rPr>
-              <w:t xml:space="preserve">algunos de ellos son </w:t>
-            </w:r>
-            <w:r>
-              <w:rPr>
-                <w:rFonts w:ascii="Calibri" w:eastAsia="Calibri" w:hAnsi="Calibri" w:cs="Calibri"/>
-              </w:rPr>
-              <w:t>presentados a la DIAN.</w:t>
+              <w:t>Este módulo gestiona todos los tipos de reportes que se generan en la empresa, algunos de ellos son presentados a la DIAN.</w:t>
             </w:r>
           </w:p>
         </w:tc>
@@ -6050,14 +5897,27 @@
       <w:r>
         <w:t xml:space="preserve">Tabla </w:t>
       </w:r>
-      <w:fldSimple w:instr=" SEQ Tabla \* ARABIC ">
-        <w:r>
-          <w:rPr>
-            <w:noProof/>
-          </w:rPr>
-          <w:t>3</w:t>
-        </w:r>
-      </w:fldSimple>
+      <w:r>
+        <w:fldChar w:fldCharType="begin"/>
+      </w:r>
+      <w:r>
+        <w:instrText xml:space="preserve"> SEQ Tabla \* ARABIC </w:instrText>
+      </w:r>
+      <w:r>
+        <w:fldChar w:fldCharType="separate"/>
+      </w:r>
+      <w:r>
+        <w:rPr>
+          <w:noProof/>
+        </w:rPr>
+        <w:t>3</w:t>
+      </w:r>
+      <w:r>
+        <w:rPr>
+          <w:noProof/>
+        </w:rPr>
+        <w:fldChar w:fldCharType="end"/>
+      </w:r>
       <w:r>
         <w:t>. Resultados de comparación según metodología para selección del módulo a auditar</w:t>
       </w:r>
@@ -6073,20 +5933,11 @@
     <w:p/>
     <w:p>
       <w:r>
-        <w:t xml:space="preserve">El modulo seleccionado fue el de Facturación, este modulo es el puente de unión y comunicación con los módulos inventario proveedores y reportes; la finalidad del modulo es ingresar los datos de compra de cada cliente </w:t>
-      </w:r>
-      <w:r>
-        <w:t xml:space="preserve">y así </w:t>
-      </w:r>
-      <w:r>
-        <w:t xml:space="preserve">generar los costos por producto y totales </w:t>
+        <w:t xml:space="preserve">El modulo seleccionado fue el de Facturación, este modulo es el puente de unión y comunicación con los módulos inventario proveedores y reportes; la finalidad del modulo es ingresar los datos de compra de cada cliente y así generar los costos por producto y totales </w:t>
       </w:r>
       <w:r>
         <w:lastRenderedPageBreak/>
-        <w:t xml:space="preserve">de la venta y una vez </w:t>
-      </w:r>
-      <w:r>
-        <w:t>realizada la compra el módulo envía los datos para actualizar el inventario y finalmente imprimir la factura que se le dará al cliente.</w:t>
+        <w:t>de la venta y una vez realizada la compra el módulo envía los datos para actualizar el inventario y finalmente imprimir la factura que se le dará al cliente.</w:t>
       </w:r>
     </w:p>
     <w:p/>
@@ -6116,7 +5967,7 @@
         <w:pStyle w:val="Prrafodelista"/>
         <w:numPr>
           <w:ilvl w:val="0"/>
-          <w:numId w:val="18"/>
+          <w:numId w:val="17"/>
         </w:numPr>
         <w:ind w:left="709" w:hanging="283"/>
       </w:pPr>
@@ -6145,13 +5996,7 @@
         <w:rPr>
           <w:b/>
         </w:rPr>
-        <w:t>a:</w:t>
-      </w:r>
-      <w:r>
-        <w:rPr>
-          <w:b/>
-        </w:rPr>
-        <w:t xml:space="preserve"> </w:t>
+        <w:t xml:space="preserve">a: </w:t>
       </w:r>
       <w:r>
         <w:t xml:space="preserve">Orden de por parte del empleado </w:t>
@@ -6184,28 +6029,13 @@
         <w:rPr>
           <w:b/>
         </w:rPr>
-        <w:t>:</w:t>
-      </w:r>
-      <w:r>
-        <w:rPr>
-          <w:b/>
-        </w:rPr>
-        <w:t xml:space="preserve"> </w:t>
+        <w:t xml:space="preserve">: </w:t>
       </w:r>
       <w:r>
         <w:t>El software</w:t>
       </w:r>
       <w:r>
-        <w:t xml:space="preserve"> consult</w:t>
-      </w:r>
-      <w:r>
-        <w:t>a</w:t>
-      </w:r>
-      <w:r>
-        <w:t xml:space="preserve"> el numero de la factura</w:t>
-      </w:r>
-      <w:r>
-        <w:t>, solicita hora y fecha del sistema</w:t>
+        <w:t xml:space="preserve"> consulta el numero de la factura, solicita hora y fecha del sistema</w:t>
       </w:r>
     </w:p>
     <w:p>
@@ -6226,13 +6056,7 @@
         <w:rPr>
           <w:b/>
         </w:rPr>
-        <w:t>:</w:t>
-      </w:r>
-      <w:r>
-        <w:rPr>
-          <w:b/>
-        </w:rPr>
-        <w:t xml:space="preserve"> </w:t>
+        <w:t xml:space="preserve">: </w:t>
       </w:r>
       <w:r>
         <w:t>Se abre una ventada con información de la factura y un meno en</w:t>
@@ -6261,7 +6085,7 @@
         <w:pStyle w:val="Prrafodelista"/>
         <w:numPr>
           <w:ilvl w:val="0"/>
-          <w:numId w:val="18"/>
+          <w:numId w:val="17"/>
         </w:numPr>
         <w:spacing w:after="0"/>
         <w:ind w:left="709" w:hanging="283"/>
@@ -6288,13 +6112,7 @@
         <w:t>Entrada</w:t>
       </w:r>
       <w:r>
-        <w:t xml:space="preserve">: código </w:t>
-      </w:r>
-      <w:r>
-        <w:t xml:space="preserve">o nombre </w:t>
-      </w:r>
-      <w:r>
-        <w:t>del producto y si se desea cantidad, si no se ingresa la cantidad el software por defecto colocara cantidad uno</w:t>
+        <w:t>: código o nombre del producto y si se desea cantidad, si no se ingresa la cantidad el software por defecto colocara cantidad uno</w:t>
       </w:r>
     </w:p>
     <w:p>
@@ -6309,25 +6127,7 @@
         <w:t>Proceso</w:t>
       </w:r>
       <w:r>
-        <w:t xml:space="preserve">: buscar el </w:t>
-      </w:r>
-      <w:r>
-        <w:t>producto</w:t>
-      </w:r>
-      <w:r>
-        <w:t xml:space="preserve"> en la base de datos, calcular el valor total</w:t>
-      </w:r>
-      <w:r>
-        <w:t xml:space="preserve"> del producto</w:t>
-      </w:r>
-      <w:r>
-        <w:t xml:space="preserve"> </w:t>
-      </w:r>
-      <w:r>
-        <w:t>de acuerdo con</w:t>
-      </w:r>
-      <w:r>
-        <w:t xml:space="preserve"> la cantidad, descuento e impuestos  </w:t>
+        <w:t xml:space="preserve">: buscar el producto en la base de datos, calcular el valor total del producto de acuerdo con la cantidad, descuento e impuestos  </w:t>
       </w:r>
     </w:p>
     <w:p>
@@ -6362,7 +6162,7 @@
         <w:pStyle w:val="Prrafodelista"/>
         <w:numPr>
           <w:ilvl w:val="0"/>
-          <w:numId w:val="18"/>
+          <w:numId w:val="17"/>
         </w:numPr>
         <w:spacing w:after="0"/>
         <w:ind w:left="709" w:hanging="283"/>
@@ -6433,7 +6233,7 @@
         <w:pStyle w:val="Prrafodelista"/>
         <w:numPr>
           <w:ilvl w:val="0"/>
-          <w:numId w:val="18"/>
+          <w:numId w:val="17"/>
         </w:numPr>
         <w:spacing w:after="0"/>
         <w:ind w:left="709" w:hanging="283"/>
@@ -6500,13 +6300,7 @@
         <w:rPr>
           <w:b/>
         </w:rPr>
-        <w:t>:</w:t>
-      </w:r>
-      <w:r>
-        <w:rPr>
-          <w:b/>
-        </w:rPr>
-        <w:t xml:space="preserve"> </w:t>
+        <w:t xml:space="preserve">: </w:t>
       </w:r>
       <w:r>
         <w:t>Calcula</w:t>
@@ -6547,7 +6341,7 @@
         <w:pStyle w:val="Prrafodelista"/>
         <w:numPr>
           <w:ilvl w:val="0"/>
-          <w:numId w:val="18"/>
+          <w:numId w:val="17"/>
         </w:numPr>
         <w:spacing w:after="0"/>
         <w:ind w:left="709" w:hanging="283"/>
@@ -6659,19 +6453,7 @@
         <w:t>DESCRIPCIÓN DE LOS PROCESOS</w:t>
       </w:r>
       <w:r>
-        <w:t xml:space="preserve"> significativo de </w:t>
-      </w:r>
-      <w:r>
-        <w:t>módulo</w:t>
-      </w:r>
-      <w:r>
-        <w:t xml:space="preserve"> de facturación</w:t>
-      </w:r>
-      <w:r>
-        <w:t>:</w:t>
-      </w:r>
-      <w:r>
-        <w:t xml:space="preserve"> </w:t>
+        <w:t xml:space="preserve"> significativo de módulo de facturación: </w:t>
       </w:r>
     </w:p>
     <w:p>
@@ -6679,15 +6461,7 @@
         <w:pStyle w:val="Ttulo1"/>
       </w:pPr>
       <w:r>
-        <w:t>D</w:t>
-      </w:r>
-      <w:bookmarkStart w:id="0" w:name="_GoBack"/>
-      <w:bookmarkEnd w:id="0"/>
-      <w:r>
-        <w:t>iseño de archivos y bases de datos</w:t>
-      </w:r>
-      <w:r>
-        <w:t>:</w:t>
+        <w:t>Diseño de archivos y bases de datos:</w:t>
       </w:r>
     </w:p>
     <w:p/>
@@ -6742,7 +6516,7 @@
           <w:noProof/>
         </w:rPr>
         <w:drawing>
-          <wp:inline distT="0" distB="0" distL="0" distR="0" wp14:anchorId="238F84FF" wp14:editId="57A2BBCA">
+          <wp:inline distT="0" distB="0" distL="0" distR="0" wp14:anchorId="1D864EEC" wp14:editId="448E79A4">
             <wp:extent cx="5612130" cy="3478530"/>
             <wp:effectExtent l="0" t="0" r="7620" b="7620"/>
             <wp:docPr id="9" name="Imagen 9"/>
@@ -6841,6 +6615,10 @@
     <w:p/>
     <w:p/>
     <w:p/>
+    <w:p>
+      <w:bookmarkStart w:id="0" w:name="_GoBack"/>
+      <w:bookmarkEnd w:id="0"/>
+    </w:p>
     <w:sectPr>
       <w:pgSz w:w="12240" w:h="15840"/>
       <w:pgMar w:top="1417" w:right="1701" w:bottom="1417" w:left="1701" w:header="708" w:footer="708" w:gutter="0"/>
@@ -7281,92 +7059,6 @@
     </w:lvl>
   </w:abstractNum>
   <w:abstractNum w:abstractNumId="4" w15:restartNumberingAfterBreak="0">
-    <w:nsid w:val="23F17AFE"/>
-    <w:multiLevelType w:val="hybridMultilevel"/>
-    <w:tmpl w:val="7A0A5DA2"/>
-    <w:lvl w:ilvl="0" w:tplc="240A000F">
-      <w:start w:val="1"/>
-      <w:numFmt w:val="decimal"/>
-      <w:lvlText w:val="%1."/>
-      <w:lvlJc w:val="left"/>
-      <w:pPr>
-        <w:ind w:left="720" w:hanging="360"/>
-      </w:pPr>
-    </w:lvl>
-    <w:lvl w:ilvl="1" w:tplc="240A0019" w:tentative="1">
-      <w:start w:val="1"/>
-      <w:numFmt w:val="lowerLetter"/>
-      <w:lvlText w:val="%2."/>
-      <w:lvlJc w:val="left"/>
-      <w:pPr>
-        <w:ind w:left="1440" w:hanging="360"/>
-      </w:pPr>
-    </w:lvl>
-    <w:lvl w:ilvl="2" w:tplc="240A001B" w:tentative="1">
-      <w:start w:val="1"/>
-      <w:numFmt w:val="lowerRoman"/>
-      <w:lvlText w:val="%3."/>
-      <w:lvlJc w:val="right"/>
-      <w:pPr>
-        <w:ind w:left="2160" w:hanging="180"/>
-      </w:pPr>
-    </w:lvl>
-    <w:lvl w:ilvl="3" w:tplc="240A000F" w:tentative="1">
-      <w:start w:val="1"/>
-      <w:numFmt w:val="decimal"/>
-      <w:lvlText w:val="%4."/>
-      <w:lvlJc w:val="left"/>
-      <w:pPr>
-        <w:ind w:left="2880" w:hanging="360"/>
-      </w:pPr>
-    </w:lvl>
-    <w:lvl w:ilvl="4" w:tplc="240A0019" w:tentative="1">
-      <w:start w:val="1"/>
-      <w:numFmt w:val="lowerLetter"/>
-      <w:lvlText w:val="%5."/>
-      <w:lvlJc w:val="left"/>
-      <w:pPr>
-        <w:ind w:left="3600" w:hanging="360"/>
-      </w:pPr>
-    </w:lvl>
-    <w:lvl w:ilvl="5" w:tplc="240A001B" w:tentative="1">
-      <w:start w:val="1"/>
-      <w:numFmt w:val="lowerRoman"/>
-      <w:lvlText w:val="%6."/>
-      <w:lvlJc w:val="right"/>
-      <w:pPr>
-        <w:ind w:left="4320" w:hanging="180"/>
-      </w:pPr>
-    </w:lvl>
-    <w:lvl w:ilvl="6" w:tplc="240A000F" w:tentative="1">
-      <w:start w:val="1"/>
-      <w:numFmt w:val="decimal"/>
-      <w:lvlText w:val="%7."/>
-      <w:lvlJc w:val="left"/>
-      <w:pPr>
-        <w:ind w:left="5040" w:hanging="360"/>
-      </w:pPr>
-    </w:lvl>
-    <w:lvl w:ilvl="7" w:tplc="240A0019" w:tentative="1">
-      <w:start w:val="1"/>
-      <w:numFmt w:val="lowerLetter"/>
-      <w:lvlText w:val="%8."/>
-      <w:lvlJc w:val="left"/>
-      <w:pPr>
-        <w:ind w:left="5760" w:hanging="360"/>
-      </w:pPr>
-    </w:lvl>
-    <w:lvl w:ilvl="8" w:tplc="240A001B" w:tentative="1">
-      <w:start w:val="1"/>
-      <w:numFmt w:val="lowerRoman"/>
-      <w:lvlText w:val="%9."/>
-      <w:lvlJc w:val="right"/>
-      <w:pPr>
-        <w:ind w:left="6480" w:hanging="180"/>
-      </w:pPr>
-    </w:lvl>
-  </w:abstractNum>
-  <w:abstractNum w:abstractNumId="5" w15:restartNumberingAfterBreak="0">
     <w:nsid w:val="26043173"/>
     <w:multiLevelType w:val="multilevel"/>
     <w:tmpl w:val="8F30B9D0"/>
@@ -7480,7 +7172,7 @@
       </w:pPr>
     </w:lvl>
   </w:abstractNum>
-  <w:abstractNum w:abstractNumId="6" w15:restartNumberingAfterBreak="0">
+  <w:abstractNum w:abstractNumId="5" w15:restartNumberingAfterBreak="0">
     <w:nsid w:val="30DE71D9"/>
     <w:multiLevelType w:val="hybridMultilevel"/>
     <w:tmpl w:val="CAD03080"/>
@@ -7593,7 +7285,7 @@
       </w:rPr>
     </w:lvl>
   </w:abstractNum>
-  <w:abstractNum w:abstractNumId="7" w15:restartNumberingAfterBreak="0">
+  <w:abstractNum w:abstractNumId="6" w15:restartNumberingAfterBreak="0">
     <w:nsid w:val="396B0344"/>
     <w:multiLevelType w:val="hybridMultilevel"/>
     <w:tmpl w:val="3F5E4E08"/>
@@ -7706,7 +7398,7 @@
       </w:rPr>
     </w:lvl>
   </w:abstractNum>
-  <w:abstractNum w:abstractNumId="8" w15:restartNumberingAfterBreak="0">
+  <w:abstractNum w:abstractNumId="7" w15:restartNumberingAfterBreak="0">
     <w:nsid w:val="3CAB29F2"/>
     <w:multiLevelType w:val="hybridMultilevel"/>
     <w:tmpl w:val="A8E0393E"/>
@@ -7795,7 +7487,7 @@
       </w:pPr>
     </w:lvl>
   </w:abstractNum>
-  <w:abstractNum w:abstractNumId="9" w15:restartNumberingAfterBreak="0">
+  <w:abstractNum w:abstractNumId="8" w15:restartNumberingAfterBreak="0">
     <w:nsid w:val="441760B4"/>
     <w:multiLevelType w:val="hybridMultilevel"/>
     <w:tmpl w:val="2D44121A"/>
@@ -7908,96 +7600,7 @@
       </w:rPr>
     </w:lvl>
   </w:abstractNum>
-  <w:abstractNum w:abstractNumId="10" w15:restartNumberingAfterBreak="0">
-    <w:nsid w:val="448B4784"/>
-    <w:multiLevelType w:val="hybridMultilevel"/>
-    <w:tmpl w:val="AD205368"/>
-    <w:lvl w:ilvl="0" w:tplc="240A0001">
-      <w:start w:val="1"/>
-      <w:numFmt w:val="bullet"/>
-      <w:lvlText w:val=""/>
-      <w:lvlJc w:val="left"/>
-      <w:pPr>
-        <w:ind w:left="1423" w:hanging="360"/>
-      </w:pPr>
-      <w:rPr>
-        <w:rFonts w:ascii="Symbol" w:hAnsi="Symbol" w:hint="default"/>
-      </w:rPr>
-    </w:lvl>
-    <w:lvl w:ilvl="1" w:tplc="240A0019">
-      <w:start w:val="1"/>
-      <w:numFmt w:val="lowerLetter"/>
-      <w:lvlText w:val="%2."/>
-      <w:lvlJc w:val="left"/>
-      <w:pPr>
-        <w:ind w:left="2143" w:hanging="360"/>
-      </w:pPr>
-    </w:lvl>
-    <w:lvl w:ilvl="2" w:tplc="240A001B" w:tentative="1">
-      <w:start w:val="1"/>
-      <w:numFmt w:val="lowerRoman"/>
-      <w:lvlText w:val="%3."/>
-      <w:lvlJc w:val="right"/>
-      <w:pPr>
-        <w:ind w:left="2863" w:hanging="180"/>
-      </w:pPr>
-    </w:lvl>
-    <w:lvl w:ilvl="3" w:tplc="240A000F" w:tentative="1">
-      <w:start w:val="1"/>
-      <w:numFmt w:val="decimal"/>
-      <w:lvlText w:val="%4."/>
-      <w:lvlJc w:val="left"/>
-      <w:pPr>
-        <w:ind w:left="3583" w:hanging="360"/>
-      </w:pPr>
-    </w:lvl>
-    <w:lvl w:ilvl="4" w:tplc="240A0019" w:tentative="1">
-      <w:start w:val="1"/>
-      <w:numFmt w:val="lowerLetter"/>
-      <w:lvlText w:val="%5."/>
-      <w:lvlJc w:val="left"/>
-      <w:pPr>
-        <w:ind w:left="4303" w:hanging="360"/>
-      </w:pPr>
-    </w:lvl>
-    <w:lvl w:ilvl="5" w:tplc="240A001B" w:tentative="1">
-      <w:start w:val="1"/>
-      <w:numFmt w:val="lowerRoman"/>
-      <w:lvlText w:val="%6."/>
-      <w:lvlJc w:val="right"/>
-      <w:pPr>
-        <w:ind w:left="5023" w:hanging="180"/>
-      </w:pPr>
-    </w:lvl>
-    <w:lvl w:ilvl="6" w:tplc="240A000F" w:tentative="1">
-      <w:start w:val="1"/>
-      <w:numFmt w:val="decimal"/>
-      <w:lvlText w:val="%7."/>
-      <w:lvlJc w:val="left"/>
-      <w:pPr>
-        <w:ind w:left="5743" w:hanging="360"/>
-      </w:pPr>
-    </w:lvl>
-    <w:lvl w:ilvl="7" w:tplc="240A0019" w:tentative="1">
-      <w:start w:val="1"/>
-      <w:numFmt w:val="lowerLetter"/>
-      <w:lvlText w:val="%8."/>
-      <w:lvlJc w:val="left"/>
-      <w:pPr>
-        <w:ind w:left="6463" w:hanging="360"/>
-      </w:pPr>
-    </w:lvl>
-    <w:lvl w:ilvl="8" w:tplc="240A001B" w:tentative="1">
-      <w:start w:val="1"/>
-      <w:numFmt w:val="lowerRoman"/>
-      <w:lvlText w:val="%9."/>
-      <w:lvlJc w:val="right"/>
-      <w:pPr>
-        <w:ind w:left="7183" w:hanging="180"/>
-      </w:pPr>
-    </w:lvl>
-  </w:abstractNum>
-  <w:abstractNum w:abstractNumId="11" w15:restartNumberingAfterBreak="0">
+  <w:abstractNum w:abstractNumId="9" w15:restartNumberingAfterBreak="0">
     <w:nsid w:val="44A22F59"/>
     <w:multiLevelType w:val="hybridMultilevel"/>
     <w:tmpl w:val="15B4FEFE"/>
@@ -8014,7 +7617,7 @@
         <w:rFonts w:hint="default"/>
       </w:rPr>
     </w:lvl>
-    <w:lvl w:ilvl="1" w:tplc="240A0019">
+    <w:lvl w:ilvl="1" w:tplc="240A0019" w:tentative="1">
       <w:start w:val="1"/>
       <w:numFmt w:val="lowerLetter"/>
       <w:lvlText w:val="%2."/>
@@ -8087,7 +7690,7 @@
       </w:pPr>
     </w:lvl>
   </w:abstractNum>
-  <w:abstractNum w:abstractNumId="12" w15:restartNumberingAfterBreak="0">
+  <w:abstractNum w:abstractNumId="10" w15:restartNumberingAfterBreak="0">
     <w:nsid w:val="466E1A9E"/>
     <w:multiLevelType w:val="hybridMultilevel"/>
     <w:tmpl w:val="AED0CDBC"/>
@@ -8200,7 +7803,7 @@
       </w:rPr>
     </w:lvl>
   </w:abstractNum>
-  <w:abstractNum w:abstractNumId="13" w15:restartNumberingAfterBreak="0">
+  <w:abstractNum w:abstractNumId="11" w15:restartNumberingAfterBreak="0">
     <w:nsid w:val="5B7860B0"/>
     <w:multiLevelType w:val="hybridMultilevel"/>
     <w:tmpl w:val="F6E0974A"/>
@@ -8286,120 +7889,7 @@
       </w:pPr>
     </w:lvl>
   </w:abstractNum>
-  <w:abstractNum w:abstractNumId="14" w15:restartNumberingAfterBreak="0">
-    <w:nsid w:val="5F4073ED"/>
-    <w:multiLevelType w:val="hybridMultilevel"/>
-    <w:tmpl w:val="143EF1B0"/>
-    <w:lvl w:ilvl="0" w:tplc="240A0001">
-      <w:start w:val="1"/>
-      <w:numFmt w:val="bullet"/>
-      <w:lvlText w:val=""/>
-      <w:lvlJc w:val="left"/>
-      <w:pPr>
-        <w:ind w:left="1423" w:hanging="360"/>
-      </w:pPr>
-      <w:rPr>
-        <w:rFonts w:ascii="Symbol" w:hAnsi="Symbol" w:hint="default"/>
-      </w:rPr>
-    </w:lvl>
-    <w:lvl w:ilvl="1" w:tplc="240A0003" w:tentative="1">
-      <w:start w:val="1"/>
-      <w:numFmt w:val="bullet"/>
-      <w:lvlText w:val="o"/>
-      <w:lvlJc w:val="left"/>
-      <w:pPr>
-        <w:ind w:left="2143" w:hanging="360"/>
-      </w:pPr>
-      <w:rPr>
-        <w:rFonts w:ascii="Courier New" w:hAnsi="Courier New" w:cs="Courier New" w:hint="default"/>
-      </w:rPr>
-    </w:lvl>
-    <w:lvl w:ilvl="2" w:tplc="240A0005" w:tentative="1">
-      <w:start w:val="1"/>
-      <w:numFmt w:val="bullet"/>
-      <w:lvlText w:val=""/>
-      <w:lvlJc w:val="left"/>
-      <w:pPr>
-        <w:ind w:left="2863" w:hanging="360"/>
-      </w:pPr>
-      <w:rPr>
-        <w:rFonts w:ascii="Wingdings" w:hAnsi="Wingdings" w:hint="default"/>
-      </w:rPr>
-    </w:lvl>
-    <w:lvl w:ilvl="3" w:tplc="240A0001" w:tentative="1">
-      <w:start w:val="1"/>
-      <w:numFmt w:val="bullet"/>
-      <w:lvlText w:val=""/>
-      <w:lvlJc w:val="left"/>
-      <w:pPr>
-        <w:ind w:left="3583" w:hanging="360"/>
-      </w:pPr>
-      <w:rPr>
-        <w:rFonts w:ascii="Symbol" w:hAnsi="Symbol" w:hint="default"/>
-      </w:rPr>
-    </w:lvl>
-    <w:lvl w:ilvl="4" w:tplc="240A0003" w:tentative="1">
-      <w:start w:val="1"/>
-      <w:numFmt w:val="bullet"/>
-      <w:lvlText w:val="o"/>
-      <w:lvlJc w:val="left"/>
-      <w:pPr>
-        <w:ind w:left="4303" w:hanging="360"/>
-      </w:pPr>
-      <w:rPr>
-        <w:rFonts w:ascii="Courier New" w:hAnsi="Courier New" w:cs="Courier New" w:hint="default"/>
-      </w:rPr>
-    </w:lvl>
-    <w:lvl w:ilvl="5" w:tplc="240A0005" w:tentative="1">
-      <w:start w:val="1"/>
-      <w:numFmt w:val="bullet"/>
-      <w:lvlText w:val=""/>
-      <w:lvlJc w:val="left"/>
-      <w:pPr>
-        <w:ind w:left="5023" w:hanging="360"/>
-      </w:pPr>
-      <w:rPr>
-        <w:rFonts w:ascii="Wingdings" w:hAnsi="Wingdings" w:hint="default"/>
-      </w:rPr>
-    </w:lvl>
-    <w:lvl w:ilvl="6" w:tplc="240A0001" w:tentative="1">
-      <w:start w:val="1"/>
-      <w:numFmt w:val="bullet"/>
-      <w:lvlText w:val=""/>
-      <w:lvlJc w:val="left"/>
-      <w:pPr>
-        <w:ind w:left="5743" w:hanging="360"/>
-      </w:pPr>
-      <w:rPr>
-        <w:rFonts w:ascii="Symbol" w:hAnsi="Symbol" w:hint="default"/>
-      </w:rPr>
-    </w:lvl>
-    <w:lvl w:ilvl="7" w:tplc="240A0003" w:tentative="1">
-      <w:start w:val="1"/>
-      <w:numFmt w:val="bullet"/>
-      <w:lvlText w:val="o"/>
-      <w:lvlJc w:val="left"/>
-      <w:pPr>
-        <w:ind w:left="6463" w:hanging="360"/>
-      </w:pPr>
-      <w:rPr>
-        <w:rFonts w:ascii="Courier New" w:hAnsi="Courier New" w:cs="Courier New" w:hint="default"/>
-      </w:rPr>
-    </w:lvl>
-    <w:lvl w:ilvl="8" w:tplc="240A0005" w:tentative="1">
-      <w:start w:val="1"/>
-      <w:numFmt w:val="bullet"/>
-      <w:lvlText w:val=""/>
-      <w:lvlJc w:val="left"/>
-      <w:pPr>
-        <w:ind w:left="7183" w:hanging="360"/>
-      </w:pPr>
-      <w:rPr>
-        <w:rFonts w:ascii="Wingdings" w:hAnsi="Wingdings" w:hint="default"/>
-      </w:rPr>
-    </w:lvl>
-  </w:abstractNum>
-  <w:abstractNum w:abstractNumId="15" w15:restartNumberingAfterBreak="0">
+  <w:abstractNum w:abstractNumId="12" w15:restartNumberingAfterBreak="0">
     <w:nsid w:val="6324175A"/>
     <w:multiLevelType w:val="hybridMultilevel"/>
     <w:tmpl w:val="EF9E488A"/>
@@ -8512,7 +8002,7 @@
       </w:rPr>
     </w:lvl>
   </w:abstractNum>
-  <w:abstractNum w:abstractNumId="16" w15:restartNumberingAfterBreak="0">
+  <w:abstractNum w:abstractNumId="13" w15:restartNumberingAfterBreak="0">
     <w:nsid w:val="64670E3F"/>
     <w:multiLevelType w:val="hybridMultilevel"/>
     <w:tmpl w:val="613480CC"/>
@@ -8601,7 +8091,7 @@
       </w:pPr>
     </w:lvl>
   </w:abstractNum>
-  <w:abstractNum w:abstractNumId="17" w15:restartNumberingAfterBreak="0">
+  <w:abstractNum w:abstractNumId="14" w15:restartNumberingAfterBreak="0">
     <w:nsid w:val="71BE5F8F"/>
     <w:multiLevelType w:val="hybridMultilevel"/>
     <w:tmpl w:val="7FD8FC14"/>
@@ -8690,7 +8180,7 @@
       </w:pPr>
     </w:lvl>
   </w:abstractNum>
-  <w:abstractNum w:abstractNumId="18" w15:restartNumberingAfterBreak="0">
+  <w:abstractNum w:abstractNumId="15" w15:restartNumberingAfterBreak="0">
     <w:nsid w:val="7282318F"/>
     <w:multiLevelType w:val="hybridMultilevel"/>
     <w:tmpl w:val="B60EC770"/>
@@ -8803,7 +8293,7 @@
       </w:rPr>
     </w:lvl>
   </w:abstractNum>
-  <w:abstractNum w:abstractNumId="19" w15:restartNumberingAfterBreak="0">
+  <w:abstractNum w:abstractNumId="16" w15:restartNumberingAfterBreak="0">
     <w:nsid w:val="7BE130C7"/>
     <w:multiLevelType w:val="hybridMultilevel"/>
     <w:tmpl w:val="E7A4FFC6"/>
@@ -8920,10 +8410,10 @@
     <w:abstractNumId w:val="2"/>
   </w:num>
   <w:num w:numId="2">
-    <w:abstractNumId w:val="5"/>
+    <w:abstractNumId w:val="4"/>
   </w:num>
   <w:num w:numId="3">
-    <w:abstractNumId w:val="17"/>
+    <w:abstractNumId w:val="14"/>
   </w:num>
   <w:num w:numId="4">
     <w:abstractNumId w:val="0"/>
@@ -8932,49 +8422,40 @@
     <w:abstractNumId w:val="3"/>
   </w:num>
   <w:num w:numId="6">
+    <w:abstractNumId w:val="12"/>
+  </w:num>
+  <w:num w:numId="7">
+    <w:abstractNumId w:val="6"/>
+  </w:num>
+  <w:num w:numId="8">
     <w:abstractNumId w:val="15"/>
   </w:num>
-  <w:num w:numId="7">
-    <w:abstractNumId w:val="7"/>
-  </w:num>
-  <w:num w:numId="8">
-    <w:abstractNumId w:val="18"/>
-  </w:num>
   <w:num w:numId="9">
-    <w:abstractNumId w:val="19"/>
+    <w:abstractNumId w:val="16"/>
   </w:num>
   <w:num w:numId="10">
-    <w:abstractNumId w:val="9"/>
+    <w:abstractNumId w:val="8"/>
   </w:num>
   <w:num w:numId="11">
-    <w:abstractNumId w:val="12"/>
+    <w:abstractNumId w:val="10"/>
   </w:num>
   <w:num w:numId="12">
-    <w:abstractNumId w:val="6"/>
+    <w:abstractNumId w:val="5"/>
   </w:num>
   <w:num w:numId="13">
-    <w:abstractNumId w:val="8"/>
+    <w:abstractNumId w:val="7"/>
   </w:num>
   <w:num w:numId="14">
     <w:abstractNumId w:val="1"/>
   </w:num>
   <w:num w:numId="15">
-    <w:abstractNumId w:val="16"/>
+    <w:abstractNumId w:val="13"/>
   </w:num>
   <w:num w:numId="16">
-    <w:abstractNumId w:val="11"/>
+    <w:abstractNumId w:val="9"/>
   </w:num>
   <w:num w:numId="17">
-    <w:abstractNumId w:val="14"/>
-  </w:num>
-  <w:num w:numId="18">
-    <w:abstractNumId w:val="13"/>
-  </w:num>
-  <w:num w:numId="19">
-    <w:abstractNumId w:val="10"/>
-  </w:num>
-  <w:num w:numId="20">
-    <w:abstractNumId w:val="4"/>
+    <w:abstractNumId w:val="11"/>
   </w:num>
 </w:numbering>
 </file>
@@ -10551,7 +10032,7 @@
 </file>
 
 <file path=customXml/itemProps1.xml><?xml version="1.0" encoding="utf-8"?>
-<ds:datastoreItem xmlns:ds="http://schemas.openxmlformats.org/officeDocument/2006/customXml" ds:itemID="{FEC44B4E-6704-412A-AEF4-29FFDFE17963}">
+<ds:datastoreItem xmlns:ds="http://schemas.openxmlformats.org/officeDocument/2006/customXml" ds:itemID="{5454DF10-7F8D-40B2-BD9D-52A195E81B70}">
   <ds:schemaRefs>
     <ds:schemaRef ds:uri="http://schemas.openxmlformats.org/officeDocument/2006/bibliography"/>
   </ds:schemaRefs>

</xml_diff>

<commit_message>
add Esfuerzo de auditoria requerido
</commit_message>
<xml_diff>
--- a/AUDITORÍA DONATELLO V1.docx
+++ b/AUDITORÍA DONATELLO V1.docx
@@ -1160,7 +1160,14 @@
           <w:rFonts w:cs="Arial"/>
           <w:b/>
         </w:rPr>
-        <w:t xml:space="preserve">: </w:t>
+        <w:t>:</w:t>
+      </w:r>
+      <w:r>
+        <w:rPr>
+          <w:rFonts w:cs="Arial"/>
+          <w:b/>
+        </w:rPr>
+        <w:t xml:space="preserve"> </w:t>
       </w:r>
       <w:r>
         <w:rPr>
@@ -1277,7 +1284,43 @@
         <w:rPr>
           <w:rFonts w:cs="Arial"/>
         </w:rPr>
-        <w:t>Desarrollar e implementar el plan legal del proceso de extensión de la empresa como franquicia.</w:t>
+        <w:t xml:space="preserve">Desarrollar </w:t>
+      </w:r>
+      <w:r>
+        <w:rPr>
+          <w:rFonts w:cs="Arial"/>
+        </w:rPr>
+        <w:t>e</w:t>
+      </w:r>
+      <w:r>
+        <w:rPr>
+          <w:rFonts w:cs="Arial"/>
+        </w:rPr>
+        <w:t xml:space="preserve"> </w:t>
+      </w:r>
+      <w:r>
+        <w:rPr>
+          <w:rFonts w:cs="Arial"/>
+        </w:rPr>
+        <w:t xml:space="preserve">implementar </w:t>
+      </w:r>
+      <w:r>
+        <w:rPr>
+          <w:rFonts w:cs="Arial"/>
+        </w:rPr>
+        <w:t xml:space="preserve">el plan legal del proceso de extensión de la </w:t>
+      </w:r>
+      <w:r>
+        <w:rPr>
+          <w:rFonts w:cs="Arial"/>
+        </w:rPr>
+        <w:t>empresa como franquicia</w:t>
+      </w:r>
+      <w:r>
+        <w:rPr>
+          <w:rFonts w:cs="Arial"/>
+        </w:rPr>
+        <w:t>.</w:t>
       </w:r>
     </w:p>
     <w:p>
@@ -1307,7 +1350,7 @@
         <mc:AlternateContent>
           <mc:Choice Requires="wps">
             <w:drawing>
-              <wp:anchor distT="0" distB="0" distL="114300" distR="114300" simplePos="0" relativeHeight="251661312" behindDoc="0" locked="0" layoutInCell="1" allowOverlap="1" wp14:anchorId="23227D15" wp14:editId="7D255FB3">
+              <wp:anchor distT="0" distB="0" distL="114300" distR="114300" simplePos="0" relativeHeight="251694080" behindDoc="0" locked="0" layoutInCell="1" allowOverlap="1" wp14:anchorId="2B2B85C0" wp14:editId="3FB6D3D1">
                 <wp:simplePos x="0" y="0"/>
                 <wp:positionH relativeFrom="column">
                   <wp:posOffset>309880</wp:posOffset>
@@ -1399,11 +1442,11 @@
           </mc:Choice>
           <mc:Fallback>
             <w:pict>
-              <v:shapetype w14:anchorId="23227D15" id="_x0000_t202" coordsize="21600,21600" o:spt="202" path="m,l,21600r21600,l21600,xe">
+              <v:shapetype w14:anchorId="2B2B85C0" id="_x0000_t202" coordsize="21600,21600" o:spt="202" path="m,l,21600r21600,l21600,xe">
                 <v:stroke joinstyle="miter"/>
                 <v:path gradientshapeok="t" o:connecttype="rect"/>
               </v:shapetype>
-              <v:shape id="Cuadro de texto 36" o:spid="_x0000_s1026" type="#_x0000_t202" style="position:absolute;left:0;text-align:left;margin-left:24.4pt;margin-top:297.8pt;width:392.95pt;height:.05pt;z-index:251661312;visibility:visible;mso-wrap-style:square;mso-wrap-distance-left:9pt;mso-wrap-distance-top:0;mso-wrap-distance-right:9pt;mso-wrap-distance-bottom:0;mso-position-horizontal:absolute;mso-position-horizontal-relative:text;mso-position-vertical:absolute;mso-position-vertical-relative:text;v-text-anchor:top" o:gfxdata="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" stroked="f">
+              <v:shape id="Cuadro de texto 36" o:spid="_x0000_s1026" type="#_x0000_t202" style="position:absolute;left:0;text-align:left;margin-left:24.4pt;margin-top:297.8pt;width:392.95pt;height:.05pt;z-index:251694080;visibility:visible;mso-wrap-style:square;mso-wrap-distance-left:9pt;mso-wrap-distance-top:0;mso-wrap-distance-right:9pt;mso-wrap-distance-bottom:0;mso-position-horizontal:absolute;mso-position-horizontal-relative:text;mso-position-vertical:absolute;mso-position-vertical-relative:text;v-text-anchor:top" o:gfxdata="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" stroked="f">
                 <v:textbox style="mso-fit-shape-to-text:t" inset="0,0,0,0">
                   <w:txbxContent>
                     <w:p>
@@ -1462,7 +1505,7 @@
         <mc:AlternateContent>
           <mc:Choice Requires="wpg">
             <w:drawing>
-              <wp:anchor distT="0" distB="0" distL="114300" distR="114300" simplePos="0" relativeHeight="251659264" behindDoc="0" locked="0" layoutInCell="1" allowOverlap="1" wp14:anchorId="1DD54466" wp14:editId="19ADC5F6">
+              <wp:anchor distT="0" distB="0" distL="114300" distR="114300" simplePos="0" relativeHeight="251682816" behindDoc="0" locked="0" layoutInCell="1" allowOverlap="1">
                 <wp:simplePos x="0" y="0"/>
                 <wp:positionH relativeFrom="column">
                   <wp:posOffset>309880</wp:posOffset>
@@ -2103,7 +2146,7 @@
           </mc:Choice>
           <mc:Fallback>
             <w:pict>
-              <v:group w14:anchorId="1DD54466" id="Grupo 27" o:spid="_x0000_s1027" style="position:absolute;left:0;text-align:left;margin-left:24.4pt;margin-top:23.7pt;width:392.95pt;height:269.65pt;z-index:251659264" coordsize="49905,34245" o:gfxdata="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">
+              <v:group id="Grupo 27" o:spid="_x0000_s1027" style="position:absolute;left:0;text-align:left;margin-left:24.4pt;margin-top:23.7pt;width:392.95pt;height:269.65pt;z-index:251682816" coordsize="49905,34245" o:gfxdata="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">
                 <v:roundrect id="Rectángulo: esquinas redondeadas 1" o:spid="_x0000_s1028" style="position:absolute;left:22860;width:13627;height:3879;visibility:visible;mso-wrap-style:square;v-text-anchor:middle" arcsize="10923f" o:gfxdata="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" fillcolor="white [3201]" strokecolor="#ffc000 [3207]" strokeweight="1pt">
                   <v:stroke joinstyle="miter"/>
                   <v:textbox>
@@ -2348,7 +2391,7 @@
         <mc:AlternateContent>
           <mc:Choice Requires="wps">
             <w:drawing>
-              <wp:anchor distT="0" distB="0" distL="114300" distR="114300" simplePos="0" relativeHeight="251662336" behindDoc="0" locked="0" layoutInCell="1" allowOverlap="1" wp14:anchorId="3A903E17" wp14:editId="4AAADC62">
+              <wp:anchor distT="0" distB="0" distL="114300" distR="114300" simplePos="0" relativeHeight="251696128" behindDoc="0" locked="0" layoutInCell="1" allowOverlap="1" wp14:anchorId="0A8A8E4E" wp14:editId="0081FFE3">
                 <wp:simplePos x="0" y="0"/>
                 <wp:positionH relativeFrom="column">
                   <wp:posOffset>1102194</wp:posOffset>
@@ -2437,7 +2480,7 @@
           </mc:Choice>
           <mc:Fallback>
             <w:pict>
-              <v:shape w14:anchorId="3A903E17" id="Cuadro de texto 37" o:spid="_x0000_s1043" type="#_x0000_t202" style="position:absolute;left:0;text-align:left;margin-left:86.8pt;margin-top:249.45pt;width:267.05pt;height:.05pt;z-index:251662336;visibility:visible;mso-wrap-style:square;mso-width-percent:0;mso-wrap-distance-left:9pt;mso-wrap-distance-top:0;mso-wrap-distance-right:9pt;mso-wrap-distance-bottom:0;mso-position-horizontal:absolute;mso-position-horizontal-relative:text;mso-position-vertical:absolute;mso-position-vertical-relative:text;mso-width-percent:0;mso-width-relative:margin;v-text-anchor:top" o:gfxdata="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" stroked="f">
+              <v:shape w14:anchorId="0A8A8E4E" id="Cuadro de texto 37" o:spid="_x0000_s1043" type="#_x0000_t202" style="position:absolute;left:0;text-align:left;margin-left:86.8pt;margin-top:249.45pt;width:267.05pt;height:.05pt;z-index:251696128;visibility:visible;mso-wrap-style:square;mso-width-percent:0;mso-wrap-distance-left:9pt;mso-wrap-distance-top:0;mso-wrap-distance-right:9pt;mso-wrap-distance-bottom:0;mso-position-horizontal:absolute;mso-position-horizontal-relative:text;mso-position-vertical:absolute;mso-position-vertical-relative:text;mso-width-percent:0;mso-width-relative:margin;v-text-anchor:top" o:gfxdata="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" stroked="f">
                 <v:textbox style="mso-fit-shape-to-text:t" inset="0,0,0,0">
                   <w:txbxContent>
                     <w:p>
@@ -2490,7 +2533,7 @@
         <mc:AlternateContent>
           <mc:Choice Requires="wpg">
             <w:drawing>
-              <wp:anchor distT="0" distB="0" distL="114300" distR="114300" simplePos="0" relativeHeight="251660288" behindDoc="0" locked="0" layoutInCell="1" allowOverlap="1" wp14:anchorId="17D58840" wp14:editId="75D8C142">
+              <wp:anchor distT="0" distB="0" distL="114300" distR="114300" simplePos="0" relativeHeight="251692032" behindDoc="0" locked="0" layoutInCell="1" allowOverlap="1">
                 <wp:simplePos x="0" y="0"/>
                 <wp:positionH relativeFrom="column">
                   <wp:posOffset>1932940</wp:posOffset>
@@ -2756,7 +2799,7 @@
           </mc:Choice>
           <mc:Fallback>
             <w:pict>
-              <v:group w14:anchorId="17D58840" id="Grupo 34" o:spid="_x0000_s1044" style="position:absolute;left:0;text-align:left;margin-left:152.2pt;margin-top:60.55pt;width:136.15pt;height:184.2pt;z-index:251660288" coordsize="17291,23394" o:gfxdata="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">
+              <v:group id="Grupo 34" o:spid="_x0000_s1044" style="position:absolute;left:0;text-align:left;margin-left:152.2pt;margin-top:60.55pt;width:136.15pt;height:184.2pt;z-index:251692032" coordsize="17291,23394" o:gfxdata="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">
                 <v:roundrect id="Rectángulo: esquinas redondeadas 28" o:spid="_x0000_s1045" style="position:absolute;left:715;width:15951;height:6375;visibility:visible;mso-wrap-style:square;v-text-anchor:middle" arcsize="10923f" o:gfxdata="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" fillcolor="white [3201]" strokecolor="#ffc000 [3207]" strokeweight="1pt">
                   <v:stroke joinstyle="miter"/>
                   <v:textbox>
@@ -2850,7 +2893,16 @@
         </mc:AlternateContent>
       </w:r>
       <w:r>
-        <w:t>Actualmente Donatello cuenta con un departamento de sistemas pequeño debido a que las necesidades requeridas no son de gran envergadura, este departamento se encuentra organizado de la siguiente forma:</w:t>
+        <w:t xml:space="preserve">Actualmente Donatello cuenta con un departamento de sistemas pequeño debido a que las necesidades requeridas no son de gran </w:t>
+      </w:r>
+      <w:r>
+        <w:t>envergadura</w:t>
+      </w:r>
+      <w:r>
+        <w:t xml:space="preserve">, este departamento se encuentra organizado de la siguiente </w:t>
+      </w:r>
+      <w:r>
+        <w:t>forma:</w:t>
       </w:r>
     </w:p>
     <w:p/>
@@ -2868,7 +2920,10 @@
         <w:pStyle w:val="Ttulo1"/>
       </w:pPr>
       <w:r>
-        <w:t>Censo a nivel de software y hardware:</w:t>
+        <w:t>Censo a nivel de software y hardware</w:t>
+      </w:r>
+      <w:r>
+        <w:t>:</w:t>
       </w:r>
     </w:p>
     <w:p/>
@@ -2918,7 +2973,14 @@
           <w:rFonts w:cs="Arial"/>
           <w:b/>
         </w:rPr>
-        <w:t xml:space="preserve"> Compaq </w:t>
+        <w:t xml:space="preserve"> Compaq</w:t>
+      </w:r>
+      <w:r>
+        <w:rPr>
+          <w:rFonts w:cs="Arial"/>
+          <w:b/>
+        </w:rPr>
+        <w:t xml:space="preserve"> </w:t>
       </w:r>
       <w:r>
         <w:rPr>
@@ -2949,7 +3011,28 @@
           <w:rFonts w:cs="Arial"/>
           <w:lang w:val="en-US"/>
         </w:rPr>
-        <w:t>Processor: AMD Athlon (tm) II X4 620 Processor 2.60 GHz</w:t>
+        <w:t>Processor</w:t>
+      </w:r>
+      <w:r>
+        <w:rPr>
+          <w:rFonts w:cs="Arial"/>
+          <w:lang w:val="en-US"/>
+        </w:rPr>
+        <w:t xml:space="preserve">: AMD </w:t>
+      </w:r>
+      <w:r>
+        <w:rPr>
+          <w:rFonts w:cs="Arial"/>
+          <w:lang w:val="en-US"/>
+        </w:rPr>
+        <w:t>Athlon</w:t>
+      </w:r>
+      <w:r>
+        <w:rPr>
+          <w:rFonts w:cs="Arial"/>
+          <w:lang w:val="en-US"/>
+        </w:rPr>
+        <w:t xml:space="preserve"> (tm) II X4 620 Processor 2.60 GHz</w:t>
       </w:r>
     </w:p>
     <w:p>
@@ -2964,7 +3047,19 @@
         <w:rPr>
           <w:rFonts w:cs="Arial"/>
         </w:rPr>
-        <w:t xml:space="preserve">Memoria RAM: 4.00 GB </w:t>
+        <w:t xml:space="preserve">Memoria </w:t>
+      </w:r>
+      <w:r>
+        <w:rPr>
+          <w:rFonts w:cs="Arial"/>
+        </w:rPr>
+        <w:t>RAM</w:t>
+      </w:r>
+      <w:r>
+        <w:rPr>
+          <w:rFonts w:cs="Arial"/>
+        </w:rPr>
+        <w:t xml:space="preserve">: 4.00 GB </w:t>
       </w:r>
     </w:p>
     <w:p>
@@ -3181,7 +3276,13 @@
         <w:rPr>
           <w:rFonts w:cs="Arial"/>
         </w:rPr>
-        <w:t>Windows 7 profesional Servic</w:t>
+        <w:t xml:space="preserve">Windows 7 profesional </w:t>
+      </w:r>
+      <w:r>
+        <w:rPr>
+          <w:rFonts w:cs="Arial"/>
+        </w:rPr>
+        <w:t>Servic</w:t>
       </w:r>
       <w:r>
         <w:rPr>
@@ -3243,7 +3344,15 @@
           <w:b/>
           <w:lang w:val="en-US"/>
         </w:rPr>
-        <w:t>Adobe Reader version 8.0</w:t>
+        <w:t>Adobe</w:t>
+      </w:r>
+      <w:r>
+        <w:rPr>
+          <w:rFonts w:cs="Arial"/>
+          <w:b/>
+          <w:lang w:val="en-US"/>
+        </w:rPr>
+        <w:t xml:space="preserve"> Reader version 8.0</w:t>
       </w:r>
     </w:p>
     <w:p>
@@ -3300,7 +3409,28 @@
           <w:rFonts w:cs="Arial"/>
           <w:b/>
         </w:rPr>
-        <w:t xml:space="preserve">SAI OPEN versión 9.0.0 </w:t>
+        <w:t xml:space="preserve">SAI OPEN </w:t>
+      </w:r>
+      <w:r>
+        <w:rPr>
+          <w:rFonts w:cs="Arial"/>
+          <w:b/>
+        </w:rPr>
+        <w:t>versión</w:t>
+      </w:r>
+      <w:r>
+        <w:rPr>
+          <w:rFonts w:cs="Arial"/>
+          <w:b/>
+        </w:rPr>
+        <w:t xml:space="preserve"> 9.0.0</w:t>
+      </w:r>
+      <w:r>
+        <w:rPr>
+          <w:rFonts w:cs="Arial"/>
+          <w:b/>
+        </w:rPr>
+        <w:t xml:space="preserve"> </w:t>
       </w:r>
     </w:p>
     <w:p>
@@ -3647,7 +3777,19 @@
               <w:rPr>
                 <w:rFonts w:cs="Arial"/>
               </w:rPr>
-              <w:t>Controlador integrado basado en arquitectura Linux x86</w:t>
+              <w:t xml:space="preserve">Controlador integrado </w:t>
+            </w:r>
+            <w:r>
+              <w:rPr>
+                <w:rFonts w:cs="Arial"/>
+              </w:rPr>
+              <w:t xml:space="preserve">basado en </w:t>
+            </w:r>
+            <w:r>
+              <w:rPr>
+                <w:rFonts w:cs="Arial"/>
+              </w:rPr>
+              <w:t>arquitectura Linux x86</w:t>
             </w:r>
           </w:p>
         </w:tc>
@@ -3753,7 +3895,7 @@
         <mc:AlternateContent>
           <mc:Choice Requires="wps">
             <w:drawing>
-              <wp:anchor distT="0" distB="0" distL="114300" distR="114300" simplePos="0" relativeHeight="251673600" behindDoc="0" locked="0" layoutInCell="1" allowOverlap="1" wp14:anchorId="177B0228" wp14:editId="650E71B3">
+              <wp:anchor distT="0" distB="0" distL="114300" distR="114300" simplePos="0" relativeHeight="251711488" behindDoc="0" locked="0" layoutInCell="1" allowOverlap="1">
                 <wp:simplePos x="0" y="0"/>
                 <wp:positionH relativeFrom="column">
                   <wp:posOffset>2620597</wp:posOffset>
@@ -3812,7 +3954,7 @@
           </mc:Choice>
           <mc:Fallback>
             <w:pict>
-              <v:shape w14:anchorId="177B0228" id="Cuadro de texto 31" o:spid="_x0000_s1050" type="#_x0000_t202" style="position:absolute;left:0;text-align:left;margin-left:206.35pt;margin-top:10pt;width:48.25pt;height:29.2pt;z-index:251673600;visibility:visible;mso-wrap-style:square;mso-width-percent:0;mso-height-percent:0;mso-wrap-distance-left:9pt;mso-wrap-distance-top:0;mso-wrap-distance-right:9pt;mso-wrap-distance-bottom:0;mso-position-horizontal:absolute;mso-position-horizontal-relative:text;mso-position-vertical:absolute;mso-position-vertical-relative:text;mso-width-percent:0;mso-height-percent:0;mso-width-relative:margin;mso-height-relative:margin;v-text-anchor:top" o:gfxdata="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" filled="f" stroked="f" strokeweight=".5pt">
+              <v:shape id="Cuadro de texto 31" o:spid="_x0000_s1050" type="#_x0000_t202" style="position:absolute;left:0;text-align:left;margin-left:206.35pt;margin-top:10pt;width:48.25pt;height:29.2pt;z-index:251711488;visibility:visible;mso-wrap-style:square;mso-width-percent:0;mso-height-percent:0;mso-wrap-distance-left:9pt;mso-wrap-distance-top:0;mso-wrap-distance-right:9pt;mso-wrap-distance-bottom:0;mso-position-horizontal:absolute;mso-position-horizontal-relative:text;mso-position-vertical:absolute;mso-position-vertical-relative:text;mso-width-percent:0;mso-height-percent:0;mso-width-relative:margin;mso-height-relative:margin;v-text-anchor:top" o:gfxdata="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" filled="f" stroked="f" strokeweight=".5pt">
                 <v:textbox>
                   <w:txbxContent>
                     <w:p>
@@ -3844,7 +3986,7 @@
         <mc:AlternateContent>
           <mc:Choice Requires="wps">
             <w:drawing>
-              <wp:anchor distT="0" distB="0" distL="114300" distR="114300" simplePos="0" relativeHeight="251676672" behindDoc="0" locked="0" layoutInCell="1" allowOverlap="1" wp14:anchorId="762CD091" wp14:editId="304A4423">
+              <wp:anchor distT="0" distB="0" distL="114300" distR="114300" simplePos="0" relativeHeight="251716608" behindDoc="0" locked="0" layoutInCell="1" allowOverlap="1">
                 <wp:simplePos x="0" y="0"/>
                 <wp:positionH relativeFrom="column">
                   <wp:posOffset>3043291</wp:posOffset>
@@ -3897,7 +4039,7 @@
           </mc:Choice>
           <mc:Fallback>
             <w:pict>
-              <v:shape w14:anchorId="7BA3DB88" id="Conector recto de flecha 39" o:spid="_x0000_s1026" type="#_x0000_t32" style="position:absolute;margin-left:239.65pt;margin-top:177.85pt;width:95.05pt;height:0;z-index:251676672;visibility:visible;mso-wrap-style:square;mso-wrap-distance-left:9pt;mso-wrap-distance-top:0;mso-wrap-distance-right:9pt;mso-wrap-distance-bottom:0;mso-position-horizontal:absolute;mso-position-horizontal-relative:text;mso-position-vertical:absolute;mso-position-vertical-relative:text" o:gfxdata="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" strokecolor="#4472c4 [3204]" strokeweight=".5pt">
+              <v:shape w14:anchorId="128BD86E" id="Conector recto de flecha 39" o:spid="_x0000_s1026" type="#_x0000_t32" style="position:absolute;margin-left:239.65pt;margin-top:177.85pt;width:95.05pt;height:0;z-index:251716608;visibility:visible;mso-wrap-style:square;mso-wrap-distance-left:9pt;mso-wrap-distance-top:0;mso-wrap-distance-right:9pt;mso-wrap-distance-bottom:0;mso-position-horizontal:absolute;mso-position-horizontal-relative:text;mso-position-vertical:absolute;mso-position-vertical-relative:text" o:gfxdata="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" strokecolor="#4472c4 [3204]" strokeweight=".5pt">
                 <v:stroke startarrow="block" endarrow="block" joinstyle="miter"/>
               </v:shape>
             </w:pict>
@@ -3911,7 +4053,7 @@
         <mc:AlternateContent>
           <mc:Choice Requires="wps">
             <w:drawing>
-              <wp:anchor distT="0" distB="0" distL="114300" distR="114300" simplePos="0" relativeHeight="251675648" behindDoc="0" locked="0" layoutInCell="1" allowOverlap="1" wp14:anchorId="2C24B720" wp14:editId="17921A3F">
+              <wp:anchor distT="0" distB="0" distL="114300" distR="114300" simplePos="0" relativeHeight="251715584" behindDoc="0" locked="0" layoutInCell="1" allowOverlap="1" wp14:anchorId="33A57A6F" wp14:editId="6E56D488">
                 <wp:simplePos x="0" y="0"/>
                 <wp:positionH relativeFrom="column">
                   <wp:posOffset>3229358</wp:posOffset>
@@ -3970,7 +4112,7 @@
           </mc:Choice>
           <mc:Fallback>
             <w:pict>
-              <v:shape w14:anchorId="2C24B720" id="Cuadro de texto 38" o:spid="_x0000_s1051" type="#_x0000_t202" style="position:absolute;left:0;text-align:left;margin-left:254.3pt;margin-top:181pt;width:48.25pt;height:29.2pt;z-index:251675648;visibility:visible;mso-wrap-style:square;mso-width-percent:0;mso-height-percent:0;mso-wrap-distance-left:9pt;mso-wrap-distance-top:0;mso-wrap-distance-right:9pt;mso-wrap-distance-bottom:0;mso-position-horizontal:absolute;mso-position-horizontal-relative:text;mso-position-vertical:absolute;mso-position-vertical-relative:text;mso-width-percent:0;mso-height-percent:0;mso-width-relative:margin;mso-height-relative:margin;v-text-anchor:top" o:gfxdata="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" filled="f" stroked="f" strokeweight=".5pt">
+              <v:shape w14:anchorId="33A57A6F" id="Cuadro de texto 38" o:spid="_x0000_s1051" type="#_x0000_t202" style="position:absolute;left:0;text-align:left;margin-left:254.3pt;margin-top:181pt;width:48.25pt;height:29.2pt;z-index:251715584;visibility:visible;mso-wrap-style:square;mso-width-percent:0;mso-height-percent:0;mso-wrap-distance-left:9pt;mso-wrap-distance-top:0;mso-wrap-distance-right:9pt;mso-wrap-distance-bottom:0;mso-position-horizontal:absolute;mso-position-horizontal-relative:text;mso-position-vertical:absolute;mso-position-vertical-relative:text;mso-width-percent:0;mso-height-percent:0;mso-width-relative:margin;mso-height-relative:margin;v-text-anchor:top" o:gfxdata="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" filled="f" stroked="f" strokeweight=".5pt">
                 <v:textbox>
                   <w:txbxContent>
                     <w:p>
@@ -3992,7 +4134,7 @@
         <mc:AlternateContent>
           <mc:Choice Requires="wps">
             <w:drawing>
-              <wp:anchor distT="0" distB="0" distL="114300" distR="114300" simplePos="0" relativeHeight="251674624" behindDoc="0" locked="0" layoutInCell="1" allowOverlap="1" wp14:anchorId="5B05B1A3" wp14:editId="047C9063">
+              <wp:anchor distT="0" distB="0" distL="114300" distR="114300" simplePos="0" relativeHeight="251713536" behindDoc="0" locked="0" layoutInCell="1" allowOverlap="1" wp14:anchorId="2BB8468F" wp14:editId="57779B90">
                 <wp:simplePos x="0" y="0"/>
                 <wp:positionH relativeFrom="column">
                   <wp:posOffset>1892851</wp:posOffset>
@@ -4051,7 +4193,7 @@
           </mc:Choice>
           <mc:Fallback>
             <w:pict>
-              <v:shape w14:anchorId="5B05B1A3" id="Cuadro de texto 35" o:spid="_x0000_s1052" type="#_x0000_t202" style="position:absolute;left:0;text-align:left;margin-left:149.05pt;margin-top:130.75pt;width:48.25pt;height:29.2pt;z-index:251674624;visibility:visible;mso-wrap-style:square;mso-width-percent:0;mso-height-percent:0;mso-wrap-distance-left:9pt;mso-wrap-distance-top:0;mso-wrap-distance-right:9pt;mso-wrap-distance-bottom:0;mso-position-horizontal:absolute;mso-position-horizontal-relative:text;mso-position-vertical:absolute;mso-position-vertical-relative:text;mso-width-percent:0;mso-height-percent:0;mso-width-relative:margin;mso-height-relative:margin;v-text-anchor:top" o:gfxdata="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" filled="f" stroked="f" strokeweight=".5pt">
+              <v:shape w14:anchorId="2BB8468F" id="Cuadro de texto 35" o:spid="_x0000_s1052" type="#_x0000_t202" style="position:absolute;left:0;text-align:left;margin-left:149.05pt;margin-top:130.75pt;width:48.25pt;height:29.2pt;z-index:251713536;visibility:visible;mso-wrap-style:square;mso-width-percent:0;mso-height-percent:0;mso-wrap-distance-left:9pt;mso-wrap-distance-top:0;mso-wrap-distance-right:9pt;mso-wrap-distance-bottom:0;mso-position-horizontal:absolute;mso-position-horizontal-relative:text;mso-position-vertical:absolute;mso-position-vertical-relative:text;mso-width-percent:0;mso-height-percent:0;mso-width-relative:margin;mso-height-relative:margin;v-text-anchor:top" o:gfxdata="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" filled="f" stroked="f" strokeweight=".5pt">
                 <v:textbox>
                   <w:txbxContent>
                     <w:p>
@@ -4073,7 +4215,7 @@
         <mc:AlternateContent>
           <mc:Choice Requires="wps">
             <w:drawing>
-              <wp:anchor distT="0" distB="0" distL="114300" distR="114300" simplePos="0" relativeHeight="251672576" behindDoc="0" locked="0" layoutInCell="1" allowOverlap="1" wp14:anchorId="39BBD518" wp14:editId="75EADD38">
+              <wp:anchor distT="0" distB="0" distL="114300" distR="114300" simplePos="0" relativeHeight="251710464" behindDoc="0" locked="0" layoutInCell="1" allowOverlap="1">
                 <wp:simplePos x="0" y="0"/>
                 <wp:positionH relativeFrom="column">
                   <wp:posOffset>1300756</wp:posOffset>
@@ -4126,7 +4268,7 @@
           </mc:Choice>
           <mc:Fallback>
             <w:pict>
-              <v:shape w14:anchorId="092CAA1B" id="Conector recto de flecha 25" o:spid="_x0000_s1026" type="#_x0000_t32" style="position:absolute;margin-left:102.4pt;margin-top:9.4pt;width:232.3pt;height:0;z-index:251672576;visibility:visible;mso-wrap-style:square;mso-wrap-distance-left:9pt;mso-wrap-distance-top:0;mso-wrap-distance-right:9pt;mso-wrap-distance-bottom:0;mso-position-horizontal:absolute;mso-position-horizontal-relative:text;mso-position-vertical:absolute;mso-position-vertical-relative:text" o:gfxdata="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" strokecolor="#4472c4 [3204]" strokeweight=".5pt">
+              <v:shape w14:anchorId="505AD0B3" id="Conector recto de flecha 25" o:spid="_x0000_s1026" type="#_x0000_t32" style="position:absolute;margin-left:102.4pt;margin-top:9.4pt;width:232.3pt;height:0;z-index:251710464;visibility:visible;mso-wrap-style:square;mso-wrap-distance-left:9pt;mso-wrap-distance-top:0;mso-wrap-distance-right:9pt;mso-wrap-distance-bottom:0;mso-position-horizontal:absolute;mso-position-horizontal-relative:text;mso-position-vertical:absolute;mso-position-vertical-relative:text" o:gfxdata="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" strokecolor="#4472c4 [3204]" strokeweight=".5pt">
                 <v:stroke startarrow="block" endarrow="block" joinstyle="miter"/>
               </v:shape>
             </w:pict>
@@ -4140,7 +4282,7 @@
         <mc:AlternateContent>
           <mc:Choice Requires="wps">
             <w:drawing>
-              <wp:anchor distT="0" distB="0" distL="114300" distR="114300" simplePos="0" relativeHeight="251671552" behindDoc="0" locked="0" layoutInCell="1" allowOverlap="1" wp14:anchorId="4E35B5F0" wp14:editId="7D91971E">
+              <wp:anchor distT="0" distB="0" distL="114300" distR="114300" simplePos="0" relativeHeight="251709440" behindDoc="0" locked="0" layoutInCell="1" allowOverlap="1">
                 <wp:simplePos x="0" y="0"/>
                 <wp:positionH relativeFrom="column">
                   <wp:posOffset>2335925</wp:posOffset>
@@ -4193,7 +4335,7 @@
           </mc:Choice>
           <mc:Fallback>
             <w:pict>
-              <v:shape w14:anchorId="7910B2A7" id="Conector recto de flecha 12" o:spid="_x0000_s1026" type="#_x0000_t32" style="position:absolute;margin-left:183.95pt;margin-top:114.7pt;width:0;height:63.15pt;z-index:251671552;visibility:visible;mso-wrap-style:square;mso-wrap-distance-left:9pt;mso-wrap-distance-top:0;mso-wrap-distance-right:9pt;mso-wrap-distance-bottom:0;mso-position-horizontal:absolute;mso-position-horizontal-relative:text;mso-position-vertical:absolute;mso-position-vertical-relative:text" o:gfxdata="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" strokecolor="#4472c4 [3204]" strokeweight=".5pt">
+              <v:shape w14:anchorId="790811B6" id="Conector recto de flecha 12" o:spid="_x0000_s1026" type="#_x0000_t32" style="position:absolute;margin-left:183.95pt;margin-top:114.7pt;width:0;height:63.15pt;z-index:251709440;visibility:visible;mso-wrap-style:square;mso-wrap-distance-left:9pt;mso-wrap-distance-top:0;mso-wrap-distance-right:9pt;mso-wrap-distance-bottom:0;mso-position-horizontal:absolute;mso-position-horizontal-relative:text;mso-position-vertical:absolute;mso-position-vertical-relative:text" o:gfxdata="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" strokecolor="#4472c4 [3204]" strokeweight=".5pt">
                 <v:stroke startarrow="block" endarrow="block" joinstyle="miter"/>
               </v:shape>
             </w:pict>
@@ -4205,7 +4347,7 @@
           <w:noProof/>
         </w:rPr>
         <w:drawing>
-          <wp:inline distT="0" distB="0" distL="0" distR="0" wp14:anchorId="555F5F6B" wp14:editId="46DC8016">
+          <wp:inline distT="0" distB="0" distL="0" distR="0">
             <wp:extent cx="3596005" cy="2932981"/>
             <wp:effectExtent l="0" t="0" r="4445" b="1270"/>
             <wp:docPr id="40" name="Imagen 40" descr="https://byme.s3-eu-west-1.amazonaws.com/data/homebymeProjects/5A1EC930-869C-4AE4-A16A-E43D2F2C1DAE/images/21-11-2017_22-23-14_960_540.jpg"/>
@@ -4341,7 +4483,7 @@
         <mc:AlternateContent>
           <mc:Choice Requires="wps">
             <w:drawing>
-              <wp:anchor distT="0" distB="0" distL="114300" distR="114300" simplePos="0" relativeHeight="251669504" behindDoc="0" locked="0" layoutInCell="1" allowOverlap="1" wp14:anchorId="142A9B45" wp14:editId="41936049">
+              <wp:anchor distT="0" distB="0" distL="114300" distR="114300" simplePos="0" relativeHeight="251705344" behindDoc="0" locked="0" layoutInCell="1" allowOverlap="1">
                 <wp:simplePos x="0" y="0"/>
                 <wp:positionH relativeFrom="column">
                   <wp:posOffset>2145377</wp:posOffset>
@@ -4400,7 +4542,7 @@
           </mc:Choice>
           <mc:Fallback>
             <w:pict>
-              <v:shape w14:anchorId="4AD8CC30" id="Conector recto de flecha 17" o:spid="_x0000_s1026" type="#_x0000_t32" style="position:absolute;margin-left:168.95pt;margin-top:30.25pt;width:111.4pt;height:0;z-index:251669504;visibility:visible;mso-wrap-style:square;mso-width-percent:0;mso-height-percent:0;mso-wrap-distance-left:9pt;mso-wrap-distance-top:0;mso-wrap-distance-right:9pt;mso-wrap-distance-bottom:0;mso-position-horizontal:absolute;mso-position-horizontal-relative:text;mso-position-vertical:absolute;mso-position-vertical-relative:text;mso-width-percent:0;mso-height-percent:0;mso-width-relative:margin;mso-height-relative:margin" o:gfxdata="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" strokecolor="#4472c4 [3204]" strokeweight=".5pt">
+              <v:shape w14:anchorId="7B1CE626" id="Conector recto de flecha 17" o:spid="_x0000_s1026" type="#_x0000_t32" style="position:absolute;margin-left:168.95pt;margin-top:30.25pt;width:111.4pt;height:0;z-index:251705344;visibility:visible;mso-wrap-style:square;mso-width-percent:0;mso-height-percent:0;mso-wrap-distance-left:9pt;mso-wrap-distance-top:0;mso-wrap-distance-right:9pt;mso-wrap-distance-bottom:0;mso-position-horizontal:absolute;mso-position-horizontal-relative:text;mso-position-vertical:absolute;mso-position-vertical-relative:text;mso-width-percent:0;mso-height-percent:0;mso-width-relative:margin;mso-height-relative:margin" o:gfxdata="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" strokecolor="#4472c4 [3204]" strokeweight=".5pt">
                 <v:stroke startarrow="block" endarrow="block" joinstyle="miter"/>
               </v:shape>
             </w:pict>
@@ -4414,7 +4556,7 @@
         <mc:AlternateContent>
           <mc:Choice Requires="wps">
             <w:drawing>
-              <wp:anchor distT="0" distB="0" distL="114300" distR="114300" simplePos="0" relativeHeight="251666432" behindDoc="0" locked="0" layoutInCell="1" allowOverlap="1" wp14:anchorId="4DE1AF87" wp14:editId="6617B42B">
+              <wp:anchor distT="0" distB="0" distL="114300" distR="114300" simplePos="0" relativeHeight="251701248" behindDoc="0" locked="0" layoutInCell="1" allowOverlap="1" wp14:anchorId="61EE0101" wp14:editId="02A97449">
                 <wp:simplePos x="0" y="0"/>
                 <wp:positionH relativeFrom="column">
                   <wp:posOffset>2128891</wp:posOffset>
@@ -4473,7 +4615,7 @@
           </mc:Choice>
           <mc:Fallback>
             <w:pict>
-              <v:shape w14:anchorId="4DE1AF87" id="Cuadro de texto 11" o:spid="_x0000_s1053" type="#_x0000_t202" style="position:absolute;left:0;text-align:left;margin-left:167.65pt;margin-top:134.25pt;width:57pt;height:22.4pt;z-index:251666432;visibility:visible;mso-wrap-style:square;mso-width-percent:0;mso-height-percent:0;mso-wrap-distance-left:9pt;mso-wrap-distance-top:0;mso-wrap-distance-right:9pt;mso-wrap-distance-bottom:0;mso-position-horizontal:absolute;mso-position-horizontal-relative:text;mso-position-vertical:absolute;mso-position-vertical-relative:text;mso-width-percent:0;mso-height-percent:0;mso-width-relative:margin;mso-height-relative:margin;v-text-anchor:top" o:gfxdata="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" filled="f" stroked="f" strokeweight=".5pt">
+              <v:shape w14:anchorId="61EE0101" id="Cuadro de texto 11" o:spid="_x0000_s1053" type="#_x0000_t202" style="position:absolute;left:0;text-align:left;margin-left:167.65pt;margin-top:134.25pt;width:57pt;height:22.4pt;z-index:251701248;visibility:visible;mso-wrap-style:square;mso-width-percent:0;mso-height-percent:0;mso-wrap-distance-left:9pt;mso-wrap-distance-top:0;mso-wrap-distance-right:9pt;mso-wrap-distance-bottom:0;mso-position-horizontal:absolute;mso-position-horizontal-relative:text;mso-position-vertical:absolute;mso-position-vertical-relative:text;mso-width-percent:0;mso-height-percent:0;mso-width-relative:margin;mso-height-relative:margin;v-text-anchor:top" o:gfxdata="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" filled="f" stroked="f" strokeweight=".5pt">
                 <v:textbox>
                   <w:txbxContent>
                     <w:p>
@@ -4495,7 +4637,7 @@
         <mc:AlternateContent>
           <mc:Choice Requires="wps">
             <w:drawing>
-              <wp:anchor distT="0" distB="0" distL="114300" distR="114300" simplePos="0" relativeHeight="251670528" behindDoc="0" locked="0" layoutInCell="1" allowOverlap="1" wp14:anchorId="3667C591" wp14:editId="46130D63">
+              <wp:anchor distT="0" distB="0" distL="114300" distR="114300" simplePos="0" relativeHeight="251707392" behindDoc="0" locked="0" layoutInCell="1" allowOverlap="1" wp14:anchorId="5407537E" wp14:editId="381AE11D">
                 <wp:simplePos x="0" y="0"/>
                 <wp:positionH relativeFrom="column">
                   <wp:posOffset>2721131</wp:posOffset>
@@ -4554,7 +4696,7 @@
           </mc:Choice>
           <mc:Fallback>
             <w:pict>
-              <v:shape w14:anchorId="3667C591" id="Cuadro de texto 24" o:spid="_x0000_s1054" type="#_x0000_t202" style="position:absolute;left:0;text-align:left;margin-left:214.25pt;margin-top:4.9pt;width:45.5pt;height:22.4pt;z-index:251670528;visibility:visible;mso-wrap-style:square;mso-width-percent:0;mso-height-percent:0;mso-wrap-distance-left:9pt;mso-wrap-distance-top:0;mso-wrap-distance-right:9pt;mso-wrap-distance-bottom:0;mso-position-horizontal:absolute;mso-position-horizontal-relative:text;mso-position-vertical:absolute;mso-position-vertical-relative:text;mso-width-percent:0;mso-height-percent:0;mso-width-relative:margin;mso-height-relative:margin;v-text-anchor:top" o:gfxdata="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" filled="f" stroked="f" strokeweight=".5pt">
+              <v:shape w14:anchorId="5407537E" id="Cuadro de texto 24" o:spid="_x0000_s1054" type="#_x0000_t202" style="position:absolute;left:0;text-align:left;margin-left:214.25pt;margin-top:4.9pt;width:45.5pt;height:22.4pt;z-index:251707392;visibility:visible;mso-wrap-style:square;mso-width-percent:0;mso-height-percent:0;mso-wrap-distance-left:9pt;mso-wrap-distance-top:0;mso-wrap-distance-right:9pt;mso-wrap-distance-bottom:0;mso-position-horizontal:absolute;mso-position-horizontal-relative:text;mso-position-vertical:absolute;mso-position-vertical-relative:text;mso-width-percent:0;mso-height-percent:0;mso-width-relative:margin;mso-height-relative:margin;v-text-anchor:top" o:gfxdata="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" filled="f" stroked="f" strokeweight=".5pt">
                 <v:textbox>
                   <w:txbxContent>
                     <w:p>
@@ -4576,7 +4718,7 @@
         <mc:AlternateContent>
           <mc:Choice Requires="wps">
             <w:drawing>
-              <wp:anchor distT="0" distB="0" distL="114300" distR="114300" simplePos="0" relativeHeight="251668480" behindDoc="0" locked="0" layoutInCell="1" allowOverlap="1" wp14:anchorId="63F57444" wp14:editId="5A7A44B8">
+              <wp:anchor distT="0" distB="0" distL="114300" distR="114300" simplePos="0" relativeHeight="251704320" behindDoc="0" locked="0" layoutInCell="1" allowOverlap="1" wp14:anchorId="6F9C7FE2" wp14:editId="61E3050C">
                 <wp:simplePos x="0" y="0"/>
                 <wp:positionH relativeFrom="column">
                   <wp:posOffset>2272558</wp:posOffset>
@@ -4635,7 +4777,7 @@
           </mc:Choice>
           <mc:Fallback>
             <w:pict>
-              <v:shape w14:anchorId="63F57444" id="Cuadro de texto 15" o:spid="_x0000_s1055" type="#_x0000_t202" style="position:absolute;left:0;text-align:left;margin-left:178.95pt;margin-top:75.55pt;width:45.5pt;height:22.4pt;z-index:251668480;visibility:visible;mso-wrap-style:square;mso-width-percent:0;mso-height-percent:0;mso-wrap-distance-left:9pt;mso-wrap-distance-top:0;mso-wrap-distance-right:9pt;mso-wrap-distance-bottom:0;mso-position-horizontal:absolute;mso-position-horizontal-relative:text;mso-position-vertical:absolute;mso-position-vertical-relative:text;mso-width-percent:0;mso-height-percent:0;mso-width-relative:margin;mso-height-relative:margin;v-text-anchor:top" o:gfxdata="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" filled="f" stroked="f" strokeweight=".5pt">
+              <v:shape w14:anchorId="6F9C7FE2" id="Cuadro de texto 15" o:spid="_x0000_s1055" type="#_x0000_t202" style="position:absolute;left:0;text-align:left;margin-left:178.95pt;margin-top:75.55pt;width:45.5pt;height:22.4pt;z-index:251704320;visibility:visible;mso-wrap-style:square;mso-width-percent:0;mso-height-percent:0;mso-wrap-distance-left:9pt;mso-wrap-distance-top:0;mso-wrap-distance-right:9pt;mso-wrap-distance-bottom:0;mso-position-horizontal:absolute;mso-position-horizontal-relative:text;mso-position-vertical:absolute;mso-position-vertical-relative:text;mso-width-percent:0;mso-height-percent:0;mso-width-relative:margin;mso-height-relative:margin;v-text-anchor:top" o:gfxdata="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" filled="f" stroked="f" strokeweight=".5pt">
                 <v:textbox>
                   <w:txbxContent>
                     <w:p>
@@ -4657,7 +4799,7 @@
         <mc:AlternateContent>
           <mc:Choice Requires="wps">
             <w:drawing>
-              <wp:anchor distT="0" distB="0" distL="114300" distR="114300" simplePos="0" relativeHeight="251667456" behindDoc="0" locked="0" layoutInCell="1" allowOverlap="1" wp14:anchorId="1FAB35E4" wp14:editId="063F26A7">
+              <wp:anchor distT="0" distB="0" distL="114300" distR="114300" simplePos="0" relativeHeight="251702272" behindDoc="0" locked="0" layoutInCell="1" allowOverlap="1">
                 <wp:simplePos x="0" y="0"/>
                 <wp:positionH relativeFrom="column">
                   <wp:posOffset>2327299</wp:posOffset>
@@ -4710,7 +4852,7 @@
           </mc:Choice>
           <mc:Fallback>
             <w:pict>
-              <v:shape w14:anchorId="40E8D0D5" id="Conector recto de flecha 14" o:spid="_x0000_s1026" type="#_x0000_t32" style="position:absolute;margin-left:183.25pt;margin-top:72.4pt;width:30.55pt;height:0;z-index:251667456;visibility:visible;mso-wrap-style:square;mso-wrap-distance-left:9pt;mso-wrap-distance-top:0;mso-wrap-distance-right:9pt;mso-wrap-distance-bottom:0;mso-position-horizontal:absolute;mso-position-horizontal-relative:text;mso-position-vertical:absolute;mso-position-vertical-relative:text" o:gfxdata="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" strokecolor="#4472c4 [3204]" strokeweight=".5pt">
+              <v:shape w14:anchorId="3BAD8B5A" id="Conector recto de flecha 14" o:spid="_x0000_s1026" type="#_x0000_t32" style="position:absolute;margin-left:183.25pt;margin-top:72.4pt;width:30.55pt;height:0;z-index:251702272;visibility:visible;mso-wrap-style:square;mso-wrap-distance-left:9pt;mso-wrap-distance-top:0;mso-wrap-distance-right:9pt;mso-wrap-distance-bottom:0;mso-position-horizontal:absolute;mso-position-horizontal-relative:text;mso-position-vertical:absolute;mso-position-vertical-relative:text" o:gfxdata="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" strokecolor="#4472c4 [3204]" strokeweight=".5pt">
                 <v:stroke startarrow="block" endarrow="block" joinstyle="miter"/>
               </v:shape>
             </w:pict>
@@ -4724,7 +4866,7 @@
         <mc:AlternateContent>
           <mc:Choice Requires="wps">
             <w:drawing>
-              <wp:anchor distT="0" distB="0" distL="114300" distR="114300" simplePos="0" relativeHeight="251665408" behindDoc="0" locked="0" layoutInCell="1" allowOverlap="1" wp14:anchorId="3FBA7856" wp14:editId="6FA74066">
+              <wp:anchor distT="0" distB="0" distL="114300" distR="114300" simplePos="0" relativeHeight="251699200" behindDoc="0" locked="0" layoutInCell="1" allowOverlap="1">
                 <wp:simplePos x="0" y="0"/>
                 <wp:positionH relativeFrom="column">
                   <wp:posOffset>2180650</wp:posOffset>
@@ -4777,7 +4919,7 @@
           </mc:Choice>
           <mc:Fallback>
             <w:pict>
-              <v:shape w14:anchorId="0DF343AD" id="Conector recto de flecha 10" o:spid="_x0000_s1026" type="#_x0000_t32" style="position:absolute;margin-left:171.7pt;margin-top:68.35pt;width:0;height:146.05pt;z-index:251665408;visibility:visible;mso-wrap-style:square;mso-wrap-distance-left:9pt;mso-wrap-distance-top:0;mso-wrap-distance-right:9pt;mso-wrap-distance-bottom:0;mso-position-horizontal:absolute;mso-position-horizontal-relative:text;mso-position-vertical:absolute;mso-position-vertical-relative:text" o:gfxdata="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" strokecolor="#4472c4 [3204]" strokeweight=".5pt">
+              <v:shape w14:anchorId="563FF96D" id="Conector recto de flecha 10" o:spid="_x0000_s1026" type="#_x0000_t32" style="position:absolute;margin-left:171.7pt;margin-top:68.35pt;width:0;height:146.05pt;z-index:251699200;visibility:visible;mso-wrap-style:square;mso-wrap-distance-left:9pt;mso-wrap-distance-top:0;mso-wrap-distance-right:9pt;mso-wrap-distance-bottom:0;mso-position-horizontal:absolute;mso-position-horizontal-relative:text;mso-position-vertical:absolute;mso-position-vertical-relative:text" o:gfxdata="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" strokecolor="#4472c4 [3204]" strokeweight=".5pt">
                 <v:stroke startarrow="block" endarrow="block" joinstyle="miter"/>
               </v:shape>
             </w:pict>
@@ -4791,7 +4933,7 @@
         <mc:AlternateContent>
           <mc:Choice Requires="wps">
             <w:drawing>
-              <wp:anchor distT="0" distB="0" distL="114300" distR="114300" simplePos="0" relativeHeight="251664384" behindDoc="0" locked="0" layoutInCell="1" allowOverlap="1" wp14:anchorId="7E5E7BFE" wp14:editId="09C7B1B1">
+              <wp:anchor distT="0" distB="0" distL="114300" distR="114300" simplePos="0" relativeHeight="251698176" behindDoc="0" locked="0" layoutInCell="1" allowOverlap="1">
                 <wp:simplePos x="0" y="0"/>
                 <wp:positionH relativeFrom="column">
                   <wp:posOffset>2594718</wp:posOffset>
@@ -4850,7 +4992,7 @@
           </mc:Choice>
           <mc:Fallback>
             <w:pict>
-              <v:shape w14:anchorId="7E5E7BFE" id="Cuadro de texto 8" o:spid="_x0000_s1056" type="#_x0000_t202" style="position:absolute;left:0;text-align:left;margin-left:204.3pt;margin-top:41.15pt;width:45.5pt;height:22.4pt;z-index:251664384;visibility:visible;mso-wrap-style:square;mso-width-percent:0;mso-height-percent:0;mso-wrap-distance-left:9pt;mso-wrap-distance-top:0;mso-wrap-distance-right:9pt;mso-wrap-distance-bottom:0;mso-position-horizontal:absolute;mso-position-horizontal-relative:text;mso-position-vertical:absolute;mso-position-vertical-relative:text;mso-width-percent:0;mso-height-percent:0;mso-width-relative:margin;mso-height-relative:margin;v-text-anchor:top" o:gfxdata="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" filled="f" stroked="f" strokeweight=".5pt">
+              <v:shape id="Cuadro de texto 8" o:spid="_x0000_s1056" type="#_x0000_t202" style="position:absolute;left:0;text-align:left;margin-left:204.3pt;margin-top:41.15pt;width:45.5pt;height:22.4pt;z-index:251698176;visibility:visible;mso-wrap-style:square;mso-width-percent:0;mso-height-percent:0;mso-wrap-distance-left:9pt;mso-wrap-distance-top:0;mso-wrap-distance-right:9pt;mso-wrap-distance-bottom:0;mso-position-horizontal:absolute;mso-position-horizontal-relative:text;mso-position-vertical:absolute;mso-position-vertical-relative:text;mso-width-percent:0;mso-height-percent:0;mso-width-relative:margin;mso-height-relative:margin;v-text-anchor:top" o:gfxdata="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" filled="f" stroked="f" strokeweight=".5pt">
                 <v:textbox>
                   <w:txbxContent>
                     <w:p>
@@ -4872,7 +5014,7 @@
         <mc:AlternateContent>
           <mc:Choice Requires="wps">
             <w:drawing>
-              <wp:anchor distT="0" distB="0" distL="114300" distR="114300" simplePos="0" relativeHeight="251663360" behindDoc="0" locked="0" layoutInCell="1" allowOverlap="1" wp14:anchorId="4CF894DD" wp14:editId="7773B9A6">
+              <wp:anchor distT="0" distB="0" distL="114300" distR="114300" simplePos="0" relativeHeight="251697152" behindDoc="0" locked="0" layoutInCell="1" allowOverlap="1">
                 <wp:simplePos x="0" y="0"/>
                 <wp:positionH relativeFrom="column">
                   <wp:posOffset>2542540</wp:posOffset>
@@ -4925,7 +5067,7 @@
           </mc:Choice>
           <mc:Fallback>
             <w:pict>
-              <v:shape w14:anchorId="330A58BD" id="Conector recto de flecha 7" o:spid="_x0000_s1026" type="#_x0000_t32" style="position:absolute;margin-left:200.2pt;margin-top:38.9pt;width:0;height:27.15pt;z-index:251663360;visibility:visible;mso-wrap-style:square;mso-wrap-distance-left:9pt;mso-wrap-distance-top:0;mso-wrap-distance-right:9pt;mso-wrap-distance-bottom:0;mso-position-horizontal:absolute;mso-position-horizontal-relative:text;mso-position-vertical:absolute;mso-position-vertical-relative:text" o:gfxdata="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" strokecolor="#4472c4 [3204]" strokeweight=".5pt">
+              <v:shape w14:anchorId="2111F107" id="Conector recto de flecha 7" o:spid="_x0000_s1026" type="#_x0000_t32" style="position:absolute;margin-left:200.2pt;margin-top:38.9pt;width:0;height:27.15pt;z-index:251697152;visibility:visible;mso-wrap-style:square;mso-wrap-distance-left:9pt;mso-wrap-distance-top:0;mso-wrap-distance-right:9pt;mso-wrap-distance-bottom:0;mso-position-horizontal:absolute;mso-position-horizontal-relative:text;mso-position-vertical:absolute;mso-position-vertical-relative:text" o:gfxdata="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" strokecolor="#4472c4 [3204]" strokeweight=".5pt">
                 <v:stroke startarrow="block" endarrow="block" joinstyle="miter"/>
               </v:shape>
             </w:pict>
@@ -4937,7 +5079,7 @@
           <w:noProof/>
         </w:rPr>
         <w:drawing>
-          <wp:inline distT="0" distB="0" distL="0" distR="0" wp14:anchorId="2DA60D91" wp14:editId="56633BAE">
+          <wp:inline distT="0" distB="0" distL="0" distR="0">
             <wp:extent cx="3226280" cy="3002812"/>
             <wp:effectExtent l="0" t="0" r="0" b="7620"/>
             <wp:docPr id="41" name="Imagen 41" descr="https://byme.s3-eu-west-1.amazonaws.com/data/homebymeProjects/5A1EC930-869C-4AE4-A16A-E43D2F2C1DAE/images/21-11-2017_22-24-39_960_540.jpg"/>
@@ -5033,7 +5175,7 @@
           <w:noProof/>
         </w:rPr>
         <w:drawing>
-          <wp:inline distT="0" distB="0" distL="0" distR="0" wp14:anchorId="37F57168" wp14:editId="5E0C6B89">
+          <wp:inline distT="0" distB="0" distL="0" distR="0">
             <wp:extent cx="3597215" cy="2025002"/>
             <wp:effectExtent l="0" t="0" r="3810" b="0"/>
             <wp:docPr id="42" name="Imagen 42" descr="https://byme.s3-eu-west-1.amazonaws.com/data/homebymeProjects/5A1EC930-869C-4AE4-A16A-E43D2F2C1DAE/images/renderHQ/D963D632-853D-4541-AA06-05EB44D6EF66.jpg"/>
@@ -5483,22 +5625,1067 @@
         <w:pStyle w:val="Ttulo1"/>
       </w:pPr>
       <w:r>
-        <w:t xml:space="preserve">Selección del módulo a auditar: </w:t>
-      </w:r>
-      <w:r>
-        <w:rPr>
-          <w:b w:val="0"/>
+        <w:t>Selección del módulo a auditar:</w:t>
+      </w:r>
+      <w:r>
+        <w:t xml:space="preserve"> </w:t>
+      </w:r>
+    </w:p>
+    <w:p>
+      <w:pPr>
+        <w:rPr>
           <w:highlight w:val="yellow"/>
         </w:rPr>
-        <w:t>(colocar las tablas vacias)</w:t>
-      </w:r>
-    </w:p>
+      </w:pPr>
+    </w:p>
+    <w:p>
+      <w:pPr>
+        <w:pStyle w:val="Prrafodelista"/>
+        <w:numPr>
+          <w:ilvl w:val="0"/>
+          <w:numId w:val="21"/>
+        </w:numPr>
+      </w:pPr>
+      <w:bookmarkStart w:id="0" w:name="_GoBack"/>
+      <w:bookmarkEnd w:id="0"/>
+      <w:r>
+        <w:t>Esfuerzo de Auditoria Requerido</w:t>
+      </w:r>
+    </w:p>
+    <w:p>
+      <w:pPr>
+        <w:pStyle w:val="Prrafodelista"/>
+      </w:pPr>
+    </w:p>
+    <w:tbl>
+      <w:tblPr>
+        <w:tblStyle w:val="Tabladecuadrcula4-nfasis1"/>
+        <w:tblW w:w="5000" w:type="pct"/>
+        <w:tblLook w:val="0620" w:firstRow="1" w:lastRow="0" w:firstColumn="0" w:lastColumn="0" w:noHBand="1" w:noVBand="1"/>
+      </w:tblPr>
+      <w:tblGrid>
+        <w:gridCol w:w="1408"/>
+        <w:gridCol w:w="6375"/>
+        <w:gridCol w:w="1045"/>
+      </w:tblGrid>
+      <w:tr>
+        <w:trPr>
+          <w:cnfStyle w:val="100000000000" w:firstRow="1" w:lastRow="0" w:firstColumn="0" w:lastColumn="0" w:oddVBand="0" w:evenVBand="0" w:oddHBand="0" w:evenHBand="0" w:firstRowFirstColumn="0" w:firstRowLastColumn="0" w:lastRowFirstColumn="0" w:lastRowLastColumn="0"/>
+          <w:trHeight w:val="799"/>
+        </w:trPr>
+        <w:tc>
+          <w:tcPr>
+            <w:tcW w:w="800" w:type="pct"/>
+            <w:vAlign w:val="center"/>
+          </w:tcPr>
+          <w:p>
+            <w:pPr>
+              <w:jc w:val="center"/>
+              <w:rPr>
+                <w:rFonts w:ascii="Calibri" w:eastAsia="Calibri" w:hAnsi="Calibri" w:cs="Calibri"/>
+              </w:rPr>
+            </w:pPr>
+            <w:r>
+              <w:rPr>
+                <w:rFonts w:ascii="Calibri" w:eastAsia="Calibri" w:hAnsi="Calibri" w:cs="Calibri"/>
+              </w:rPr>
+              <w:t>FACTORES</w:t>
+            </w:r>
+          </w:p>
+        </w:tc>
+        <w:tc>
+          <w:tcPr>
+            <w:tcW w:w="3613" w:type="pct"/>
+            <w:vAlign w:val="center"/>
+          </w:tcPr>
+          <w:p>
+            <w:pPr>
+              <w:jc w:val="center"/>
+              <w:rPr>
+                <w:rFonts w:ascii="Calibri" w:eastAsia="Calibri" w:hAnsi="Calibri" w:cs="Calibri"/>
+              </w:rPr>
+            </w:pPr>
+            <w:r>
+              <w:rPr>
+                <w:rFonts w:ascii="Calibri" w:eastAsia="Calibri" w:hAnsi="Calibri" w:cs="Calibri"/>
+              </w:rPr>
+              <w:t>CRITERIOS</w:t>
+            </w:r>
+          </w:p>
+        </w:tc>
+        <w:tc>
+          <w:tcPr>
+            <w:tcW w:w="587" w:type="pct"/>
+            <w:vAlign w:val="center"/>
+          </w:tcPr>
+          <w:p>
+            <w:pPr>
+              <w:jc w:val="center"/>
+              <w:rPr>
+                <w:rFonts w:ascii="Calibri" w:eastAsia="Calibri" w:hAnsi="Calibri" w:cs="Calibri"/>
+              </w:rPr>
+            </w:pPr>
+            <w:r>
+              <w:rPr>
+                <w:rFonts w:ascii="Calibri" w:eastAsia="Calibri" w:hAnsi="Calibri" w:cs="Calibri"/>
+              </w:rPr>
+              <w:t>PUNTAJE</w:t>
+            </w:r>
+          </w:p>
+        </w:tc>
+      </w:tr>
+      <w:tr>
+        <w:trPr>
+          <w:trHeight w:val="1010"/>
+        </w:trPr>
+        <w:tc>
+          <w:tcPr>
+            <w:tcW w:w="800" w:type="pct"/>
+            <w:vAlign w:val="center"/>
+          </w:tcPr>
+          <w:p>
+            <w:pPr>
+              <w:jc w:val="center"/>
+              <w:rPr>
+                <w:rFonts w:ascii="Calibri" w:eastAsia="Calibri" w:hAnsi="Calibri" w:cs="Calibri"/>
+                <w:b/>
+              </w:rPr>
+            </w:pPr>
+            <w:r>
+              <w:rPr>
+                <w:rFonts w:ascii="Calibri" w:eastAsia="Calibri" w:hAnsi="Calibri" w:cs="Calibri"/>
+                <w:b/>
+              </w:rPr>
+              <w:t>13.</w:t>
+            </w:r>
+          </w:p>
+        </w:tc>
+        <w:tc>
+          <w:tcPr>
+            <w:tcW w:w="3613" w:type="pct"/>
+            <w:vAlign w:val="center"/>
+          </w:tcPr>
+          <w:p>
+            <w:pPr>
+              <w:rPr>
+                <w:rFonts w:ascii="Calibri" w:eastAsia="Calibri" w:hAnsi="Calibri" w:cs="Calibri"/>
+              </w:rPr>
+            </w:pPr>
+            <w:r>
+              <w:rPr>
+                <w:rFonts w:ascii="Calibri" w:eastAsia="Calibri" w:hAnsi="Calibri" w:cs="Calibri"/>
+              </w:rPr>
+              <w:t>Cantidad de trabajo anual requerido para dar mantenimiento a las aplicaciones en meses/ hombres</w:t>
+            </w:r>
+          </w:p>
+          <w:p>
+            <w:pPr>
+              <w:rPr>
+                <w:rFonts w:ascii="Calibri" w:eastAsia="Calibri" w:hAnsi="Calibri" w:cs="Calibri"/>
+              </w:rPr>
+            </w:pPr>
+            <w:proofErr w:type="gramStart"/>
+            <w:r>
+              <w:rPr>
+                <w:rFonts w:ascii="Calibri" w:eastAsia="Calibri" w:hAnsi="Calibri" w:cs="Calibri"/>
+              </w:rPr>
+              <w:t>( )</w:t>
+            </w:r>
+            <w:proofErr w:type="gramEnd"/>
+            <w:r>
+              <w:rPr>
+                <w:rFonts w:ascii="Calibri" w:eastAsia="Calibri" w:hAnsi="Calibri" w:cs="Calibri"/>
+              </w:rPr>
+              <w:t xml:space="preserve"> Menos de uno</w:t>
+            </w:r>
+          </w:p>
+          <w:p>
+            <w:pPr>
+              <w:rPr>
+                <w:rFonts w:ascii="Calibri" w:eastAsia="Calibri" w:hAnsi="Calibri" w:cs="Calibri"/>
+              </w:rPr>
+            </w:pPr>
+            <w:proofErr w:type="gramStart"/>
+            <w:r>
+              <w:rPr>
+                <w:rFonts w:ascii="Calibri" w:eastAsia="Calibri" w:hAnsi="Calibri" w:cs="Calibri"/>
+              </w:rPr>
+              <w:t>( )</w:t>
+            </w:r>
+            <w:proofErr w:type="gramEnd"/>
+            <w:r>
+              <w:rPr>
+                <w:rFonts w:ascii="Calibri" w:eastAsia="Calibri" w:hAnsi="Calibri" w:cs="Calibri"/>
+              </w:rPr>
+              <w:t xml:space="preserve"> Entre uno y cinco</w:t>
+            </w:r>
+          </w:p>
+          <w:p>
+            <w:pPr>
+              <w:rPr>
+                <w:rFonts w:ascii="Calibri" w:eastAsia="Calibri" w:hAnsi="Calibri" w:cs="Calibri"/>
+              </w:rPr>
+            </w:pPr>
+            <w:proofErr w:type="gramStart"/>
+            <w:r>
+              <w:rPr>
+                <w:rFonts w:ascii="Calibri" w:eastAsia="Calibri" w:hAnsi="Calibri" w:cs="Calibri"/>
+              </w:rPr>
+              <w:t>( )</w:t>
+            </w:r>
+            <w:proofErr w:type="gramEnd"/>
+            <w:r>
+              <w:rPr>
+                <w:rFonts w:ascii="Calibri" w:eastAsia="Calibri" w:hAnsi="Calibri" w:cs="Calibri"/>
+              </w:rPr>
+              <w:t xml:space="preserve"> Entre cinco y diez</w:t>
+            </w:r>
+          </w:p>
+          <w:p>
+            <w:pPr>
+              <w:rPr>
+                <w:rFonts w:ascii="Calibri" w:eastAsia="Calibri" w:hAnsi="Calibri" w:cs="Calibri"/>
+              </w:rPr>
+            </w:pPr>
+            <w:proofErr w:type="gramStart"/>
+            <w:r>
+              <w:rPr>
+                <w:rFonts w:ascii="Calibri" w:eastAsia="Calibri" w:hAnsi="Calibri" w:cs="Calibri"/>
+              </w:rPr>
+              <w:t>( )</w:t>
+            </w:r>
+            <w:proofErr w:type="gramEnd"/>
+            <w:r>
+              <w:rPr>
+                <w:rFonts w:ascii="Calibri" w:eastAsia="Calibri" w:hAnsi="Calibri" w:cs="Calibri"/>
+              </w:rPr>
+              <w:t xml:space="preserve"> Entre diez y veinte</w:t>
+            </w:r>
+          </w:p>
+          <w:p>
+            <w:pPr>
+              <w:rPr>
+                <w:rFonts w:ascii="Calibri" w:eastAsia="Calibri" w:hAnsi="Calibri" w:cs="Calibri"/>
+              </w:rPr>
+            </w:pPr>
+            <w:proofErr w:type="gramStart"/>
+            <w:r>
+              <w:rPr>
+                <w:rFonts w:ascii="Calibri" w:eastAsia="Calibri" w:hAnsi="Calibri" w:cs="Calibri"/>
+              </w:rPr>
+              <w:t>( )</w:t>
+            </w:r>
+            <w:proofErr w:type="gramEnd"/>
+            <w:r>
+              <w:rPr>
+                <w:rFonts w:ascii="Calibri" w:eastAsia="Calibri" w:hAnsi="Calibri" w:cs="Calibri"/>
+              </w:rPr>
+              <w:t xml:space="preserve"> Entre veinte y cien</w:t>
+            </w:r>
+          </w:p>
+          <w:p>
+            <w:pPr>
+              <w:rPr>
+                <w:rFonts w:ascii="Calibri" w:eastAsia="Calibri" w:hAnsi="Calibri" w:cs="Calibri"/>
+              </w:rPr>
+            </w:pPr>
+            <w:proofErr w:type="gramStart"/>
+            <w:r>
+              <w:rPr>
+                <w:rFonts w:ascii="Calibri" w:eastAsia="Calibri" w:hAnsi="Calibri" w:cs="Calibri"/>
+              </w:rPr>
+              <w:t>( )</w:t>
+            </w:r>
+            <w:proofErr w:type="gramEnd"/>
+            <w:r>
+              <w:rPr>
+                <w:rFonts w:ascii="Calibri" w:eastAsia="Calibri" w:hAnsi="Calibri" w:cs="Calibri"/>
+              </w:rPr>
+              <w:t xml:space="preserve"> Mas de cien </w:t>
+            </w:r>
+          </w:p>
+        </w:tc>
+        <w:tc>
+          <w:tcPr>
+            <w:tcW w:w="587" w:type="pct"/>
+          </w:tcPr>
+          <w:p>
+            <w:pPr>
+              <w:jc w:val="left"/>
+              <w:rPr>
+                <w:rFonts w:ascii="Calibri" w:eastAsia="Calibri" w:hAnsi="Calibri" w:cs="Calibri"/>
+              </w:rPr>
+            </w:pPr>
+          </w:p>
+          <w:p>
+            <w:pPr>
+              <w:jc w:val="left"/>
+              <w:rPr>
+                <w:rFonts w:ascii="Calibri" w:eastAsia="Calibri" w:hAnsi="Calibri" w:cs="Calibri"/>
+              </w:rPr>
+            </w:pPr>
+          </w:p>
+          <w:p>
+            <w:pPr>
+              <w:jc w:val="left"/>
+              <w:rPr>
+                <w:rFonts w:ascii="Calibri" w:eastAsia="Calibri" w:hAnsi="Calibri" w:cs="Calibri"/>
+              </w:rPr>
+            </w:pPr>
+            <w:r>
+              <w:rPr>
+                <w:rFonts w:ascii="Calibri" w:eastAsia="Calibri" w:hAnsi="Calibri" w:cs="Calibri"/>
+              </w:rPr>
+              <w:t>1,0</w:t>
+            </w:r>
+          </w:p>
+          <w:p>
+            <w:pPr>
+              <w:jc w:val="left"/>
+              <w:rPr>
+                <w:rFonts w:ascii="Calibri" w:eastAsia="Calibri" w:hAnsi="Calibri" w:cs="Calibri"/>
+              </w:rPr>
+            </w:pPr>
+            <w:r>
+              <w:rPr>
+                <w:rFonts w:ascii="Calibri" w:eastAsia="Calibri" w:hAnsi="Calibri" w:cs="Calibri"/>
+              </w:rPr>
+              <w:t>1,</w:t>
+            </w:r>
+            <w:r>
+              <w:rPr>
+                <w:rFonts w:ascii="Calibri" w:eastAsia="Calibri" w:hAnsi="Calibri" w:cs="Calibri"/>
+              </w:rPr>
+              <w:t>2</w:t>
+            </w:r>
+          </w:p>
+          <w:p>
+            <w:pPr>
+              <w:jc w:val="left"/>
+              <w:rPr>
+                <w:rFonts w:ascii="Calibri" w:eastAsia="Calibri" w:hAnsi="Calibri" w:cs="Calibri"/>
+              </w:rPr>
+            </w:pPr>
+            <w:r>
+              <w:rPr>
+                <w:rFonts w:ascii="Calibri" w:eastAsia="Calibri" w:hAnsi="Calibri" w:cs="Calibri"/>
+              </w:rPr>
+              <w:t>1,</w:t>
+            </w:r>
+            <w:r>
+              <w:rPr>
+                <w:rFonts w:ascii="Calibri" w:eastAsia="Calibri" w:hAnsi="Calibri" w:cs="Calibri"/>
+              </w:rPr>
+              <w:t>4</w:t>
+            </w:r>
+          </w:p>
+          <w:p>
+            <w:pPr>
+              <w:jc w:val="left"/>
+              <w:rPr>
+                <w:rFonts w:ascii="Calibri" w:eastAsia="Calibri" w:hAnsi="Calibri" w:cs="Calibri"/>
+              </w:rPr>
+            </w:pPr>
+            <w:r>
+              <w:rPr>
+                <w:rFonts w:ascii="Calibri" w:eastAsia="Calibri" w:hAnsi="Calibri" w:cs="Calibri"/>
+              </w:rPr>
+              <w:t>1,</w:t>
+            </w:r>
+            <w:r>
+              <w:rPr>
+                <w:rFonts w:ascii="Calibri" w:eastAsia="Calibri" w:hAnsi="Calibri" w:cs="Calibri"/>
+              </w:rPr>
+              <w:t>6</w:t>
+            </w:r>
+          </w:p>
+          <w:p>
+            <w:pPr>
+              <w:jc w:val="left"/>
+              <w:rPr>
+                <w:rFonts w:ascii="Calibri" w:eastAsia="Calibri" w:hAnsi="Calibri" w:cs="Calibri"/>
+              </w:rPr>
+            </w:pPr>
+            <w:r>
+              <w:rPr>
+                <w:rFonts w:ascii="Calibri" w:eastAsia="Calibri" w:hAnsi="Calibri" w:cs="Calibri"/>
+              </w:rPr>
+              <w:t>1,</w:t>
+            </w:r>
+            <w:r>
+              <w:rPr>
+                <w:rFonts w:ascii="Calibri" w:eastAsia="Calibri" w:hAnsi="Calibri" w:cs="Calibri"/>
+              </w:rPr>
+              <w:t>8</w:t>
+            </w:r>
+          </w:p>
+          <w:p>
+            <w:pPr>
+              <w:jc w:val="left"/>
+              <w:rPr>
+                <w:rFonts w:ascii="Calibri" w:eastAsia="Calibri" w:hAnsi="Calibri" w:cs="Calibri"/>
+              </w:rPr>
+            </w:pPr>
+            <w:r>
+              <w:rPr>
+                <w:rFonts w:ascii="Calibri" w:eastAsia="Calibri" w:hAnsi="Calibri" w:cs="Calibri"/>
+              </w:rPr>
+              <w:t>2</w:t>
+            </w:r>
+            <w:r>
+              <w:rPr>
+                <w:rFonts w:ascii="Calibri" w:eastAsia="Calibri" w:hAnsi="Calibri" w:cs="Calibri"/>
+              </w:rPr>
+              <w:t>,0</w:t>
+            </w:r>
+          </w:p>
+        </w:tc>
+      </w:tr>
+      <w:tr>
+        <w:trPr>
+          <w:trHeight w:val="1199"/>
+        </w:trPr>
+        <w:tc>
+          <w:tcPr>
+            <w:tcW w:w="800" w:type="pct"/>
+            <w:vAlign w:val="center"/>
+          </w:tcPr>
+          <w:p>
+            <w:pPr>
+              <w:jc w:val="center"/>
+              <w:rPr>
+                <w:rFonts w:ascii="Calibri" w:eastAsia="Calibri" w:hAnsi="Calibri" w:cs="Calibri"/>
+                <w:b/>
+              </w:rPr>
+            </w:pPr>
+            <w:r>
+              <w:rPr>
+                <w:rFonts w:ascii="Calibri" w:eastAsia="Calibri" w:hAnsi="Calibri" w:cs="Calibri"/>
+                <w:b/>
+              </w:rPr>
+              <w:t>14.</w:t>
+            </w:r>
+          </w:p>
+        </w:tc>
+        <w:tc>
+          <w:tcPr>
+            <w:tcW w:w="3613" w:type="pct"/>
+            <w:vAlign w:val="center"/>
+          </w:tcPr>
+          <w:p>
+            <w:pPr>
+              <w:rPr>
+                <w:rFonts w:ascii="Calibri" w:eastAsia="Calibri" w:hAnsi="Calibri" w:cs="Calibri"/>
+              </w:rPr>
+            </w:pPr>
+            <w:r>
+              <w:rPr>
+                <w:rFonts w:ascii="Calibri" w:eastAsia="Calibri" w:hAnsi="Calibri" w:cs="Calibri"/>
+              </w:rPr>
+              <w:t>Numero de programas que compone la aplicación</w:t>
+            </w:r>
+          </w:p>
+          <w:p>
+            <w:pPr>
+              <w:rPr>
+                <w:rFonts w:ascii="Calibri" w:eastAsia="Calibri" w:hAnsi="Calibri" w:cs="Calibri"/>
+              </w:rPr>
+            </w:pPr>
+            <w:proofErr w:type="gramStart"/>
+            <w:r>
+              <w:rPr>
+                <w:rFonts w:ascii="Calibri" w:eastAsia="Calibri" w:hAnsi="Calibri" w:cs="Calibri"/>
+              </w:rPr>
+              <w:t>( )</w:t>
+            </w:r>
+            <w:proofErr w:type="gramEnd"/>
+            <w:r>
+              <w:rPr>
+                <w:rFonts w:ascii="Calibri" w:eastAsia="Calibri" w:hAnsi="Calibri" w:cs="Calibri"/>
+              </w:rPr>
+              <w:t xml:space="preserve"> 1 a 5</w:t>
+            </w:r>
+          </w:p>
+          <w:p>
+            <w:pPr>
+              <w:rPr>
+                <w:rFonts w:ascii="Calibri" w:eastAsia="Calibri" w:hAnsi="Calibri" w:cs="Calibri"/>
+              </w:rPr>
+            </w:pPr>
+            <w:proofErr w:type="gramStart"/>
+            <w:r>
+              <w:rPr>
+                <w:rFonts w:ascii="Calibri" w:eastAsia="Calibri" w:hAnsi="Calibri" w:cs="Calibri"/>
+              </w:rPr>
+              <w:t>( )</w:t>
+            </w:r>
+            <w:proofErr w:type="gramEnd"/>
+            <w:r>
+              <w:rPr>
+                <w:rFonts w:ascii="Calibri" w:eastAsia="Calibri" w:hAnsi="Calibri" w:cs="Calibri"/>
+              </w:rPr>
+              <w:t xml:space="preserve"> 6 a 10</w:t>
+            </w:r>
+          </w:p>
+          <w:p>
+            <w:pPr>
+              <w:rPr>
+                <w:rFonts w:ascii="Calibri" w:eastAsia="Calibri" w:hAnsi="Calibri" w:cs="Calibri"/>
+              </w:rPr>
+            </w:pPr>
+            <w:proofErr w:type="gramStart"/>
+            <w:r>
+              <w:rPr>
+                <w:rFonts w:ascii="Calibri" w:eastAsia="Calibri" w:hAnsi="Calibri" w:cs="Calibri"/>
+              </w:rPr>
+              <w:t>( )</w:t>
+            </w:r>
+            <w:proofErr w:type="gramEnd"/>
+            <w:r>
+              <w:rPr>
+                <w:rFonts w:ascii="Calibri" w:eastAsia="Calibri" w:hAnsi="Calibri" w:cs="Calibri"/>
+              </w:rPr>
+              <w:t xml:space="preserve"> 11 a 20</w:t>
+            </w:r>
+          </w:p>
+          <w:p>
+            <w:pPr>
+              <w:rPr>
+                <w:rFonts w:ascii="Calibri" w:eastAsia="Calibri" w:hAnsi="Calibri" w:cs="Calibri"/>
+              </w:rPr>
+            </w:pPr>
+            <w:proofErr w:type="gramStart"/>
+            <w:r>
+              <w:rPr>
+                <w:rFonts w:ascii="Calibri" w:eastAsia="Calibri" w:hAnsi="Calibri" w:cs="Calibri"/>
+              </w:rPr>
+              <w:t>( )</w:t>
+            </w:r>
+            <w:proofErr w:type="gramEnd"/>
+            <w:r>
+              <w:rPr>
+                <w:rFonts w:ascii="Calibri" w:eastAsia="Calibri" w:hAnsi="Calibri" w:cs="Calibri"/>
+              </w:rPr>
+              <w:t xml:space="preserve"> 21 a 35</w:t>
+            </w:r>
+          </w:p>
+          <w:p>
+            <w:pPr>
+              <w:rPr>
+                <w:rFonts w:ascii="Calibri" w:eastAsia="Calibri" w:hAnsi="Calibri" w:cs="Calibri"/>
+              </w:rPr>
+            </w:pPr>
+            <w:proofErr w:type="gramStart"/>
+            <w:r>
+              <w:rPr>
+                <w:rFonts w:ascii="Calibri" w:eastAsia="Calibri" w:hAnsi="Calibri" w:cs="Calibri"/>
+              </w:rPr>
+              <w:t>( )</w:t>
+            </w:r>
+            <w:proofErr w:type="gramEnd"/>
+            <w:r>
+              <w:rPr>
+                <w:rFonts w:ascii="Calibri" w:eastAsia="Calibri" w:hAnsi="Calibri" w:cs="Calibri"/>
+              </w:rPr>
+              <w:t xml:space="preserve"> 35 a 60</w:t>
+            </w:r>
+          </w:p>
+          <w:p>
+            <w:pPr>
+              <w:rPr>
+                <w:rFonts w:ascii="Calibri" w:eastAsia="Calibri" w:hAnsi="Calibri" w:cs="Calibri"/>
+              </w:rPr>
+            </w:pPr>
+            <w:proofErr w:type="gramStart"/>
+            <w:r>
+              <w:rPr>
+                <w:rFonts w:ascii="Calibri" w:eastAsia="Calibri" w:hAnsi="Calibri" w:cs="Calibri"/>
+              </w:rPr>
+              <w:t>( )</w:t>
+            </w:r>
+            <w:proofErr w:type="gramEnd"/>
+            <w:r>
+              <w:rPr>
+                <w:rFonts w:ascii="Calibri" w:eastAsia="Calibri" w:hAnsi="Calibri" w:cs="Calibri"/>
+              </w:rPr>
+              <w:t xml:space="preserve"> mas de 60  </w:t>
+            </w:r>
+          </w:p>
+        </w:tc>
+        <w:tc>
+          <w:tcPr>
+            <w:tcW w:w="587" w:type="pct"/>
+          </w:tcPr>
+          <w:p>
+            <w:pPr>
+              <w:jc w:val="left"/>
+              <w:rPr>
+                <w:rFonts w:ascii="Calibri" w:eastAsia="Calibri" w:hAnsi="Calibri" w:cs="Calibri"/>
+              </w:rPr>
+            </w:pPr>
+          </w:p>
+          <w:p>
+            <w:pPr>
+              <w:jc w:val="left"/>
+              <w:rPr>
+                <w:rFonts w:ascii="Calibri" w:eastAsia="Calibri" w:hAnsi="Calibri" w:cs="Calibri"/>
+              </w:rPr>
+            </w:pPr>
+            <w:r>
+              <w:rPr>
+                <w:rFonts w:ascii="Calibri" w:eastAsia="Calibri" w:hAnsi="Calibri" w:cs="Calibri"/>
+              </w:rPr>
+              <w:t>1,0</w:t>
+            </w:r>
+          </w:p>
+          <w:p>
+            <w:pPr>
+              <w:jc w:val="left"/>
+              <w:rPr>
+                <w:rFonts w:ascii="Calibri" w:eastAsia="Calibri" w:hAnsi="Calibri" w:cs="Calibri"/>
+              </w:rPr>
+            </w:pPr>
+            <w:r>
+              <w:rPr>
+                <w:rFonts w:ascii="Calibri" w:eastAsia="Calibri" w:hAnsi="Calibri" w:cs="Calibri"/>
+              </w:rPr>
+              <w:t>1,</w:t>
+            </w:r>
+            <w:r>
+              <w:rPr>
+                <w:rFonts w:ascii="Calibri" w:eastAsia="Calibri" w:hAnsi="Calibri" w:cs="Calibri"/>
+              </w:rPr>
+              <w:t>2</w:t>
+            </w:r>
+          </w:p>
+          <w:p>
+            <w:pPr>
+              <w:jc w:val="left"/>
+              <w:rPr>
+                <w:rFonts w:ascii="Calibri" w:eastAsia="Calibri" w:hAnsi="Calibri" w:cs="Calibri"/>
+              </w:rPr>
+            </w:pPr>
+            <w:r>
+              <w:rPr>
+                <w:rFonts w:ascii="Calibri" w:eastAsia="Calibri" w:hAnsi="Calibri" w:cs="Calibri"/>
+              </w:rPr>
+              <w:t>1,</w:t>
+            </w:r>
+            <w:r>
+              <w:rPr>
+                <w:rFonts w:ascii="Calibri" w:eastAsia="Calibri" w:hAnsi="Calibri" w:cs="Calibri"/>
+              </w:rPr>
+              <w:t>4</w:t>
+            </w:r>
+          </w:p>
+          <w:p>
+            <w:pPr>
+              <w:jc w:val="left"/>
+              <w:rPr>
+                <w:rFonts w:ascii="Calibri" w:eastAsia="Calibri" w:hAnsi="Calibri" w:cs="Calibri"/>
+              </w:rPr>
+            </w:pPr>
+            <w:r>
+              <w:rPr>
+                <w:rFonts w:ascii="Calibri" w:eastAsia="Calibri" w:hAnsi="Calibri" w:cs="Calibri"/>
+              </w:rPr>
+              <w:t>1,</w:t>
+            </w:r>
+            <w:r>
+              <w:rPr>
+                <w:rFonts w:ascii="Calibri" w:eastAsia="Calibri" w:hAnsi="Calibri" w:cs="Calibri"/>
+              </w:rPr>
+              <w:t>6</w:t>
+            </w:r>
+          </w:p>
+          <w:p>
+            <w:pPr>
+              <w:jc w:val="left"/>
+              <w:rPr>
+                <w:rFonts w:ascii="Calibri" w:eastAsia="Calibri" w:hAnsi="Calibri" w:cs="Calibri"/>
+              </w:rPr>
+            </w:pPr>
+            <w:r>
+              <w:rPr>
+                <w:rFonts w:ascii="Calibri" w:eastAsia="Calibri" w:hAnsi="Calibri" w:cs="Calibri"/>
+              </w:rPr>
+              <w:t>1,</w:t>
+            </w:r>
+            <w:r>
+              <w:rPr>
+                <w:rFonts w:ascii="Calibri" w:eastAsia="Calibri" w:hAnsi="Calibri" w:cs="Calibri"/>
+              </w:rPr>
+              <w:t>8</w:t>
+            </w:r>
+          </w:p>
+          <w:p>
+            <w:pPr>
+              <w:jc w:val="left"/>
+              <w:rPr>
+                <w:rFonts w:ascii="Calibri" w:eastAsia="Calibri" w:hAnsi="Calibri" w:cs="Calibri"/>
+              </w:rPr>
+            </w:pPr>
+            <w:r>
+              <w:rPr>
+                <w:rFonts w:ascii="Calibri" w:eastAsia="Calibri" w:hAnsi="Calibri" w:cs="Calibri"/>
+              </w:rPr>
+              <w:t>2</w:t>
+            </w:r>
+            <w:r>
+              <w:rPr>
+                <w:rFonts w:ascii="Calibri" w:eastAsia="Calibri" w:hAnsi="Calibri" w:cs="Calibri"/>
+              </w:rPr>
+              <w:t>,0</w:t>
+            </w:r>
+          </w:p>
+        </w:tc>
+      </w:tr>
+      <w:tr>
+        <w:trPr>
+          <w:trHeight w:val="1199"/>
+        </w:trPr>
+        <w:tc>
+          <w:tcPr>
+            <w:tcW w:w="800" w:type="pct"/>
+            <w:vAlign w:val="center"/>
+          </w:tcPr>
+          <w:p>
+            <w:pPr>
+              <w:jc w:val="center"/>
+              <w:rPr>
+                <w:rFonts w:ascii="Calibri" w:eastAsia="Calibri" w:hAnsi="Calibri" w:cs="Calibri"/>
+                <w:b/>
+              </w:rPr>
+            </w:pPr>
+            <w:r>
+              <w:rPr>
+                <w:rFonts w:ascii="Calibri" w:eastAsia="Calibri" w:hAnsi="Calibri" w:cs="Calibri"/>
+                <w:b/>
+              </w:rPr>
+              <w:t>15.</w:t>
+            </w:r>
+          </w:p>
+        </w:tc>
+        <w:tc>
+          <w:tcPr>
+            <w:tcW w:w="3613" w:type="pct"/>
+            <w:vAlign w:val="center"/>
+          </w:tcPr>
+          <w:p>
+            <w:pPr>
+              <w:rPr>
+                <w:rFonts w:ascii="Calibri" w:eastAsia="Calibri" w:hAnsi="Calibri" w:cs="Calibri"/>
+              </w:rPr>
+            </w:pPr>
+            <w:r>
+              <w:rPr>
+                <w:rFonts w:ascii="Calibri" w:eastAsia="Calibri" w:hAnsi="Calibri" w:cs="Calibri"/>
+              </w:rPr>
+              <w:t>Participación de la Auditoria en el diseño del sistema</w:t>
+            </w:r>
+          </w:p>
+          <w:p>
+            <w:pPr>
+              <w:rPr>
+                <w:rFonts w:ascii="Calibri" w:eastAsia="Calibri" w:hAnsi="Calibri" w:cs="Calibri"/>
+              </w:rPr>
+            </w:pPr>
+            <w:proofErr w:type="gramStart"/>
+            <w:r>
+              <w:rPr>
+                <w:rFonts w:ascii="Calibri" w:eastAsia="Calibri" w:hAnsi="Calibri" w:cs="Calibri"/>
+              </w:rPr>
+              <w:t>( )</w:t>
+            </w:r>
+            <w:proofErr w:type="gramEnd"/>
+            <w:r>
+              <w:rPr>
+                <w:rFonts w:ascii="Calibri" w:eastAsia="Calibri" w:hAnsi="Calibri" w:cs="Calibri"/>
+              </w:rPr>
+              <w:t xml:space="preserve"> Alta</w:t>
+            </w:r>
+          </w:p>
+          <w:p>
+            <w:pPr>
+              <w:rPr>
+                <w:rFonts w:ascii="Calibri" w:eastAsia="Calibri" w:hAnsi="Calibri" w:cs="Calibri"/>
+              </w:rPr>
+            </w:pPr>
+            <w:proofErr w:type="gramStart"/>
+            <w:r>
+              <w:rPr>
+                <w:rFonts w:ascii="Calibri" w:eastAsia="Calibri" w:hAnsi="Calibri" w:cs="Calibri"/>
+              </w:rPr>
+              <w:t>( )</w:t>
+            </w:r>
+            <w:proofErr w:type="gramEnd"/>
+            <w:r>
+              <w:rPr>
+                <w:rFonts w:ascii="Calibri" w:eastAsia="Calibri" w:hAnsi="Calibri" w:cs="Calibri"/>
+              </w:rPr>
+              <w:t xml:space="preserve"> Madia</w:t>
+            </w:r>
+          </w:p>
+          <w:p>
+            <w:pPr>
+              <w:rPr>
+                <w:rFonts w:ascii="Calibri" w:eastAsia="Calibri" w:hAnsi="Calibri" w:cs="Calibri"/>
+              </w:rPr>
+            </w:pPr>
+            <w:proofErr w:type="gramStart"/>
+            <w:r>
+              <w:rPr>
+                <w:rFonts w:ascii="Calibri" w:eastAsia="Calibri" w:hAnsi="Calibri" w:cs="Calibri"/>
+              </w:rPr>
+              <w:t>( )</w:t>
+            </w:r>
+            <w:proofErr w:type="gramEnd"/>
+            <w:r>
+              <w:rPr>
+                <w:rFonts w:ascii="Calibri" w:eastAsia="Calibri" w:hAnsi="Calibri" w:cs="Calibri"/>
+              </w:rPr>
+              <w:t xml:space="preserve"> </w:t>
+            </w:r>
+            <w:r>
+              <w:rPr>
+                <w:rFonts w:ascii="Calibri" w:eastAsia="Calibri" w:hAnsi="Calibri" w:cs="Calibri"/>
+              </w:rPr>
+              <w:t>Baja</w:t>
+            </w:r>
+          </w:p>
+        </w:tc>
+        <w:tc>
+          <w:tcPr>
+            <w:tcW w:w="587" w:type="pct"/>
+          </w:tcPr>
+          <w:p>
+            <w:pPr>
+              <w:jc w:val="left"/>
+              <w:rPr>
+                <w:rFonts w:ascii="Calibri" w:eastAsia="Calibri" w:hAnsi="Calibri" w:cs="Calibri"/>
+              </w:rPr>
+            </w:pPr>
+          </w:p>
+          <w:p>
+            <w:pPr>
+              <w:jc w:val="left"/>
+              <w:rPr>
+                <w:rFonts w:ascii="Calibri" w:eastAsia="Calibri" w:hAnsi="Calibri" w:cs="Calibri"/>
+              </w:rPr>
+            </w:pPr>
+            <w:r>
+              <w:rPr>
+                <w:rFonts w:ascii="Calibri" w:eastAsia="Calibri" w:hAnsi="Calibri" w:cs="Calibri"/>
+              </w:rPr>
+              <w:t>1,0</w:t>
+            </w:r>
+          </w:p>
+          <w:p>
+            <w:pPr>
+              <w:jc w:val="left"/>
+              <w:rPr>
+                <w:rFonts w:ascii="Calibri" w:eastAsia="Calibri" w:hAnsi="Calibri" w:cs="Calibri"/>
+              </w:rPr>
+            </w:pPr>
+            <w:r>
+              <w:rPr>
+                <w:rFonts w:ascii="Calibri" w:eastAsia="Calibri" w:hAnsi="Calibri" w:cs="Calibri"/>
+              </w:rPr>
+              <w:t>1,5</w:t>
+            </w:r>
+          </w:p>
+          <w:p>
+            <w:pPr>
+              <w:jc w:val="left"/>
+              <w:rPr>
+                <w:rFonts w:ascii="Calibri" w:eastAsia="Calibri" w:hAnsi="Calibri" w:cs="Calibri"/>
+              </w:rPr>
+            </w:pPr>
+            <w:r>
+              <w:rPr>
+                <w:rFonts w:ascii="Calibri" w:eastAsia="Calibri" w:hAnsi="Calibri" w:cs="Calibri"/>
+              </w:rPr>
+              <w:t>2,0</w:t>
+            </w:r>
+          </w:p>
+        </w:tc>
+      </w:tr>
+      <w:tr>
+        <w:trPr>
+          <w:trHeight w:val="1199"/>
+        </w:trPr>
+        <w:tc>
+          <w:tcPr>
+            <w:tcW w:w="800" w:type="pct"/>
+            <w:vAlign w:val="center"/>
+          </w:tcPr>
+          <w:p>
+            <w:pPr>
+              <w:jc w:val="center"/>
+              <w:rPr>
+                <w:rFonts w:ascii="Calibri" w:eastAsia="Calibri" w:hAnsi="Calibri" w:cs="Calibri"/>
+                <w:b/>
+              </w:rPr>
+            </w:pPr>
+            <w:r>
+              <w:rPr>
+                <w:rFonts w:ascii="Calibri" w:eastAsia="Calibri" w:hAnsi="Calibri" w:cs="Calibri"/>
+                <w:b/>
+              </w:rPr>
+              <w:t>16.</w:t>
+            </w:r>
+          </w:p>
+        </w:tc>
+        <w:tc>
+          <w:tcPr>
+            <w:tcW w:w="3613" w:type="pct"/>
+            <w:vAlign w:val="center"/>
+          </w:tcPr>
+          <w:p>
+            <w:pPr>
+              <w:rPr>
+                <w:rFonts w:ascii="Calibri" w:eastAsia="Calibri" w:hAnsi="Calibri" w:cs="Calibri"/>
+              </w:rPr>
+            </w:pPr>
+            <w:r>
+              <w:rPr>
+                <w:rFonts w:ascii="Calibri" w:eastAsia="Calibri" w:hAnsi="Calibri" w:cs="Calibri"/>
+              </w:rPr>
+              <w:t>Tiempo trascurrido desde la última auditoria</w:t>
+            </w:r>
+          </w:p>
+          <w:p>
+            <w:pPr>
+              <w:rPr>
+                <w:rFonts w:ascii="Calibri" w:eastAsia="Calibri" w:hAnsi="Calibri" w:cs="Calibri"/>
+              </w:rPr>
+            </w:pPr>
+            <w:proofErr w:type="gramStart"/>
+            <w:r>
+              <w:rPr>
+                <w:rFonts w:ascii="Calibri" w:eastAsia="Calibri" w:hAnsi="Calibri" w:cs="Calibri"/>
+              </w:rPr>
+              <w:t>( )</w:t>
+            </w:r>
+            <w:proofErr w:type="gramEnd"/>
+            <w:r>
+              <w:rPr>
+                <w:rFonts w:ascii="Calibri" w:eastAsia="Calibri" w:hAnsi="Calibri" w:cs="Calibri"/>
+              </w:rPr>
+              <w:t xml:space="preserve"> Menos de un año</w:t>
+            </w:r>
+          </w:p>
+          <w:p>
+            <w:pPr>
+              <w:rPr>
+                <w:rFonts w:ascii="Calibri" w:eastAsia="Calibri" w:hAnsi="Calibri" w:cs="Calibri"/>
+              </w:rPr>
+            </w:pPr>
+            <w:proofErr w:type="gramStart"/>
+            <w:r>
+              <w:rPr>
+                <w:rFonts w:ascii="Calibri" w:eastAsia="Calibri" w:hAnsi="Calibri" w:cs="Calibri"/>
+              </w:rPr>
+              <w:t>( )</w:t>
+            </w:r>
+            <w:proofErr w:type="gramEnd"/>
+            <w:r>
+              <w:rPr>
+                <w:rFonts w:ascii="Calibri" w:eastAsia="Calibri" w:hAnsi="Calibri" w:cs="Calibri"/>
+              </w:rPr>
+              <w:t xml:space="preserve"> Entre 1 y 2</w:t>
+            </w:r>
+          </w:p>
+          <w:p>
+            <w:pPr>
+              <w:rPr>
+                <w:rFonts w:ascii="Calibri" w:eastAsia="Calibri" w:hAnsi="Calibri" w:cs="Calibri"/>
+              </w:rPr>
+            </w:pPr>
+            <w:proofErr w:type="gramStart"/>
+            <w:r>
+              <w:rPr>
+                <w:rFonts w:ascii="Calibri" w:eastAsia="Calibri" w:hAnsi="Calibri" w:cs="Calibri"/>
+              </w:rPr>
+              <w:t>( )</w:t>
+            </w:r>
+            <w:proofErr w:type="gramEnd"/>
+            <w:r>
+              <w:rPr>
+                <w:rFonts w:ascii="Calibri" w:eastAsia="Calibri" w:hAnsi="Calibri" w:cs="Calibri"/>
+              </w:rPr>
+              <w:t xml:space="preserve"> Más de 2</w:t>
+            </w:r>
+          </w:p>
+        </w:tc>
+        <w:tc>
+          <w:tcPr>
+            <w:tcW w:w="587" w:type="pct"/>
+          </w:tcPr>
+          <w:p>
+            <w:pPr>
+              <w:jc w:val="left"/>
+              <w:rPr>
+                <w:rFonts w:ascii="Calibri" w:eastAsia="Calibri" w:hAnsi="Calibri" w:cs="Calibri"/>
+              </w:rPr>
+            </w:pPr>
+          </w:p>
+          <w:p>
+            <w:pPr>
+              <w:jc w:val="left"/>
+              <w:rPr>
+                <w:rFonts w:ascii="Calibri" w:eastAsia="Calibri" w:hAnsi="Calibri" w:cs="Calibri"/>
+              </w:rPr>
+            </w:pPr>
+            <w:r>
+              <w:rPr>
+                <w:rFonts w:ascii="Calibri" w:eastAsia="Calibri" w:hAnsi="Calibri" w:cs="Calibri"/>
+              </w:rPr>
+              <w:t>1,0</w:t>
+            </w:r>
+          </w:p>
+          <w:p>
+            <w:pPr>
+              <w:jc w:val="left"/>
+              <w:rPr>
+                <w:rFonts w:ascii="Calibri" w:eastAsia="Calibri" w:hAnsi="Calibri" w:cs="Calibri"/>
+              </w:rPr>
+            </w:pPr>
+            <w:r>
+              <w:rPr>
+                <w:rFonts w:ascii="Calibri" w:eastAsia="Calibri" w:hAnsi="Calibri" w:cs="Calibri"/>
+              </w:rPr>
+              <w:t>1,5</w:t>
+            </w:r>
+          </w:p>
+          <w:p>
+            <w:pPr>
+              <w:jc w:val="left"/>
+              <w:rPr>
+                <w:rFonts w:ascii="Calibri" w:eastAsia="Calibri" w:hAnsi="Calibri" w:cs="Calibri"/>
+              </w:rPr>
+            </w:pPr>
+            <w:r>
+              <w:rPr>
+                <w:rFonts w:ascii="Calibri" w:eastAsia="Calibri" w:hAnsi="Calibri" w:cs="Calibri"/>
+              </w:rPr>
+              <w:t>2,0</w:t>
+            </w:r>
+          </w:p>
+        </w:tc>
+      </w:tr>
+    </w:tbl>
+    <w:p/>
     <w:p>
       <w:pPr>
         <w:pStyle w:val="Ttulo1"/>
       </w:pPr>
       <w:r>
-        <w:t>Metodologia Selección del módulo a auditar:</w:t>
+        <w:lastRenderedPageBreak/>
+        <w:t xml:space="preserve">Metodologia </w:t>
+      </w:r>
+      <w:r>
+        <w:t>Selección del módulo a auditar:</w:t>
       </w:r>
     </w:p>
     <w:p/>
@@ -5522,7 +6709,105 @@
           <w:sz w:val="24"/>
           <w:szCs w:val="24"/>
         </w:rPr>
-        <w:t xml:space="preserve"> es el software elegido para auditar debido a que este aplicativo presenta mayor riesgo de falla en comparación con Microsoft Office, se detectó que la documentación de esta plataforma es obsoleta, tiene un bajo nivel de calidad que no le brinda al usuario la información necesaria para la solución de sus necesidades. A partir de esta identificación se realiza una comparativa entre los módulos de SAI OPEN acorde a las metodologías establecidas para Auditar sistemas, y poder así seleccionar el módulo con mayor riesgo potencial. A continuación, se menciona una descripción de los módulos con los que cuenta la aplicación y su respectivo puntaje obtenido de acuerdo con: </w:t>
+        <w:t xml:space="preserve"> es el software elegido para auditar debido a que este aplicativo presenta mayor riesgo de falla en comparación </w:t>
+      </w:r>
+      <w:r>
+        <w:rPr>
+          <w:sz w:val="24"/>
+          <w:szCs w:val="24"/>
+        </w:rPr>
+        <w:t xml:space="preserve">con </w:t>
+      </w:r>
+      <w:r>
+        <w:rPr>
+          <w:sz w:val="24"/>
+          <w:szCs w:val="24"/>
+        </w:rPr>
+        <w:t>Microsoft Office, se detectó que la documentación de esta plataforma es obsoleta, tiene un bajo nivel de calidad que no le brinda al usuario la información necesaria para la solución de sus necesidades</w:t>
+      </w:r>
+      <w:r>
+        <w:rPr>
+          <w:sz w:val="24"/>
+          <w:szCs w:val="24"/>
+        </w:rPr>
+        <w:t>. A partir de esta identificación</w:t>
+      </w:r>
+      <w:r>
+        <w:rPr>
+          <w:sz w:val="24"/>
+          <w:szCs w:val="24"/>
+        </w:rPr>
+        <w:t xml:space="preserve"> se realiz</w:t>
+      </w:r>
+      <w:r>
+        <w:rPr>
+          <w:sz w:val="24"/>
+          <w:szCs w:val="24"/>
+        </w:rPr>
+        <w:t>a</w:t>
+      </w:r>
+      <w:r>
+        <w:rPr>
+          <w:sz w:val="24"/>
+          <w:szCs w:val="24"/>
+        </w:rPr>
+        <w:t xml:space="preserve"> una comparativa entre los módulos </w:t>
+      </w:r>
+      <w:r>
+        <w:rPr>
+          <w:sz w:val="24"/>
+          <w:szCs w:val="24"/>
+        </w:rPr>
+        <w:t xml:space="preserve">de SAI OPEN </w:t>
+      </w:r>
+      <w:r>
+        <w:rPr>
+          <w:sz w:val="24"/>
+          <w:szCs w:val="24"/>
+        </w:rPr>
+        <w:t xml:space="preserve">acorde a </w:t>
+      </w:r>
+      <w:r>
+        <w:rPr>
+          <w:sz w:val="24"/>
+          <w:szCs w:val="24"/>
+        </w:rPr>
+        <w:t>las metodologías</w:t>
+      </w:r>
+      <w:r>
+        <w:rPr>
+          <w:sz w:val="24"/>
+          <w:szCs w:val="24"/>
+        </w:rPr>
+        <w:t xml:space="preserve"> establecida</w:t>
+      </w:r>
+      <w:r>
+        <w:rPr>
+          <w:sz w:val="24"/>
+          <w:szCs w:val="24"/>
+        </w:rPr>
+        <w:t xml:space="preserve">s para Auditar sistemas, y poder así seleccionar el módulo con mayor </w:t>
+      </w:r>
+      <w:r>
+        <w:rPr>
+          <w:sz w:val="24"/>
+          <w:szCs w:val="24"/>
+        </w:rPr>
+        <w:t>riesgo potencial</w:t>
+      </w:r>
+      <w:r>
+        <w:rPr>
+          <w:sz w:val="24"/>
+          <w:szCs w:val="24"/>
+        </w:rPr>
+        <w:t>. A continuación, se menciona una descripción de los módulos con los que cuenta la aplicación</w:t>
+      </w:r>
+      <w:r>
+        <w:rPr>
+          <w:sz w:val="24"/>
+          <w:szCs w:val="24"/>
+        </w:rPr>
+        <w:t xml:space="preserve"> y su respectivo puntaje obtenido de acuerdo con: </w:t>
       </w:r>
       <w:r>
         <w:rPr>
@@ -5863,7 +7148,31 @@
               <w:rPr>
                 <w:rFonts w:ascii="Calibri" w:eastAsia="Calibri" w:hAnsi="Calibri" w:cs="Calibri"/>
               </w:rPr>
-              <w:t>Este módulo gestiona todos los tipos de reportes que se generan en la empresa, algunos de ellos son presentados a la DIAN.</w:t>
+              <w:t>Este módulo gestiona todos los tipos de reportes que se generan en la empresa</w:t>
+            </w:r>
+            <w:r>
+              <w:rPr>
+                <w:rFonts w:ascii="Calibri" w:eastAsia="Calibri" w:hAnsi="Calibri" w:cs="Calibri"/>
+              </w:rPr>
+              <w:t>,</w:t>
+            </w:r>
+            <w:r>
+              <w:rPr>
+                <w:rFonts w:ascii="Calibri" w:eastAsia="Calibri" w:hAnsi="Calibri" w:cs="Calibri"/>
+              </w:rPr>
+              <w:t xml:space="preserve"> </w:t>
+            </w:r>
+            <w:r>
+              <w:rPr>
+                <w:rFonts w:ascii="Calibri" w:eastAsia="Calibri" w:hAnsi="Calibri" w:cs="Calibri"/>
+              </w:rPr>
+              <w:t xml:space="preserve">algunos de ellos son </w:t>
+            </w:r>
+            <w:r>
+              <w:rPr>
+                <w:rFonts w:ascii="Calibri" w:eastAsia="Calibri" w:hAnsi="Calibri" w:cs="Calibri"/>
+              </w:rPr>
+              <w:t>presentados a la DIAN.</w:t>
             </w:r>
           </w:p>
         </w:tc>
@@ -5933,11 +7242,16 @@
     <w:p/>
     <w:p>
       <w:r>
-        <w:t xml:space="preserve">El modulo seleccionado fue el de Facturación, este modulo es el puente de unión y comunicación con los módulos inventario proveedores y reportes; la finalidad del modulo es ingresar los datos de compra de cada cliente y así generar los costos por producto y totales </w:t>
-      </w:r>
-      <w:r>
-        <w:lastRenderedPageBreak/>
-        <w:t>de la venta y una vez realizada la compra el módulo envía los datos para actualizar el inventario y finalmente imprimir la factura que se le dará al cliente.</w:t>
+        <w:t xml:space="preserve">El modulo seleccionado fue el de Facturación, este modulo es el puente de unión y comunicación con los módulos inventario proveedores y reportes; la finalidad del modulo es ingresar los datos de compra de cada cliente </w:t>
+      </w:r>
+      <w:r>
+        <w:t xml:space="preserve">y así </w:t>
+      </w:r>
+      <w:r>
+        <w:t xml:space="preserve">generar los costos por producto y totales de la venta y una vez </w:t>
+      </w:r>
+      <w:r>
+        <w:t>realizada la compra el módulo envía los datos para actualizar el inventario y finalmente imprimir la factura que se le dará al cliente.</w:t>
       </w:r>
     </w:p>
     <w:p/>
@@ -5967,7 +7281,7 @@
         <w:pStyle w:val="Prrafodelista"/>
         <w:numPr>
           <w:ilvl w:val="0"/>
-          <w:numId w:val="17"/>
+          <w:numId w:val="18"/>
         </w:numPr>
         <w:ind w:left="709" w:hanging="283"/>
       </w:pPr>
@@ -5996,7 +7310,13 @@
         <w:rPr>
           <w:b/>
         </w:rPr>
-        <w:t xml:space="preserve">a: </w:t>
+        <w:t>a:</w:t>
+      </w:r>
+      <w:r>
+        <w:rPr>
+          <w:b/>
+        </w:rPr>
+        <w:t xml:space="preserve"> </w:t>
       </w:r>
       <w:r>
         <w:t xml:space="preserve">Orden de por parte del empleado </w:t>
@@ -6029,13 +7349,28 @@
         <w:rPr>
           <w:b/>
         </w:rPr>
-        <w:t xml:space="preserve">: </w:t>
+        <w:t>:</w:t>
+      </w:r>
+      <w:r>
+        <w:rPr>
+          <w:b/>
+        </w:rPr>
+        <w:t xml:space="preserve"> </w:t>
       </w:r>
       <w:r>
         <w:t>El software</w:t>
       </w:r>
       <w:r>
-        <w:t xml:space="preserve"> consulta el numero de la factura, solicita hora y fecha del sistema</w:t>
+        <w:t xml:space="preserve"> consult</w:t>
+      </w:r>
+      <w:r>
+        <w:t>a</w:t>
+      </w:r>
+      <w:r>
+        <w:t xml:space="preserve"> el numero de la factura</w:t>
+      </w:r>
+      <w:r>
+        <w:t>, solicita hora y fecha del sistema</w:t>
       </w:r>
     </w:p>
     <w:p>
@@ -6056,7 +7391,13 @@
         <w:rPr>
           <w:b/>
         </w:rPr>
-        <w:t xml:space="preserve">: </w:t>
+        <w:t>:</w:t>
+      </w:r>
+      <w:r>
+        <w:rPr>
+          <w:b/>
+        </w:rPr>
+        <w:t xml:space="preserve"> </w:t>
       </w:r>
       <w:r>
         <w:t>Se abre una ventada con información de la factura y un meno en</w:t>
@@ -6085,7 +7426,7 @@
         <w:pStyle w:val="Prrafodelista"/>
         <w:numPr>
           <w:ilvl w:val="0"/>
-          <w:numId w:val="17"/>
+          <w:numId w:val="18"/>
         </w:numPr>
         <w:spacing w:after="0"/>
         <w:ind w:left="709" w:hanging="283"/>
@@ -6112,7 +7453,13 @@
         <w:t>Entrada</w:t>
       </w:r>
       <w:r>
-        <w:t>: código o nombre del producto y si se desea cantidad, si no se ingresa la cantidad el software por defecto colocara cantidad uno</w:t>
+        <w:t xml:space="preserve">: código </w:t>
+      </w:r>
+      <w:r>
+        <w:t xml:space="preserve">o nombre </w:t>
+      </w:r>
+      <w:r>
+        <w:t>del producto y si se desea cantidad, si no se ingresa la cantidad el software por defecto colocara cantidad uno</w:t>
       </w:r>
     </w:p>
     <w:p>
@@ -6127,7 +7474,25 @@
         <w:t>Proceso</w:t>
       </w:r>
       <w:r>
-        <w:t xml:space="preserve">: buscar el producto en la base de datos, calcular el valor total del producto de acuerdo con la cantidad, descuento e impuestos  </w:t>
+        <w:t xml:space="preserve">: buscar el </w:t>
+      </w:r>
+      <w:r>
+        <w:t>producto</w:t>
+      </w:r>
+      <w:r>
+        <w:t xml:space="preserve"> en la base de datos, calcular el valor total</w:t>
+      </w:r>
+      <w:r>
+        <w:t xml:space="preserve"> del producto</w:t>
+      </w:r>
+      <w:r>
+        <w:t xml:space="preserve"> </w:t>
+      </w:r>
+      <w:r>
+        <w:t>de acuerdo con</w:t>
+      </w:r>
+      <w:r>
+        <w:t xml:space="preserve"> la cantidad, descuento e impuestos  </w:t>
       </w:r>
     </w:p>
     <w:p>
@@ -6162,7 +7527,7 @@
         <w:pStyle w:val="Prrafodelista"/>
         <w:numPr>
           <w:ilvl w:val="0"/>
-          <w:numId w:val="17"/>
+          <w:numId w:val="18"/>
         </w:numPr>
         <w:spacing w:after="0"/>
         <w:ind w:left="709" w:hanging="283"/>
@@ -6233,7 +7598,7 @@
         <w:pStyle w:val="Prrafodelista"/>
         <w:numPr>
           <w:ilvl w:val="0"/>
-          <w:numId w:val="17"/>
+          <w:numId w:val="18"/>
         </w:numPr>
         <w:spacing w:after="0"/>
         <w:ind w:left="709" w:hanging="283"/>
@@ -6300,7 +7665,13 @@
         <w:rPr>
           <w:b/>
         </w:rPr>
-        <w:t xml:space="preserve">: </w:t>
+        <w:t>:</w:t>
+      </w:r>
+      <w:r>
+        <w:rPr>
+          <w:b/>
+        </w:rPr>
+        <w:t xml:space="preserve"> </w:t>
       </w:r>
       <w:r>
         <w:t>Calcula</w:t>
@@ -6341,7 +7712,7 @@
         <w:pStyle w:val="Prrafodelista"/>
         <w:numPr>
           <w:ilvl w:val="0"/>
-          <w:numId w:val="17"/>
+          <w:numId w:val="18"/>
         </w:numPr>
         <w:spacing w:after="0"/>
         <w:ind w:left="709" w:hanging="283"/>
@@ -6438,7 +7809,6 @@
         <w:pStyle w:val="Ttulo1"/>
       </w:pPr>
       <w:r>
-        <w:lastRenderedPageBreak/>
         <w:t>Flujograma:</w:t>
       </w:r>
     </w:p>
@@ -6453,7 +7823,19 @@
         <w:t>DESCRIPCIÓN DE LOS PROCESOS</w:t>
       </w:r>
       <w:r>
-        <w:t xml:space="preserve"> significativo de módulo de facturación: </w:t>
+        <w:t xml:space="preserve"> significativo de </w:t>
+      </w:r>
+      <w:r>
+        <w:t>módulo</w:t>
+      </w:r>
+      <w:r>
+        <w:t xml:space="preserve"> de facturación</w:t>
+      </w:r>
+      <w:r>
+        <w:t>:</w:t>
+      </w:r>
+      <w:r>
+        <w:t xml:space="preserve"> </w:t>
       </w:r>
     </w:p>
     <w:p>
@@ -6461,7 +7843,10 @@
         <w:pStyle w:val="Ttulo1"/>
       </w:pPr>
       <w:r>
-        <w:t>Diseño de archivos y bases de datos:</w:t>
+        <w:t>Diseño de archivos y bases de datos</w:t>
+      </w:r>
+      <w:r>
+        <w:t>:</w:t>
       </w:r>
     </w:p>
     <w:p/>
@@ -6515,8 +7900,9 @@
         <w:rPr>
           <w:noProof/>
         </w:rPr>
+        <w:lastRenderedPageBreak/>
         <w:drawing>
-          <wp:inline distT="0" distB="0" distL="0" distR="0" wp14:anchorId="1D864EEC" wp14:editId="448E79A4">
+          <wp:inline distT="0" distB="0" distL="0" distR="0" wp14:anchorId="238F84FF" wp14:editId="57A2BBCA">
             <wp:extent cx="5612130" cy="3478530"/>
             <wp:effectExtent l="0" t="0" r="7620" b="7620"/>
             <wp:docPr id="9" name="Imagen 9"/>
@@ -6615,10 +8001,6 @@
     <w:p/>
     <w:p/>
     <w:p/>
-    <w:p>
-      <w:bookmarkStart w:id="0" w:name="_GoBack"/>
-      <w:bookmarkEnd w:id="0"/>
-    </w:p>
     <w:sectPr>
       <w:pgSz w:w="12240" w:h="15840"/>
       <w:pgMar w:top="1417" w:right="1701" w:bottom="1417" w:left="1701" w:header="708" w:footer="708" w:gutter="0"/>
@@ -7059,6 +8441,92 @@
     </w:lvl>
   </w:abstractNum>
   <w:abstractNum w:abstractNumId="4" w15:restartNumberingAfterBreak="0">
+    <w:nsid w:val="23F17AFE"/>
+    <w:multiLevelType w:val="hybridMultilevel"/>
+    <w:tmpl w:val="7A0A5DA2"/>
+    <w:lvl w:ilvl="0" w:tplc="240A000F">
+      <w:start w:val="1"/>
+      <w:numFmt w:val="decimal"/>
+      <w:lvlText w:val="%1."/>
+      <w:lvlJc w:val="left"/>
+      <w:pPr>
+        <w:ind w:left="720" w:hanging="360"/>
+      </w:pPr>
+    </w:lvl>
+    <w:lvl w:ilvl="1" w:tplc="240A0019" w:tentative="1">
+      <w:start w:val="1"/>
+      <w:numFmt w:val="lowerLetter"/>
+      <w:lvlText w:val="%2."/>
+      <w:lvlJc w:val="left"/>
+      <w:pPr>
+        <w:ind w:left="1440" w:hanging="360"/>
+      </w:pPr>
+    </w:lvl>
+    <w:lvl w:ilvl="2" w:tplc="240A001B" w:tentative="1">
+      <w:start w:val="1"/>
+      <w:numFmt w:val="lowerRoman"/>
+      <w:lvlText w:val="%3."/>
+      <w:lvlJc w:val="right"/>
+      <w:pPr>
+        <w:ind w:left="2160" w:hanging="180"/>
+      </w:pPr>
+    </w:lvl>
+    <w:lvl w:ilvl="3" w:tplc="240A000F" w:tentative="1">
+      <w:start w:val="1"/>
+      <w:numFmt w:val="decimal"/>
+      <w:lvlText w:val="%4."/>
+      <w:lvlJc w:val="left"/>
+      <w:pPr>
+        <w:ind w:left="2880" w:hanging="360"/>
+      </w:pPr>
+    </w:lvl>
+    <w:lvl w:ilvl="4" w:tplc="240A0019" w:tentative="1">
+      <w:start w:val="1"/>
+      <w:numFmt w:val="lowerLetter"/>
+      <w:lvlText w:val="%5."/>
+      <w:lvlJc w:val="left"/>
+      <w:pPr>
+        <w:ind w:left="3600" w:hanging="360"/>
+      </w:pPr>
+    </w:lvl>
+    <w:lvl w:ilvl="5" w:tplc="240A001B" w:tentative="1">
+      <w:start w:val="1"/>
+      <w:numFmt w:val="lowerRoman"/>
+      <w:lvlText w:val="%6."/>
+      <w:lvlJc w:val="right"/>
+      <w:pPr>
+        <w:ind w:left="4320" w:hanging="180"/>
+      </w:pPr>
+    </w:lvl>
+    <w:lvl w:ilvl="6" w:tplc="240A000F" w:tentative="1">
+      <w:start w:val="1"/>
+      <w:numFmt w:val="decimal"/>
+      <w:lvlText w:val="%7."/>
+      <w:lvlJc w:val="left"/>
+      <w:pPr>
+        <w:ind w:left="5040" w:hanging="360"/>
+      </w:pPr>
+    </w:lvl>
+    <w:lvl w:ilvl="7" w:tplc="240A0019" w:tentative="1">
+      <w:start w:val="1"/>
+      <w:numFmt w:val="lowerLetter"/>
+      <w:lvlText w:val="%8."/>
+      <w:lvlJc w:val="left"/>
+      <w:pPr>
+        <w:ind w:left="5760" w:hanging="360"/>
+      </w:pPr>
+    </w:lvl>
+    <w:lvl w:ilvl="8" w:tplc="240A001B" w:tentative="1">
+      <w:start w:val="1"/>
+      <w:numFmt w:val="lowerRoman"/>
+      <w:lvlText w:val="%9."/>
+      <w:lvlJc w:val="right"/>
+      <w:pPr>
+        <w:ind w:left="6480" w:hanging="180"/>
+      </w:pPr>
+    </w:lvl>
+  </w:abstractNum>
+  <w:abstractNum w:abstractNumId="5" w15:restartNumberingAfterBreak="0">
     <w:nsid w:val="26043173"/>
     <w:multiLevelType w:val="multilevel"/>
     <w:tmpl w:val="8F30B9D0"/>
@@ -7172,7 +8640,7 @@
       </w:pPr>
     </w:lvl>
   </w:abstractNum>
-  <w:abstractNum w:abstractNumId="5" w15:restartNumberingAfterBreak="0">
+  <w:abstractNum w:abstractNumId="6" w15:restartNumberingAfterBreak="0">
     <w:nsid w:val="30DE71D9"/>
     <w:multiLevelType w:val="hybridMultilevel"/>
     <w:tmpl w:val="CAD03080"/>
@@ -7285,7 +8753,7 @@
       </w:rPr>
     </w:lvl>
   </w:abstractNum>
-  <w:abstractNum w:abstractNumId="6" w15:restartNumberingAfterBreak="0">
+  <w:abstractNum w:abstractNumId="7" w15:restartNumberingAfterBreak="0">
     <w:nsid w:val="396B0344"/>
     <w:multiLevelType w:val="hybridMultilevel"/>
     <w:tmpl w:val="3F5E4E08"/>
@@ -7398,7 +8866,7 @@
       </w:rPr>
     </w:lvl>
   </w:abstractNum>
-  <w:abstractNum w:abstractNumId="7" w15:restartNumberingAfterBreak="0">
+  <w:abstractNum w:abstractNumId="8" w15:restartNumberingAfterBreak="0">
     <w:nsid w:val="3CAB29F2"/>
     <w:multiLevelType w:val="hybridMultilevel"/>
     <w:tmpl w:val="A8E0393E"/>
@@ -7487,7 +8955,7 @@
       </w:pPr>
     </w:lvl>
   </w:abstractNum>
-  <w:abstractNum w:abstractNumId="8" w15:restartNumberingAfterBreak="0">
+  <w:abstractNum w:abstractNumId="9" w15:restartNumberingAfterBreak="0">
     <w:nsid w:val="441760B4"/>
     <w:multiLevelType w:val="hybridMultilevel"/>
     <w:tmpl w:val="2D44121A"/>
@@ -7600,7 +9068,96 @@
       </w:rPr>
     </w:lvl>
   </w:abstractNum>
-  <w:abstractNum w:abstractNumId="9" w15:restartNumberingAfterBreak="0">
+  <w:abstractNum w:abstractNumId="10" w15:restartNumberingAfterBreak="0">
+    <w:nsid w:val="448B4784"/>
+    <w:multiLevelType w:val="hybridMultilevel"/>
+    <w:tmpl w:val="AD205368"/>
+    <w:lvl w:ilvl="0" w:tplc="240A0001">
+      <w:start w:val="1"/>
+      <w:numFmt w:val="bullet"/>
+      <w:lvlText w:val=""/>
+      <w:lvlJc w:val="left"/>
+      <w:pPr>
+        <w:ind w:left="1423" w:hanging="360"/>
+      </w:pPr>
+      <w:rPr>
+        <w:rFonts w:ascii="Symbol" w:hAnsi="Symbol" w:hint="default"/>
+      </w:rPr>
+    </w:lvl>
+    <w:lvl w:ilvl="1" w:tplc="240A0019">
+      <w:start w:val="1"/>
+      <w:numFmt w:val="lowerLetter"/>
+      <w:lvlText w:val="%2."/>
+      <w:lvlJc w:val="left"/>
+      <w:pPr>
+        <w:ind w:left="2143" w:hanging="360"/>
+      </w:pPr>
+    </w:lvl>
+    <w:lvl w:ilvl="2" w:tplc="240A001B" w:tentative="1">
+      <w:start w:val="1"/>
+      <w:numFmt w:val="lowerRoman"/>
+      <w:lvlText w:val="%3."/>
+      <w:lvlJc w:val="right"/>
+      <w:pPr>
+        <w:ind w:left="2863" w:hanging="180"/>
+      </w:pPr>
+    </w:lvl>
+    <w:lvl w:ilvl="3" w:tplc="240A000F" w:tentative="1">
+      <w:start w:val="1"/>
+      <w:numFmt w:val="decimal"/>
+      <w:lvlText w:val="%4."/>
+      <w:lvlJc w:val="left"/>
+      <w:pPr>
+        <w:ind w:left="3583" w:hanging="360"/>
+      </w:pPr>
+    </w:lvl>
+    <w:lvl w:ilvl="4" w:tplc="240A0019" w:tentative="1">
+      <w:start w:val="1"/>
+      <w:numFmt w:val="lowerLetter"/>
+      <w:lvlText w:val="%5."/>
+      <w:lvlJc w:val="left"/>
+      <w:pPr>
+        <w:ind w:left="4303" w:hanging="360"/>
+      </w:pPr>
+    </w:lvl>
+    <w:lvl w:ilvl="5" w:tplc="240A001B" w:tentative="1">
+      <w:start w:val="1"/>
+      <w:numFmt w:val="lowerRoman"/>
+      <w:lvlText w:val="%6."/>
+      <w:lvlJc w:val="right"/>
+      <w:pPr>
+        <w:ind w:left="5023" w:hanging="180"/>
+      </w:pPr>
+    </w:lvl>
+    <w:lvl w:ilvl="6" w:tplc="240A000F" w:tentative="1">
+      <w:start w:val="1"/>
+      <w:numFmt w:val="decimal"/>
+      <w:lvlText w:val="%7."/>
+      <w:lvlJc w:val="left"/>
+      <w:pPr>
+        <w:ind w:left="5743" w:hanging="360"/>
+      </w:pPr>
+    </w:lvl>
+    <w:lvl w:ilvl="7" w:tplc="240A0019" w:tentative="1">
+      <w:start w:val="1"/>
+      <w:numFmt w:val="lowerLetter"/>
+      <w:lvlText w:val="%8."/>
+      <w:lvlJc w:val="left"/>
+      <w:pPr>
+        <w:ind w:left="6463" w:hanging="360"/>
+      </w:pPr>
+    </w:lvl>
+    <w:lvl w:ilvl="8" w:tplc="240A001B" w:tentative="1">
+      <w:start w:val="1"/>
+      <w:numFmt w:val="lowerRoman"/>
+      <w:lvlText w:val="%9."/>
+      <w:lvlJc w:val="right"/>
+      <w:pPr>
+        <w:ind w:left="7183" w:hanging="180"/>
+      </w:pPr>
+    </w:lvl>
+  </w:abstractNum>
+  <w:abstractNum w:abstractNumId="11" w15:restartNumberingAfterBreak="0">
     <w:nsid w:val="44A22F59"/>
     <w:multiLevelType w:val="hybridMultilevel"/>
     <w:tmpl w:val="15B4FEFE"/>
@@ -7617,7 +9174,7 @@
         <w:rFonts w:hint="default"/>
       </w:rPr>
     </w:lvl>
-    <w:lvl w:ilvl="1" w:tplc="240A0019" w:tentative="1">
+    <w:lvl w:ilvl="1" w:tplc="240A0019">
       <w:start w:val="1"/>
       <w:numFmt w:val="lowerLetter"/>
       <w:lvlText w:val="%2."/>
@@ -7690,7 +9247,7 @@
       </w:pPr>
     </w:lvl>
   </w:abstractNum>
-  <w:abstractNum w:abstractNumId="10" w15:restartNumberingAfterBreak="0">
+  <w:abstractNum w:abstractNumId="12" w15:restartNumberingAfterBreak="0">
     <w:nsid w:val="466E1A9E"/>
     <w:multiLevelType w:val="hybridMultilevel"/>
     <w:tmpl w:val="AED0CDBC"/>
@@ -7803,7 +9360,7 @@
       </w:rPr>
     </w:lvl>
   </w:abstractNum>
-  <w:abstractNum w:abstractNumId="11" w15:restartNumberingAfterBreak="0">
+  <w:abstractNum w:abstractNumId="13" w15:restartNumberingAfterBreak="0">
     <w:nsid w:val="5B7860B0"/>
     <w:multiLevelType w:val="hybridMultilevel"/>
     <w:tmpl w:val="F6E0974A"/>
@@ -7889,7 +9446,120 @@
       </w:pPr>
     </w:lvl>
   </w:abstractNum>
-  <w:abstractNum w:abstractNumId="12" w15:restartNumberingAfterBreak="0">
+  <w:abstractNum w:abstractNumId="14" w15:restartNumberingAfterBreak="0">
+    <w:nsid w:val="5F4073ED"/>
+    <w:multiLevelType w:val="hybridMultilevel"/>
+    <w:tmpl w:val="143EF1B0"/>
+    <w:lvl w:ilvl="0" w:tplc="240A0001">
+      <w:start w:val="1"/>
+      <w:numFmt w:val="bullet"/>
+      <w:lvlText w:val=""/>
+      <w:lvlJc w:val="left"/>
+      <w:pPr>
+        <w:ind w:left="1423" w:hanging="360"/>
+      </w:pPr>
+      <w:rPr>
+        <w:rFonts w:ascii="Symbol" w:hAnsi="Symbol" w:hint="default"/>
+      </w:rPr>
+    </w:lvl>
+    <w:lvl w:ilvl="1" w:tplc="240A0003" w:tentative="1">
+      <w:start w:val="1"/>
+      <w:numFmt w:val="bullet"/>
+      <w:lvlText w:val="o"/>
+      <w:lvlJc w:val="left"/>
+      <w:pPr>
+        <w:ind w:left="2143" w:hanging="360"/>
+      </w:pPr>
+      <w:rPr>
+        <w:rFonts w:ascii="Courier New" w:hAnsi="Courier New" w:cs="Courier New" w:hint="default"/>
+      </w:rPr>
+    </w:lvl>
+    <w:lvl w:ilvl="2" w:tplc="240A0005" w:tentative="1">
+      <w:start w:val="1"/>
+      <w:numFmt w:val="bullet"/>
+      <w:lvlText w:val=""/>
+      <w:lvlJc w:val="left"/>
+      <w:pPr>
+        <w:ind w:left="2863" w:hanging="360"/>
+      </w:pPr>
+      <w:rPr>
+        <w:rFonts w:ascii="Wingdings" w:hAnsi="Wingdings" w:hint="default"/>
+      </w:rPr>
+    </w:lvl>
+    <w:lvl w:ilvl="3" w:tplc="240A0001" w:tentative="1">
+      <w:start w:val="1"/>
+      <w:numFmt w:val="bullet"/>
+      <w:lvlText w:val=""/>
+      <w:lvlJc w:val="left"/>
+      <w:pPr>
+        <w:ind w:left="3583" w:hanging="360"/>
+      </w:pPr>
+      <w:rPr>
+        <w:rFonts w:ascii="Symbol" w:hAnsi="Symbol" w:hint="default"/>
+      </w:rPr>
+    </w:lvl>
+    <w:lvl w:ilvl="4" w:tplc="240A0003" w:tentative="1">
+      <w:start w:val="1"/>
+      <w:numFmt w:val="bullet"/>
+      <w:lvlText w:val="o"/>
+      <w:lvlJc w:val="left"/>
+      <w:pPr>
+        <w:ind w:left="4303" w:hanging="360"/>
+      </w:pPr>
+      <w:rPr>
+        <w:rFonts w:ascii="Courier New" w:hAnsi="Courier New" w:cs="Courier New" w:hint="default"/>
+      </w:rPr>
+    </w:lvl>
+    <w:lvl w:ilvl="5" w:tplc="240A0005" w:tentative="1">
+      <w:start w:val="1"/>
+      <w:numFmt w:val="bullet"/>
+      <w:lvlText w:val=""/>
+      <w:lvlJc w:val="left"/>
+      <w:pPr>
+        <w:ind w:left="5023" w:hanging="360"/>
+      </w:pPr>
+      <w:rPr>
+        <w:rFonts w:ascii="Wingdings" w:hAnsi="Wingdings" w:hint="default"/>
+      </w:rPr>
+    </w:lvl>
+    <w:lvl w:ilvl="6" w:tplc="240A0001" w:tentative="1">
+      <w:start w:val="1"/>
+      <w:numFmt w:val="bullet"/>
+      <w:lvlText w:val=""/>
+      <w:lvlJc w:val="left"/>
+      <w:pPr>
+        <w:ind w:left="5743" w:hanging="360"/>
+      </w:pPr>
+      <w:rPr>
+        <w:rFonts w:ascii="Symbol" w:hAnsi="Symbol" w:hint="default"/>
+      </w:rPr>
+    </w:lvl>
+    <w:lvl w:ilvl="7" w:tplc="240A0003" w:tentative="1">
+      <w:start w:val="1"/>
+      <w:numFmt w:val="bullet"/>
+      <w:lvlText w:val="o"/>
+      <w:lvlJc w:val="left"/>
+      <w:pPr>
+        <w:ind w:left="6463" w:hanging="360"/>
+      </w:pPr>
+      <w:rPr>
+        <w:rFonts w:ascii="Courier New" w:hAnsi="Courier New" w:cs="Courier New" w:hint="default"/>
+      </w:rPr>
+    </w:lvl>
+    <w:lvl w:ilvl="8" w:tplc="240A0005" w:tentative="1">
+      <w:start w:val="1"/>
+      <w:numFmt w:val="bullet"/>
+      <w:lvlText w:val=""/>
+      <w:lvlJc w:val="left"/>
+      <w:pPr>
+        <w:ind w:left="7183" w:hanging="360"/>
+      </w:pPr>
+      <w:rPr>
+        <w:rFonts w:ascii="Wingdings" w:hAnsi="Wingdings" w:hint="default"/>
+      </w:rPr>
+    </w:lvl>
+  </w:abstractNum>
+  <w:abstractNum w:abstractNumId="15" w15:restartNumberingAfterBreak="0">
     <w:nsid w:val="6324175A"/>
     <w:multiLevelType w:val="hybridMultilevel"/>
     <w:tmpl w:val="EF9E488A"/>
@@ -8002,7 +9672,7 @@
       </w:rPr>
     </w:lvl>
   </w:abstractNum>
-  <w:abstractNum w:abstractNumId="13" w15:restartNumberingAfterBreak="0">
+  <w:abstractNum w:abstractNumId="16" w15:restartNumberingAfterBreak="0">
     <w:nsid w:val="64670E3F"/>
     <w:multiLevelType w:val="hybridMultilevel"/>
     <w:tmpl w:val="613480CC"/>
@@ -8091,7 +9761,7 @@
       </w:pPr>
     </w:lvl>
   </w:abstractNum>
-  <w:abstractNum w:abstractNumId="14" w15:restartNumberingAfterBreak="0">
+  <w:abstractNum w:abstractNumId="17" w15:restartNumberingAfterBreak="0">
     <w:nsid w:val="71BE5F8F"/>
     <w:multiLevelType w:val="hybridMultilevel"/>
     <w:tmpl w:val="7FD8FC14"/>
@@ -8180,7 +9850,7 @@
       </w:pPr>
     </w:lvl>
   </w:abstractNum>
-  <w:abstractNum w:abstractNumId="15" w15:restartNumberingAfterBreak="0">
+  <w:abstractNum w:abstractNumId="18" w15:restartNumberingAfterBreak="0">
     <w:nsid w:val="7282318F"/>
     <w:multiLevelType w:val="hybridMultilevel"/>
     <w:tmpl w:val="B60EC770"/>
@@ -8293,7 +9963,120 @@
       </w:rPr>
     </w:lvl>
   </w:abstractNum>
-  <w:abstractNum w:abstractNumId="16" w15:restartNumberingAfterBreak="0">
+  <w:abstractNum w:abstractNumId="19" w15:restartNumberingAfterBreak="0">
+    <w:nsid w:val="78827273"/>
+    <w:multiLevelType w:val="hybridMultilevel"/>
+    <w:tmpl w:val="FE6280FE"/>
+    <w:lvl w:ilvl="0" w:tplc="240A0001">
+      <w:start w:val="1"/>
+      <w:numFmt w:val="bullet"/>
+      <w:lvlText w:val=""/>
+      <w:lvlJc w:val="left"/>
+      <w:pPr>
+        <w:ind w:left="720" w:hanging="360"/>
+      </w:pPr>
+      <w:rPr>
+        <w:rFonts w:ascii="Symbol" w:hAnsi="Symbol" w:hint="default"/>
+      </w:rPr>
+    </w:lvl>
+    <w:lvl w:ilvl="1" w:tplc="240A0003" w:tentative="1">
+      <w:start w:val="1"/>
+      <w:numFmt w:val="bullet"/>
+      <w:lvlText w:val="o"/>
+      <w:lvlJc w:val="left"/>
+      <w:pPr>
+        <w:ind w:left="1440" w:hanging="360"/>
+      </w:pPr>
+      <w:rPr>
+        <w:rFonts w:ascii="Courier New" w:hAnsi="Courier New" w:cs="Courier New" w:hint="default"/>
+      </w:rPr>
+    </w:lvl>
+    <w:lvl w:ilvl="2" w:tplc="240A0005" w:tentative="1">
+      <w:start w:val="1"/>
+      <w:numFmt w:val="bullet"/>
+      <w:lvlText w:val=""/>
+      <w:lvlJc w:val="left"/>
+      <w:pPr>
+        <w:ind w:left="2160" w:hanging="360"/>
+      </w:pPr>
+      <w:rPr>
+        <w:rFonts w:ascii="Wingdings" w:hAnsi="Wingdings" w:hint="default"/>
+      </w:rPr>
+    </w:lvl>
+    <w:lvl w:ilvl="3" w:tplc="240A0001" w:tentative="1">
+      <w:start w:val="1"/>
+      <w:numFmt w:val="bullet"/>
+      <w:lvlText w:val=""/>
+      <w:lvlJc w:val="left"/>
+      <w:pPr>
+        <w:ind w:left="2880" w:hanging="360"/>
+      </w:pPr>
+      <w:rPr>
+        <w:rFonts w:ascii="Symbol" w:hAnsi="Symbol" w:hint="default"/>
+      </w:rPr>
+    </w:lvl>
+    <w:lvl w:ilvl="4" w:tplc="240A0003" w:tentative="1">
+      <w:start w:val="1"/>
+      <w:numFmt w:val="bullet"/>
+      <w:lvlText w:val="o"/>
+      <w:lvlJc w:val="left"/>
+      <w:pPr>
+        <w:ind w:left="3600" w:hanging="360"/>
+      </w:pPr>
+      <w:rPr>
+        <w:rFonts w:ascii="Courier New" w:hAnsi="Courier New" w:cs="Courier New" w:hint="default"/>
+      </w:rPr>
+    </w:lvl>
+    <w:lvl w:ilvl="5" w:tplc="240A0005" w:tentative="1">
+      <w:start w:val="1"/>
+      <w:numFmt w:val="bullet"/>
+      <w:lvlText w:val=""/>
+      <w:lvlJc w:val="left"/>
+      <w:pPr>
+        <w:ind w:left="4320" w:hanging="360"/>
+      </w:pPr>
+      <w:rPr>
+        <w:rFonts w:ascii="Wingdings" w:hAnsi="Wingdings" w:hint="default"/>
+      </w:rPr>
+    </w:lvl>
+    <w:lvl w:ilvl="6" w:tplc="240A0001" w:tentative="1">
+      <w:start w:val="1"/>
+      <w:numFmt w:val="bullet"/>
+      <w:lvlText w:val=""/>
+      <w:lvlJc w:val="left"/>
+      <w:pPr>
+        <w:ind w:left="5040" w:hanging="360"/>
+      </w:pPr>
+      <w:rPr>
+        <w:rFonts w:ascii="Symbol" w:hAnsi="Symbol" w:hint="default"/>
+      </w:rPr>
+    </w:lvl>
+    <w:lvl w:ilvl="7" w:tplc="240A0003" w:tentative="1">
+      <w:start w:val="1"/>
+      <w:numFmt w:val="bullet"/>
+      <w:lvlText w:val="o"/>
+      <w:lvlJc w:val="left"/>
+      <w:pPr>
+        <w:ind w:left="5760" w:hanging="360"/>
+      </w:pPr>
+      <w:rPr>
+        <w:rFonts w:ascii="Courier New" w:hAnsi="Courier New" w:cs="Courier New" w:hint="default"/>
+      </w:rPr>
+    </w:lvl>
+    <w:lvl w:ilvl="8" w:tplc="240A0005" w:tentative="1">
+      <w:start w:val="1"/>
+      <w:numFmt w:val="bullet"/>
+      <w:lvlText w:val=""/>
+      <w:lvlJc w:val="left"/>
+      <w:pPr>
+        <w:ind w:left="6480" w:hanging="360"/>
+      </w:pPr>
+      <w:rPr>
+        <w:rFonts w:ascii="Wingdings" w:hAnsi="Wingdings" w:hint="default"/>
+      </w:rPr>
+    </w:lvl>
+  </w:abstractNum>
+  <w:abstractNum w:abstractNumId="20" w15:restartNumberingAfterBreak="0">
     <w:nsid w:val="7BE130C7"/>
     <w:multiLevelType w:val="hybridMultilevel"/>
     <w:tmpl w:val="E7A4FFC6"/>
@@ -8410,10 +10193,10 @@
     <w:abstractNumId w:val="2"/>
   </w:num>
   <w:num w:numId="2">
-    <w:abstractNumId w:val="4"/>
+    <w:abstractNumId w:val="5"/>
   </w:num>
   <w:num w:numId="3">
-    <w:abstractNumId w:val="14"/>
+    <w:abstractNumId w:val="17"/>
   </w:num>
   <w:num w:numId="4">
     <w:abstractNumId w:val="0"/>
@@ -8422,40 +10205,52 @@
     <w:abstractNumId w:val="3"/>
   </w:num>
   <w:num w:numId="6">
+    <w:abstractNumId w:val="15"/>
+  </w:num>
+  <w:num w:numId="7">
+    <w:abstractNumId w:val="7"/>
+  </w:num>
+  <w:num w:numId="8">
+    <w:abstractNumId w:val="18"/>
+  </w:num>
+  <w:num w:numId="9">
+    <w:abstractNumId w:val="20"/>
+  </w:num>
+  <w:num w:numId="10">
+    <w:abstractNumId w:val="9"/>
+  </w:num>
+  <w:num w:numId="11">
     <w:abstractNumId w:val="12"/>
   </w:num>
-  <w:num w:numId="7">
+  <w:num w:numId="12">
     <w:abstractNumId w:val="6"/>
   </w:num>
-  <w:num w:numId="8">
-    <w:abstractNumId w:val="15"/>
-  </w:num>
-  <w:num w:numId="9">
-    <w:abstractNumId w:val="16"/>
-  </w:num>
-  <w:num w:numId="10">
+  <w:num w:numId="13">
     <w:abstractNumId w:val="8"/>
-  </w:num>
-  <w:num w:numId="11">
-    <w:abstractNumId w:val="10"/>
-  </w:num>
-  <w:num w:numId="12">
-    <w:abstractNumId w:val="5"/>
-  </w:num>
-  <w:num w:numId="13">
-    <w:abstractNumId w:val="7"/>
   </w:num>
   <w:num w:numId="14">
     <w:abstractNumId w:val="1"/>
   </w:num>
   <w:num w:numId="15">
+    <w:abstractNumId w:val="16"/>
+  </w:num>
+  <w:num w:numId="16">
+    <w:abstractNumId w:val="11"/>
+  </w:num>
+  <w:num w:numId="17">
+    <w:abstractNumId w:val="14"/>
+  </w:num>
+  <w:num w:numId="18">
     <w:abstractNumId w:val="13"/>
   </w:num>
-  <w:num w:numId="16">
-    <w:abstractNumId w:val="9"/>
+  <w:num w:numId="19">
+    <w:abstractNumId w:val="10"/>
   </w:num>
-  <w:num w:numId="17">
-    <w:abstractNumId w:val="11"/>
+  <w:num w:numId="20">
+    <w:abstractNumId w:val="4"/>
+  </w:num>
+  <w:num w:numId="21">
+    <w:abstractNumId w:val="19"/>
   </w:num>
 </w:numbering>
 </file>
@@ -10032,7 +11827,7 @@
 </file>
 
 <file path=customXml/itemProps1.xml><?xml version="1.0" encoding="utf-8"?>
-<ds:datastoreItem xmlns:ds="http://schemas.openxmlformats.org/officeDocument/2006/customXml" ds:itemID="{5454DF10-7F8D-40B2-BD9D-52A195E81B70}">
+<ds:datastoreItem xmlns:ds="http://schemas.openxmlformats.org/officeDocument/2006/customXml" ds:itemID="{8117A133-4737-483D-9E1C-6D840AB863EE}">
   <ds:schemaRefs>
     <ds:schemaRef ds:uri="http://schemas.openxmlformats.org/officeDocument/2006/bibliography"/>
   </ds:schemaRefs>

</xml_diff>

<commit_message>
Arreglo carpeta y anexos
</commit_message>
<xml_diff>
--- a/AUDITORÍA DONATELLO V1.docx
+++ b/AUDITORÍA DONATELLO V1.docx
@@ -938,7 +938,11 @@
     <w:sdt>
       <w:sdtPr>
         <w:rPr>
-          <w:lang w:val="es-ES"/>
+          <w:rFonts w:ascii="Arial" w:eastAsiaTheme="minorHAnsi" w:hAnsi="Arial" w:cstheme="minorBidi"/>
+          <w:color w:val="auto"/>
+          <w:sz w:val="22"/>
+          <w:szCs w:val="22"/>
+          <w:lang w:val="es-ES" w:eastAsia="en-US"/>
         </w:rPr>
         <w:id w:val="965019426"/>
         <w:docPartObj>
@@ -948,13 +952,8 @@
       </w:sdtPr>
       <w:sdtEndPr>
         <w:rPr>
-          <w:rFonts w:ascii="Arial" w:eastAsiaTheme="minorHAnsi" w:hAnsi="Arial" w:cstheme="minorBidi"/>
           <w:b/>
           <w:bCs/>
-          <w:color w:val="auto"/>
-          <w:sz w:val="22"/>
-          <w:szCs w:val="22"/>
-          <w:lang w:eastAsia="en-US"/>
         </w:rPr>
       </w:sdtEndPr>
       <w:sdtContent>
@@ -2958,27 +2957,14 @@
                             <w:r>
                               <w:t xml:space="preserve">Diagrama </w:t>
                             </w:r>
-                            <w:r>
-                              <w:fldChar w:fldCharType="begin"/>
-                            </w:r>
-                            <w:r>
-                              <w:instrText xml:space="preserve"> SEQ Diagrama \* ARABIC </w:instrText>
-                            </w:r>
-                            <w:r>
-                              <w:fldChar w:fldCharType="separate"/>
-                            </w:r>
-                            <w:r>
-                              <w:rPr>
-                                <w:noProof/>
-                              </w:rPr>
-                              <w:t>1</w:t>
-                            </w:r>
-                            <w:r>
-                              <w:rPr>
-                                <w:noProof/>
-                              </w:rPr>
-                              <w:fldChar w:fldCharType="end"/>
-                            </w:r>
+                            <w:fldSimple w:instr=" SEQ Diagrama \* ARABIC ">
+                              <w:r>
+                                <w:rPr>
+                                  <w:noProof/>
+                                </w:rPr>
+                                <w:t>1</w:t>
+                              </w:r>
+                            </w:fldSimple>
                             <w:r>
                               <w:t>. Organigrama</w:t>
                             </w:r>
@@ -3023,27 +3009,14 @@
                       <w:r>
                         <w:t xml:space="preserve">Diagrama </w:t>
                       </w:r>
-                      <w:r>
-                        <w:fldChar w:fldCharType="begin"/>
-                      </w:r>
-                      <w:r>
-                        <w:instrText xml:space="preserve"> SEQ Diagrama \* ARABIC </w:instrText>
-                      </w:r>
-                      <w:r>
-                        <w:fldChar w:fldCharType="separate"/>
-                      </w:r>
-                      <w:r>
-                        <w:rPr>
-                          <w:noProof/>
-                        </w:rPr>
-                        <w:t>1</w:t>
-                      </w:r>
-                      <w:r>
-                        <w:rPr>
-                          <w:noProof/>
-                        </w:rPr>
-                        <w:fldChar w:fldCharType="end"/>
-                      </w:r>
+                      <w:fldSimple w:instr=" SEQ Diagrama \* ARABIC ">
+                        <w:r>
+                          <w:rPr>
+                            <w:noProof/>
+                          </w:rPr>
+                          <w:t>1</w:t>
+                        </w:r>
+                      </w:fldSimple>
                       <w:r>
                         <w:t>. Organigrama</w:t>
                       </w:r>
@@ -4001,27 +3974,14 @@
                             <w:r>
                               <w:t xml:space="preserve">Diagrama </w:t>
                             </w:r>
-                            <w:r>
-                              <w:fldChar w:fldCharType="begin"/>
-                            </w:r>
-                            <w:r>
-                              <w:instrText xml:space="preserve"> SEQ Diagrama \* ARABIC </w:instrText>
-                            </w:r>
-                            <w:r>
-                              <w:fldChar w:fldCharType="separate"/>
-                            </w:r>
-                            <w:r>
-                              <w:rPr>
-                                <w:noProof/>
-                              </w:rPr>
-                              <w:t>2</w:t>
-                            </w:r>
-                            <w:r>
-                              <w:rPr>
-                                <w:noProof/>
-                              </w:rPr>
-                              <w:fldChar w:fldCharType="end"/>
-                            </w:r>
+                            <w:fldSimple w:instr=" SEQ Diagrama \* ARABIC ">
+                              <w:r>
+                                <w:rPr>
+                                  <w:noProof/>
+                                </w:rPr>
+                                <w:t>2</w:t>
+                              </w:r>
+                            </w:fldSimple>
                             <w:r>
                               <w:t>. Organigrama departamento de sistemas</w:t>
                             </w:r>
@@ -4059,27 +4019,14 @@
                       <w:r>
                         <w:t xml:space="preserve">Diagrama </w:t>
                       </w:r>
-                      <w:r>
-                        <w:fldChar w:fldCharType="begin"/>
-                      </w:r>
-                      <w:r>
-                        <w:instrText xml:space="preserve"> SEQ Diagrama \* ARABIC </w:instrText>
-                      </w:r>
-                      <w:r>
-                        <w:fldChar w:fldCharType="separate"/>
-                      </w:r>
-                      <w:r>
-                        <w:rPr>
-                          <w:noProof/>
-                        </w:rPr>
-                        <w:t>2</w:t>
-                      </w:r>
-                      <w:r>
-                        <w:rPr>
-                          <w:noProof/>
-                        </w:rPr>
-                        <w:fldChar w:fldCharType="end"/>
-                      </w:r>
+                      <w:fldSimple w:instr=" SEQ Diagrama \* ARABIC ">
+                        <w:r>
+                          <w:rPr>
+                            <w:noProof/>
+                          </w:rPr>
+                          <w:t>2</w:t>
+                        </w:r>
+                      </w:fldSimple>
                       <w:r>
                         <w:t>. Organigrama departamento de sistemas</w:t>
                       </w:r>
@@ -5417,27 +5364,14 @@
       <w:r>
         <w:t xml:space="preserve">Tabla </w:t>
       </w:r>
-      <w:r>
-        <w:fldChar w:fldCharType="begin"/>
-      </w:r>
-      <w:r>
-        <w:instrText xml:space="preserve"> SEQ Tabla \* ARABIC </w:instrText>
-      </w:r>
-      <w:r>
-        <w:fldChar w:fldCharType="separate"/>
-      </w:r>
-      <w:r>
-        <w:rPr>
-          <w:noProof/>
-        </w:rPr>
-        <w:t>1</w:t>
-      </w:r>
-      <w:r>
-        <w:rPr>
-          <w:noProof/>
-        </w:rPr>
-        <w:fldChar w:fldCharType="end"/>
-      </w:r>
+      <w:fldSimple w:instr=" SEQ Tabla \* ARABIC ">
+        <w:r>
+          <w:rPr>
+            <w:noProof/>
+          </w:rPr>
+          <w:t>1</w:t>
+        </w:r>
+      </w:fldSimple>
       <w:r>
         <w:t>. Matriz Hardware vs Software</w:t>
       </w:r>
@@ -5974,27 +5908,14 @@
       <w:r>
         <w:t xml:space="preserve">Diagrama </w:t>
       </w:r>
-      <w:r>
-        <w:fldChar w:fldCharType="begin"/>
-      </w:r>
-      <w:r>
-        <w:instrText xml:space="preserve"> SEQ Diagrama \* ARABIC </w:instrText>
-      </w:r>
-      <w:r>
-        <w:fldChar w:fldCharType="separate"/>
-      </w:r>
-      <w:r>
-        <w:rPr>
-          <w:noProof/>
-        </w:rPr>
-        <w:t>3</w:t>
-      </w:r>
-      <w:r>
-        <w:rPr>
-          <w:noProof/>
-        </w:rPr>
-        <w:fldChar w:fldCharType="end"/>
-      </w:r>
+      <w:fldSimple w:instr=" SEQ Diagrama \* ARABIC ">
+        <w:r>
+          <w:rPr>
+            <w:noProof/>
+          </w:rPr>
+          <w:t>3</w:t>
+        </w:r>
+      </w:fldSimple>
       <w:r>
         <w:t>. Plano del establecimiento</w:t>
       </w:r>
@@ -6706,27 +6627,14 @@
       <w:r>
         <w:t xml:space="preserve">Diagrama </w:t>
       </w:r>
-      <w:r>
-        <w:fldChar w:fldCharType="begin"/>
-      </w:r>
-      <w:r>
-        <w:instrText xml:space="preserve"> SEQ Diagrama \* ARABIC </w:instrText>
-      </w:r>
-      <w:r>
-        <w:fldChar w:fldCharType="separate"/>
-      </w:r>
-      <w:r>
-        <w:rPr>
-          <w:noProof/>
-        </w:rPr>
-        <w:t>4</w:t>
-      </w:r>
-      <w:r>
-        <w:rPr>
-          <w:noProof/>
-        </w:rPr>
-        <w:fldChar w:fldCharType="end"/>
-      </w:r>
+      <w:fldSimple w:instr=" SEQ Diagrama \* ARABIC ">
+        <w:r>
+          <w:rPr>
+            <w:noProof/>
+          </w:rPr>
+          <w:t>4</w:t>
+        </w:r>
+      </w:fldSimple>
       <w:r>
         <w:t>. Plano área de facturación</w:t>
       </w:r>
@@ -6799,27 +6707,14 @@
       <w:r>
         <w:t xml:space="preserve">Diagrama </w:t>
       </w:r>
-      <w:r>
-        <w:fldChar w:fldCharType="begin"/>
-      </w:r>
-      <w:r>
-        <w:instrText xml:space="preserve"> SEQ Diagrama \* ARABIC </w:instrText>
-      </w:r>
-      <w:r>
-        <w:fldChar w:fldCharType="separate"/>
-      </w:r>
-      <w:r>
-        <w:rPr>
-          <w:noProof/>
-        </w:rPr>
-        <w:t>5</w:t>
-      </w:r>
-      <w:r>
-        <w:rPr>
-          <w:noProof/>
-        </w:rPr>
-        <w:fldChar w:fldCharType="end"/>
-      </w:r>
+      <w:fldSimple w:instr=" SEQ Diagrama \* ARABIC ">
+        <w:r>
+          <w:rPr>
+            <w:noProof/>
+          </w:rPr>
+          <w:t>5</w:t>
+        </w:r>
+      </w:fldSimple>
       <w:r>
         <w:t>. Representación 3D de la ubicación de los dispositivos de computo</w:t>
       </w:r>
@@ -7164,27 +7059,14 @@
       <w:r>
         <w:t xml:space="preserve">Tabla </w:t>
       </w:r>
-      <w:r>
-        <w:fldChar w:fldCharType="begin"/>
-      </w:r>
-      <w:r>
-        <w:instrText xml:space="preserve"> SEQ Tabla \* ARABIC </w:instrText>
-      </w:r>
-      <w:r>
-        <w:fldChar w:fldCharType="separate"/>
-      </w:r>
-      <w:r>
-        <w:rPr>
-          <w:noProof/>
-        </w:rPr>
-        <w:t>2</w:t>
-      </w:r>
-      <w:r>
-        <w:rPr>
-          <w:noProof/>
-        </w:rPr>
-        <w:fldChar w:fldCharType="end"/>
-      </w:r>
+      <w:fldSimple w:instr=" SEQ Tabla \* ARABIC ">
+        <w:r>
+          <w:rPr>
+            <w:noProof/>
+          </w:rPr>
+          <w:t>2</w:t>
+        </w:r>
+      </w:fldSimple>
       <w:r>
         <w:t>.Censo de la documentación</w:t>
       </w:r>
@@ -9018,27 +8900,14 @@
       <w:r>
         <w:t xml:space="preserve">Tabla </w:t>
       </w:r>
-      <w:r>
-        <w:fldChar w:fldCharType="begin"/>
-      </w:r>
-      <w:r>
-        <w:instrText xml:space="preserve"> SEQ Tabla \* ARABIC </w:instrText>
-      </w:r>
-      <w:r>
-        <w:fldChar w:fldCharType="separate"/>
-      </w:r>
-      <w:r>
-        <w:rPr>
-          <w:noProof/>
-        </w:rPr>
-        <w:t>3</w:t>
-      </w:r>
-      <w:r>
-        <w:rPr>
-          <w:noProof/>
-        </w:rPr>
-        <w:fldChar w:fldCharType="end"/>
-      </w:r>
+      <w:fldSimple w:instr=" SEQ Tabla \* ARABIC ">
+        <w:r>
+          <w:rPr>
+            <w:noProof/>
+          </w:rPr>
+          <w:t>3</w:t>
+        </w:r>
+      </w:fldSimple>
       <w:r>
         <w:t>. Metodología para cuantificar la Criticidad</w:t>
       </w:r>
@@ -9943,27 +9812,14 @@
       <w:r>
         <w:t xml:space="preserve">Tabla </w:t>
       </w:r>
-      <w:r>
-        <w:fldChar w:fldCharType="begin"/>
-      </w:r>
-      <w:r>
-        <w:instrText xml:space="preserve"> SEQ Tabla \* ARABIC </w:instrText>
-      </w:r>
-      <w:r>
-        <w:fldChar w:fldCharType="separate"/>
-      </w:r>
-      <w:r>
-        <w:rPr>
-          <w:noProof/>
-        </w:rPr>
-        <w:t>4</w:t>
-      </w:r>
-      <w:r>
-        <w:rPr>
-          <w:noProof/>
-        </w:rPr>
-        <w:fldChar w:fldCharType="end"/>
-      </w:r>
+      <w:fldSimple w:instr=" SEQ Tabla \* ARABIC ">
+        <w:r>
+          <w:rPr>
+            <w:noProof/>
+          </w:rPr>
+          <w:t>4</w:t>
+        </w:r>
+      </w:fldSimple>
       <w:r>
         <w:t>. Metodología para cuantificar el esfuerzo de auditoria</w:t>
       </w:r>
@@ -11140,24 +10996,14 @@
       <w:r>
         <w:t xml:space="preserve">Diagrama </w:t>
       </w:r>
-      <w:r>
-        <w:fldChar w:fldCharType="begin"/>
-      </w:r>
-      <w:r>
-        <w:instrText xml:space="preserve"> SEQ Diagrama \* ARABIC </w:instrText>
-      </w:r>
-      <w:r>
-        <w:fldChar w:fldCharType="separate"/>
-      </w:r>
-      <w:r>
-        <w:rPr>
-          <w:noProof/>
-        </w:rPr>
-        <w:t>6</w:t>
-      </w:r>
-      <w:r>
-        <w:fldChar w:fldCharType="end"/>
-      </w:r>
+      <w:fldSimple w:instr=" SEQ Diagrama \* ARABIC ">
+        <w:r>
+          <w:rPr>
+            <w:noProof/>
+          </w:rPr>
+          <w:t>6</w:t>
+        </w:r>
+      </w:fldSimple>
       <w:r>
         <w:t>. Flujograma Módulo Facturación</w:t>
       </w:r>
@@ -12670,6 +12516,14 @@
         </w:rPr>
         <w:t>.</w:t>
       </w:r>
+    </w:p>
+    <w:p>
+      <w:pPr>
+        <w:rPr>
+          <w:sz w:val="24"/>
+          <w:szCs w:val="24"/>
+        </w:rPr>
+      </w:pPr>
       <w:r>
         <w:rPr>
           <w:noProof/>
@@ -12710,62 +12564,54 @@
           </wp:inline>
         </w:drawing>
       </w:r>
-    </w:p>
-    <w:p>
-      <w:r>
-        <w:t xml:space="preserve"> </w:t>
-      </w:r>
-    </w:p>
-    <w:p>
-      <w:pPr>
-        <w:pStyle w:val="Descripcin"/>
-        <w:jc w:val="center"/>
-      </w:pPr>
-      <w:r>
-        <w:t xml:space="preserve">Diagrama </w:t>
-      </w:r>
-      <w:r>
-        <w:fldChar w:fldCharType="begin"/>
-      </w:r>
-      <w:r>
-        <w:instrText xml:space="preserve"> SEQ Diagrama \* ARABIC </w:instrText>
-      </w:r>
-      <w:r>
-        <w:fldChar w:fldCharType="separate"/>
-      </w:r>
-      <w:r>
-        <w:rPr>
-          <w:noProof/>
-        </w:rPr>
-        <w:t>7</w:t>
-      </w:r>
-      <w:r>
-        <w:fldChar w:fldCharType="end"/>
-      </w:r>
-      <w:r>
-        <w:t>. Diagrama entidad relación</w:t>
-      </w:r>
-    </w:p>
-    <w:p>
-      <w:pPr>
-        <w:pStyle w:val="Ttulo1"/>
-      </w:pPr>
-      <w:bookmarkStart w:id="12" w:name="_Toc499194056"/>
-      <w:r>
-        <w:lastRenderedPageBreak/>
-        <w:t>Diseño de entradas y salidas</w:t>
-      </w:r>
+      <w:bookmarkStart w:id="12" w:name="_GoBack"/>
       <w:bookmarkEnd w:id="12"/>
     </w:p>
     <w:p>
+      <w:r>
+        <w:t xml:space="preserve"> </w:t>
+      </w:r>
+    </w:p>
+    <w:p>
+      <w:pPr>
+        <w:pStyle w:val="Descripcin"/>
+        <w:jc w:val="center"/>
+      </w:pPr>
+      <w:r>
+        <w:t xml:space="preserve">Diagrama </w:t>
+      </w:r>
+      <w:fldSimple w:instr=" SEQ Diagrama \* ARABIC ">
+        <w:r>
+          <w:rPr>
+            <w:noProof/>
+          </w:rPr>
+          <w:t>7</w:t>
+        </w:r>
+      </w:fldSimple>
+      <w:r>
+        <w:t>. Diagrama entidad relación</w:t>
+      </w:r>
+    </w:p>
+    <w:p>
       <w:pPr>
         <w:pStyle w:val="Ttulo1"/>
       </w:pPr>
-      <w:bookmarkStart w:id="13" w:name="_Toc499194057"/>
+      <w:bookmarkStart w:id="13" w:name="_Toc499194056"/>
+      <w:r>
+        <w:lastRenderedPageBreak/>
+        <w:t>Diseño de entradas y salidas</w:t>
+      </w:r>
+      <w:bookmarkEnd w:id="13"/>
+    </w:p>
+    <w:p>
+      <w:pPr>
+        <w:pStyle w:val="Ttulo1"/>
+      </w:pPr>
+      <w:bookmarkStart w:id="14" w:name="_Toc499194057"/>
       <w:r>
         <w:t>Guías de evaluación de control interno</w:t>
       </w:r>
-      <w:bookmarkEnd w:id="13"/>
+      <w:bookmarkEnd w:id="14"/>
     </w:p>
     <w:p/>
     <w:p>
@@ -20392,11 +20238,11 @@
       <w:pPr>
         <w:pStyle w:val="Ttulo1"/>
       </w:pPr>
-      <w:bookmarkStart w:id="14" w:name="_Toc499194058"/>
+      <w:bookmarkStart w:id="15" w:name="_Toc499194058"/>
       <w:r>
         <w:t>Hoja de evaluación de controles</w:t>
       </w:r>
-      <w:bookmarkEnd w:id="14"/>
+      <w:bookmarkEnd w:id="15"/>
     </w:p>
     <w:p/>
     <w:p>
@@ -23337,8 +23183,8 @@
                 <w:szCs w:val="24"/>
               </w:rPr>
             </w:pPr>
-            <w:bookmarkStart w:id="15" w:name="_gjdgxs" w:colFirst="0" w:colLast="0"/>
-            <w:bookmarkEnd w:id="15"/>
+            <w:bookmarkStart w:id="16" w:name="_gjdgxs" w:colFirst="0" w:colLast="0"/>
+            <w:bookmarkEnd w:id="16"/>
             <w:r>
               <w:rPr>
                 <w:sz w:val="24"/>
@@ -23467,29 +23313,13 @@
     </w:p>
     <w:p>
       <w:pPr>
-        <w:jc w:val="left"/>
-        <w:rPr>
-          <w:rFonts w:eastAsiaTheme="majorEastAsia" w:cstheme="majorBidi"/>
-          <w:b/>
-          <w:caps/>
-          <w:color w:val="2F5496" w:themeColor="accent1" w:themeShade="BF"/>
-          <w:szCs w:val="32"/>
-        </w:rPr>
-      </w:pPr>
-      <w:r>
-        <w:br w:type="page"/>
-      </w:r>
-    </w:p>
-    <w:p>
-      <w:pPr>
         <w:pStyle w:val="Ttulo1"/>
       </w:pPr>
-      <w:bookmarkStart w:id="16" w:name="_Toc499194059"/>
-      <w:r>
-        <w:lastRenderedPageBreak/>
+      <w:bookmarkStart w:id="17" w:name="_Toc499194059"/>
+      <w:r>
         <w:t>Matriz análisis de riesgo</w:t>
       </w:r>
-      <w:bookmarkEnd w:id="16"/>
+      <w:bookmarkEnd w:id="17"/>
     </w:p>
     <w:p>
       <w:pPr>
@@ -24499,6 +24329,7 @@
                 <w:rFonts w:cs="Arial"/>
                 <w:highlight w:val="white"/>
               </w:rPr>
+              <w:lastRenderedPageBreak/>
               <w:t>Registros erróneos en la entrada de datos al sistema</w:t>
             </w:r>
           </w:p>
@@ -24999,7 +24830,6 @@
                 <w:rFonts w:cs="Arial"/>
                 <w:highlight w:val="white"/>
               </w:rPr>
-              <w:lastRenderedPageBreak/>
               <w:t>Vulnerabilidad de la información.</w:t>
             </w:r>
           </w:p>
@@ -25887,6 +25717,7 @@
                 <w:rFonts w:cs="Arial"/>
                 <w:highlight w:val="white"/>
               </w:rPr>
+              <w:lastRenderedPageBreak/>
               <w:t>Perdida de la información</w:t>
             </w:r>
           </w:p>
@@ -26335,7 +26166,6 @@
                 <w:rFonts w:cs="Arial"/>
                 <w:highlight w:val="white"/>
               </w:rPr>
-              <w:lastRenderedPageBreak/>
               <w:t>La información almacenada es inconsistente.</w:t>
             </w:r>
           </w:p>
@@ -27236,6 +27066,7 @@
               <w:rPr>
                 <w:rFonts w:cs="Arial"/>
               </w:rPr>
+              <w:lastRenderedPageBreak/>
               <w:t>ERROR POTENCIAL</w:t>
             </w:r>
           </w:p>
@@ -27680,7 +27511,6 @@
                 <w:rFonts w:cs="Arial"/>
                 <w:highlight w:val="white"/>
               </w:rPr>
-              <w:lastRenderedPageBreak/>
               <w:t>Incendio de las instalaciones de la empresa</w:t>
             </w:r>
           </w:p>
@@ -27927,16 +27757,7 @@
                 <w:rFonts w:cs="Arial"/>
                 <w:highlight w:val="white"/>
               </w:rPr>
-              <w:t>El sistema no cuenta con unas fuentes auxiliar</w:t>
-            </w:r>
-            <w:bookmarkStart w:id="17" w:name="_GoBack"/>
-            <w:bookmarkEnd w:id="17"/>
-            <w:r>
-              <w:rPr>
-                <w:rFonts w:cs="Arial"/>
-                <w:highlight w:val="white"/>
-              </w:rPr>
-              <w:t>es de energía en caso de fallos en la red eléctrica.</w:t>
+              <w:t>El sistema no cuenta con unas fuentes auxiliares de energía en caso de fallos en la red eléctrica.</w:t>
             </w:r>
           </w:p>
         </w:tc>
@@ -28445,6 +28266,7 @@
                 <w:rFonts w:cs="Arial"/>
                 <w:highlight w:val="white"/>
               </w:rPr>
+              <w:lastRenderedPageBreak/>
               <w:t>No se cuenta con extintores contra incendios especiales en el centro de cómputo</w:t>
             </w:r>
           </w:p>
@@ -33274,7 +33096,7 @@
 </file>
 
 <file path=customXml/itemProps1.xml><?xml version="1.0" encoding="utf-8"?>
-<ds:datastoreItem xmlns:ds="http://schemas.openxmlformats.org/officeDocument/2006/customXml" ds:itemID="{4F31F7F6-8CDC-4E16-9B9C-0277A2EC66EB}">
+<ds:datastoreItem xmlns:ds="http://schemas.openxmlformats.org/officeDocument/2006/customXml" ds:itemID="{842144F1-8F48-4A2D-A77D-F9DE68F5FD3F}">
   <ds:schemaRefs>
     <ds:schemaRef ds:uri="http://schemas.openxmlformats.org/officeDocument/2006/bibliography"/>
   </ds:schemaRefs>

</xml_diff>

<commit_message>
Add Carta de Recomendaciones
Se adiciono la CARTA DE RECOMENDACIONES a el documento principal
</commit_message>
<xml_diff>
--- a/AUDITORÍA DONATELLO V1.docx
+++ b/AUDITORÍA DONATELLO V1.docx
@@ -996,7 +996,7 @@
           <w:r>
             <w:fldChar w:fldCharType="separate"/>
           </w:r>
-          <w:hyperlink w:anchor="_Toc499194044" w:history="1">
+          <w:hyperlink w:anchor="_Toc499206012" w:history="1">
             <w:r>
               <w:rPr>
                 <w:rStyle w:val="Hipervnculo"/>
@@ -1038,7 +1038,7 @@
                 <w:noProof/>
                 <w:webHidden/>
               </w:rPr>
-              <w:instrText xml:space="preserve"> PAGEREF _Toc499194044 \h </w:instrText>
+              <w:instrText xml:space="preserve"> PAGEREF _Toc499206012 \h </w:instrText>
             </w:r>
             <w:r>
               <w:rPr>
@@ -1078,7 +1078,7 @@
               <w:lang w:eastAsia="es-CO"/>
             </w:rPr>
           </w:pPr>
-          <w:hyperlink w:anchor="_Toc499194045" w:history="1">
+          <w:hyperlink w:anchor="_Toc499206013" w:history="1">
             <w:r>
               <w:rPr>
                 <w:rStyle w:val="Hipervnculo"/>
@@ -1120,7 +1120,7 @@
                 <w:noProof/>
                 <w:webHidden/>
               </w:rPr>
-              <w:instrText xml:space="preserve"> PAGEREF _Toc499194045 \h </w:instrText>
+              <w:instrText xml:space="preserve"> PAGEREF _Toc499206013 \h </w:instrText>
             </w:r>
             <w:r>
               <w:rPr>
@@ -1160,7 +1160,7 @@
               <w:lang w:eastAsia="es-CO"/>
             </w:rPr>
           </w:pPr>
-          <w:hyperlink w:anchor="_Toc499194046" w:history="1">
+          <w:hyperlink w:anchor="_Toc499206014" w:history="1">
             <w:r>
               <w:rPr>
                 <w:rStyle w:val="Hipervnculo"/>
@@ -1202,7 +1202,7 @@
                 <w:noProof/>
                 <w:webHidden/>
               </w:rPr>
-              <w:instrText xml:space="preserve"> PAGEREF _Toc499194046 \h </w:instrText>
+              <w:instrText xml:space="preserve"> PAGEREF _Toc499206014 \h </w:instrText>
             </w:r>
             <w:r>
               <w:rPr>
@@ -1242,7 +1242,7 @@
               <w:lang w:eastAsia="es-CO"/>
             </w:rPr>
           </w:pPr>
-          <w:hyperlink w:anchor="_Toc499194047" w:history="1">
+          <w:hyperlink w:anchor="_Toc499206015" w:history="1">
             <w:r>
               <w:rPr>
                 <w:rStyle w:val="Hipervnculo"/>
@@ -1284,7 +1284,7 @@
                 <w:noProof/>
                 <w:webHidden/>
               </w:rPr>
-              <w:instrText xml:space="preserve"> PAGEREF _Toc499194047 \h </w:instrText>
+              <w:instrText xml:space="preserve"> PAGEREF _Toc499206015 \h </w:instrText>
             </w:r>
             <w:r>
               <w:rPr>
@@ -1324,7 +1324,7 @@
               <w:lang w:eastAsia="es-CO"/>
             </w:rPr>
           </w:pPr>
-          <w:hyperlink w:anchor="_Toc499194048" w:history="1">
+          <w:hyperlink w:anchor="_Toc499206016" w:history="1">
             <w:r>
               <w:rPr>
                 <w:rStyle w:val="Hipervnculo"/>
@@ -1366,7 +1366,7 @@
                 <w:noProof/>
                 <w:webHidden/>
               </w:rPr>
-              <w:instrText xml:space="preserve"> PAGEREF _Toc499194048 \h </w:instrText>
+              <w:instrText xml:space="preserve"> PAGEREF _Toc499206016 \h </w:instrText>
             </w:r>
             <w:r>
               <w:rPr>
@@ -1406,7 +1406,7 @@
               <w:lang w:eastAsia="es-CO"/>
             </w:rPr>
           </w:pPr>
-          <w:hyperlink w:anchor="_Toc499194049" w:history="1">
+          <w:hyperlink w:anchor="_Toc499206017" w:history="1">
             <w:r>
               <w:rPr>
                 <w:rStyle w:val="Hipervnculo"/>
@@ -1448,7 +1448,7 @@
                 <w:noProof/>
                 <w:webHidden/>
               </w:rPr>
-              <w:instrText xml:space="preserve"> PAGEREF _Toc499194049 \h </w:instrText>
+              <w:instrText xml:space="preserve"> PAGEREF _Toc499206017 \h </w:instrText>
             </w:r>
             <w:r>
               <w:rPr>
@@ -1488,7 +1488,7 @@
               <w:lang w:eastAsia="es-CO"/>
             </w:rPr>
           </w:pPr>
-          <w:hyperlink w:anchor="_Toc499194050" w:history="1">
+          <w:hyperlink w:anchor="_Toc499206018" w:history="1">
             <w:r>
               <w:rPr>
                 <w:rStyle w:val="Hipervnculo"/>
@@ -1509,7 +1509,7 @@
                 <w:rStyle w:val="Hipervnculo"/>
                 <w:noProof/>
               </w:rPr>
-              <w:t>Selección del módulo a auditar</w:t>
+              <w:t>Metodología de selección del modulo a auditar</w:t>
             </w:r>
             <w:r>
               <w:rPr>
@@ -1530,7 +1530,7 @@
                 <w:noProof/>
                 <w:webHidden/>
               </w:rPr>
-              <w:instrText xml:space="preserve"> PAGEREF _Toc499194050 \h </w:instrText>
+              <w:instrText xml:space="preserve"> PAGEREF _Toc499206018 \h </w:instrText>
             </w:r>
             <w:r>
               <w:rPr>
@@ -1570,7 +1570,7 @@
               <w:lang w:eastAsia="es-CO"/>
             </w:rPr>
           </w:pPr>
-          <w:hyperlink w:anchor="_Toc499194051" w:history="1">
+          <w:hyperlink w:anchor="_Toc499206019" w:history="1">
             <w:r>
               <w:rPr>
                 <w:rStyle w:val="Hipervnculo"/>
@@ -1591,7 +1591,7 @@
                 <w:rStyle w:val="Hipervnculo"/>
                 <w:noProof/>
               </w:rPr>
-              <w:t>Metodologia Selección del módulo a auditar</w:t>
+              <w:t>Aplicación de Metodologia para la Selección del módulo a auditar</w:t>
             </w:r>
             <w:r>
               <w:rPr>
@@ -1612,7 +1612,7 @@
                 <w:noProof/>
                 <w:webHidden/>
               </w:rPr>
-              <w:instrText xml:space="preserve"> PAGEREF _Toc499194051 \h </w:instrText>
+              <w:instrText xml:space="preserve"> PAGEREF _Toc499206019 \h </w:instrText>
             </w:r>
             <w:r>
               <w:rPr>
@@ -1652,7 +1652,7 @@
               <w:lang w:eastAsia="es-CO"/>
             </w:rPr>
           </w:pPr>
-          <w:hyperlink w:anchor="_Toc499194052" w:history="1">
+          <w:hyperlink w:anchor="_Toc499206020" w:history="1">
             <w:r>
               <w:rPr>
                 <w:rStyle w:val="Hipervnculo"/>
@@ -1694,7 +1694,7 @@
                 <w:noProof/>
                 <w:webHidden/>
               </w:rPr>
-              <w:instrText xml:space="preserve"> PAGEREF _Toc499194052 \h </w:instrText>
+              <w:instrText xml:space="preserve"> PAGEREF _Toc499206020 \h </w:instrText>
             </w:r>
             <w:r>
               <w:rPr>
@@ -1734,7 +1734,7 @@
               <w:lang w:eastAsia="es-CO"/>
             </w:rPr>
           </w:pPr>
-          <w:hyperlink w:anchor="_Toc499194053" w:history="1">
+          <w:hyperlink w:anchor="_Toc499206021" w:history="1">
             <w:r>
               <w:rPr>
                 <w:rStyle w:val="Hipervnculo"/>
@@ -1776,7 +1776,7 @@
                 <w:noProof/>
                 <w:webHidden/>
               </w:rPr>
-              <w:instrText xml:space="preserve"> PAGEREF _Toc499194053 \h </w:instrText>
+              <w:instrText xml:space="preserve"> PAGEREF _Toc499206021 \h </w:instrText>
             </w:r>
             <w:r>
               <w:rPr>
@@ -1796,7 +1796,7 @@
                 <w:noProof/>
                 <w:webHidden/>
               </w:rPr>
-              <w:t>11</w:t>
+              <w:t>12</w:t>
             </w:r>
             <w:r>
               <w:rPr>
@@ -1816,7 +1816,7 @@
               <w:lang w:eastAsia="es-CO"/>
             </w:rPr>
           </w:pPr>
-          <w:hyperlink w:anchor="_Toc499194054" w:history="1">
+          <w:hyperlink w:anchor="_Toc499206022" w:history="1">
             <w:r>
               <w:rPr>
                 <w:rStyle w:val="Hipervnculo"/>
@@ -1858,7 +1858,7 @@
                 <w:noProof/>
                 <w:webHidden/>
               </w:rPr>
-              <w:instrText xml:space="preserve"> PAGEREF _Toc499194054 \h </w:instrText>
+              <w:instrText xml:space="preserve"> PAGEREF _Toc499206022 \h </w:instrText>
             </w:r>
             <w:r>
               <w:rPr>
@@ -1878,7 +1878,7 @@
                 <w:noProof/>
                 <w:webHidden/>
               </w:rPr>
-              <w:t>12</w:t>
+              <w:t>13</w:t>
             </w:r>
             <w:r>
               <w:rPr>
@@ -1898,7 +1898,7 @@
               <w:lang w:eastAsia="es-CO"/>
             </w:rPr>
           </w:pPr>
-          <w:hyperlink w:anchor="_Toc499194055" w:history="1">
+          <w:hyperlink w:anchor="_Toc499206023" w:history="1">
             <w:r>
               <w:rPr>
                 <w:rStyle w:val="Hipervnculo"/>
@@ -1940,7 +1940,7 @@
                 <w:noProof/>
                 <w:webHidden/>
               </w:rPr>
-              <w:instrText xml:space="preserve"> PAGEREF _Toc499194055 \h </w:instrText>
+              <w:instrText xml:space="preserve"> PAGEREF _Toc499206023 \h </w:instrText>
             </w:r>
             <w:r>
               <w:rPr>
@@ -1960,7 +1960,7 @@
                 <w:noProof/>
                 <w:webHidden/>
               </w:rPr>
-              <w:t>12</w:t>
+              <w:t>13</w:t>
             </w:r>
             <w:r>
               <w:rPr>
@@ -1980,7 +1980,7 @@
               <w:lang w:eastAsia="es-CO"/>
             </w:rPr>
           </w:pPr>
-          <w:hyperlink w:anchor="_Toc499194056" w:history="1">
+          <w:hyperlink w:anchor="_Toc499206024" w:history="1">
             <w:r>
               <w:rPr>
                 <w:rStyle w:val="Hipervnculo"/>
@@ -2022,7 +2022,7 @@
                 <w:noProof/>
                 <w:webHidden/>
               </w:rPr>
-              <w:instrText xml:space="preserve"> PAGEREF _Toc499194056 \h </w:instrText>
+              <w:instrText xml:space="preserve"> PAGEREF _Toc499206024 \h </w:instrText>
             </w:r>
             <w:r>
               <w:rPr>
@@ -2042,7 +2042,7 @@
                 <w:noProof/>
                 <w:webHidden/>
               </w:rPr>
-              <w:t>13</w:t>
+              <w:t>14</w:t>
             </w:r>
             <w:r>
               <w:rPr>
@@ -2062,7 +2062,7 @@
               <w:lang w:eastAsia="es-CO"/>
             </w:rPr>
           </w:pPr>
-          <w:hyperlink w:anchor="_Toc499194057" w:history="1">
+          <w:hyperlink w:anchor="_Toc499206025" w:history="1">
             <w:r>
               <w:rPr>
                 <w:rStyle w:val="Hipervnculo"/>
@@ -2104,7 +2104,7 @@
                 <w:noProof/>
                 <w:webHidden/>
               </w:rPr>
-              <w:instrText xml:space="preserve"> PAGEREF _Toc499194057 \h </w:instrText>
+              <w:instrText xml:space="preserve"> PAGEREF _Toc499206025 \h </w:instrText>
             </w:r>
             <w:r>
               <w:rPr>
@@ -2124,7 +2124,7 @@
                 <w:noProof/>
                 <w:webHidden/>
               </w:rPr>
-              <w:t>13</w:t>
+              <w:t>16</w:t>
             </w:r>
             <w:r>
               <w:rPr>
@@ -2144,7 +2144,7 @@
               <w:lang w:eastAsia="es-CO"/>
             </w:rPr>
           </w:pPr>
-          <w:hyperlink w:anchor="_Toc499194058" w:history="1">
+          <w:hyperlink w:anchor="_Toc499206026" w:history="1">
             <w:r>
               <w:rPr>
                 <w:rStyle w:val="Hipervnculo"/>
@@ -2186,7 +2186,7 @@
                 <w:noProof/>
                 <w:webHidden/>
               </w:rPr>
-              <w:instrText xml:space="preserve"> PAGEREF _Toc499194058 \h </w:instrText>
+              <w:instrText xml:space="preserve"> PAGEREF _Toc499206026 \h </w:instrText>
             </w:r>
             <w:r>
               <w:rPr>
@@ -2206,7 +2206,7 @@
                 <w:noProof/>
                 <w:webHidden/>
               </w:rPr>
-              <w:t>19</w:t>
+              <w:t>21</w:t>
             </w:r>
             <w:r>
               <w:rPr>
@@ -2226,7 +2226,7 @@
               <w:lang w:eastAsia="es-CO"/>
             </w:rPr>
           </w:pPr>
-          <w:hyperlink w:anchor="_Toc499194059" w:history="1">
+          <w:hyperlink w:anchor="_Toc499206027" w:history="1">
             <w:r>
               <w:rPr>
                 <w:rStyle w:val="Hipervnculo"/>
@@ -2268,7 +2268,7 @@
                 <w:noProof/>
                 <w:webHidden/>
               </w:rPr>
-              <w:instrText xml:space="preserve"> PAGEREF _Toc499194059 \h </w:instrText>
+              <w:instrText xml:space="preserve"> PAGEREF _Toc499206027 \h </w:instrText>
             </w:r>
             <w:r>
               <w:rPr>
@@ -2288,7 +2288,7 @@
                 <w:noProof/>
                 <w:webHidden/>
               </w:rPr>
-              <w:t>22</w:t>
+              <w:t>24</w:t>
             </w:r>
             <w:r>
               <w:rPr>
@@ -2308,7 +2308,7 @@
               <w:lang w:eastAsia="es-CO"/>
             </w:rPr>
           </w:pPr>
-          <w:hyperlink w:anchor="_Toc499194060" w:history="1">
+          <w:hyperlink w:anchor="_Toc499206028" w:history="1">
             <w:r>
               <w:rPr>
                 <w:rStyle w:val="Hipervnculo"/>
@@ -2350,7 +2350,7 @@
                 <w:noProof/>
                 <w:webHidden/>
               </w:rPr>
-              <w:instrText xml:space="preserve"> PAGEREF _Toc499194060 \h </w:instrText>
+              <w:instrText xml:space="preserve"> PAGEREF _Toc499206028 \h </w:instrText>
             </w:r>
             <w:r>
               <w:rPr>
@@ -2370,7 +2370,7 @@
                 <w:noProof/>
                 <w:webHidden/>
               </w:rPr>
-              <w:t>25</w:t>
+              <w:t>27</w:t>
             </w:r>
             <w:r>
               <w:rPr>
@@ -2390,7 +2390,7 @@
               <w:lang w:eastAsia="es-CO"/>
             </w:rPr>
           </w:pPr>
-          <w:hyperlink w:anchor="_Toc499194061" w:history="1">
+          <w:hyperlink w:anchor="_Toc499206029" w:history="1">
             <w:r>
               <w:rPr>
                 <w:rStyle w:val="Hipervnculo"/>
@@ -2432,7 +2432,7 @@
                 <w:noProof/>
                 <w:webHidden/>
               </w:rPr>
-              <w:instrText xml:space="preserve"> PAGEREF _Toc499194061 \h </w:instrText>
+              <w:instrText xml:space="preserve"> PAGEREF _Toc499206029 \h </w:instrText>
             </w:r>
             <w:r>
               <w:rPr>
@@ -2452,7 +2452,7 @@
                 <w:noProof/>
                 <w:webHidden/>
               </w:rPr>
-              <w:t>25</w:t>
+              <w:t>28</w:t>
             </w:r>
             <w:r>
               <w:rPr>
@@ -2482,7 +2482,7 @@
       <w:r>
         <w:br w:type="page"/>
       </w:r>
-      <w:bookmarkStart w:id="0" w:name="_Toc499194044"/>
+      <w:bookmarkStart w:id="0" w:name="_Toc499206012"/>
       <w:r>
         <w:lastRenderedPageBreak/>
         <w:t>Objetivo general del proyecto</w:t>
@@ -2615,7 +2615,7 @@
       <w:pPr>
         <w:pStyle w:val="Ttulo1"/>
       </w:pPr>
-      <w:bookmarkStart w:id="1" w:name="_Toc499194045"/>
+      <w:bookmarkStart w:id="1" w:name="_Toc499206013"/>
       <w:r>
         <w:t>Información general de la empresa</w:t>
       </w:r>
@@ -3939,7 +3939,7 @@
       <w:r>
         <w:br w:type="page"/>
       </w:r>
-      <w:bookmarkStart w:id="2" w:name="_Toc499194046"/>
+      <w:bookmarkStart w:id="2" w:name="_Toc499206014"/>
       <w:r>
         <w:lastRenderedPageBreak/>
         <w:t>Información general del departamento de sistemas</w:t>
@@ -4483,7 +4483,7 @@
       <w:pPr>
         <w:pStyle w:val="Ttulo1"/>
       </w:pPr>
-      <w:bookmarkStart w:id="3" w:name="_Toc499194047"/>
+      <w:bookmarkStart w:id="3" w:name="_Toc499206015"/>
       <w:r>
         <w:t>Censo a nivel de software y hardware</w:t>
       </w:r>
@@ -5445,7 +5445,7 @@
       <w:pPr>
         <w:pStyle w:val="Ttulo1"/>
       </w:pPr>
-      <w:bookmarkStart w:id="4" w:name="_Toc499194048"/>
+      <w:bookmarkStart w:id="4" w:name="_Toc499206016"/>
       <w:r>
         <w:t>Plano centro de computo</w:t>
       </w:r>
@@ -6828,7 +6828,7 @@
       <w:pPr>
         <w:pStyle w:val="Ttulo1"/>
       </w:pPr>
-      <w:bookmarkStart w:id="5" w:name="_Toc499194049"/>
+      <w:bookmarkStart w:id="5" w:name="_Toc499206017"/>
       <w:r>
         <w:t>Censo de la documentación</w:t>
       </w:r>
@@ -7192,12 +7192,14 @@
       <w:pPr>
         <w:pStyle w:val="Ttulo1"/>
       </w:pPr>
+      <w:bookmarkStart w:id="6" w:name="_Toc499206018"/>
       <w:r>
         <w:t xml:space="preserve">Metodología de </w:t>
       </w:r>
       <w:r>
         <w:t>selección del modulo a auditar</w:t>
       </w:r>
+      <w:bookmarkEnd w:id="6"/>
     </w:p>
     <w:p/>
     <w:p>
@@ -9987,7 +9989,7 @@
       <w:pPr>
         <w:pStyle w:val="Ttulo1"/>
       </w:pPr>
-      <w:bookmarkStart w:id="6" w:name="_Toc499194051"/>
+      <w:bookmarkStart w:id="7" w:name="_Toc499206019"/>
       <w:r>
         <w:t xml:space="preserve">Aplicación de </w:t>
       </w:r>
@@ -10000,7 +10002,7 @@
       <w:r>
         <w:t>Selección del módulo a auditar</w:t>
       </w:r>
-      <w:bookmarkEnd w:id="6"/>
+      <w:bookmarkEnd w:id="7"/>
     </w:p>
     <w:p/>
     <w:p>
@@ -10520,7 +10522,6 @@
       <w:r>
         <w:t>. Resultados de comparación según metodología para selección del módulo a auditar</w:t>
       </w:r>
-      <w:bookmarkStart w:id="7" w:name="_Toc499194052"/>
     </w:p>
     <w:p>
       <w:r>
@@ -10545,10 +10546,11 @@
       <w:pPr>
         <w:pStyle w:val="Ttulo1"/>
       </w:pPr>
+      <w:bookmarkStart w:id="8" w:name="_Toc499206020"/>
       <w:r>
         <w:t>Descripción del módulo seleccionado</w:t>
       </w:r>
-      <w:bookmarkEnd w:id="7"/>
+      <w:bookmarkEnd w:id="8"/>
     </w:p>
     <w:p/>
     <w:p>
@@ -11062,7 +11064,6 @@
           <w:szCs w:val="32"/>
         </w:rPr>
       </w:pPr>
-      <w:bookmarkStart w:id="8" w:name="_Toc499194053"/>
       <w:r>
         <w:br w:type="page"/>
       </w:r>
@@ -11071,11 +11072,12 @@
       <w:pPr>
         <w:pStyle w:val="Ttulo1"/>
       </w:pPr>
+      <w:bookmarkStart w:id="9" w:name="_Toc499206021"/>
       <w:r>
         <w:lastRenderedPageBreak/>
         <w:t>Flujograma</w:t>
       </w:r>
-      <w:bookmarkEnd w:id="8"/>
+      <w:bookmarkEnd w:id="9"/>
     </w:p>
     <w:p/>
     <w:p>
@@ -11210,7 +11212,7 @@
       <w:pPr>
         <w:pStyle w:val="Ttulo1"/>
       </w:pPr>
-      <w:bookmarkStart w:id="9" w:name="_Toc499194054"/>
+      <w:bookmarkStart w:id="10" w:name="_Toc499206022"/>
       <w:r>
         <w:lastRenderedPageBreak/>
         <w:t xml:space="preserve">Descripción de </w:t>
@@ -11221,7 +11223,7 @@
       <w:r>
         <w:t>os procesos significativos del Módulo de Facturación</w:t>
       </w:r>
-      <w:bookmarkEnd w:id="9"/>
+      <w:bookmarkEnd w:id="10"/>
       <w:r>
         <w:t xml:space="preserve"> </w:t>
       </w:r>
@@ -12632,6 +12634,9 @@
         <w:t>7</w:t>
       </w:r>
       <w:r>
+        <w:rPr>
+          <w:noProof/>
+        </w:rPr>
         <w:fldChar w:fldCharType="end"/>
       </w:r>
       <w:r>
@@ -12642,11 +12647,11 @@
       <w:pPr>
         <w:pStyle w:val="Ttulo1"/>
       </w:pPr>
-      <w:bookmarkStart w:id="10" w:name="_Toc499194055"/>
+      <w:bookmarkStart w:id="11" w:name="_Toc499206023"/>
       <w:r>
         <w:t>Diseño de archivos y bases de datos</w:t>
       </w:r>
-      <w:bookmarkEnd w:id="10"/>
+      <w:bookmarkEnd w:id="11"/>
     </w:p>
     <w:p/>
     <w:p>
@@ -12793,12 +12798,12 @@
       <w:pPr>
         <w:pStyle w:val="Ttulo1"/>
       </w:pPr>
-      <w:bookmarkStart w:id="11" w:name="_Toc499194056"/>
+      <w:bookmarkStart w:id="12" w:name="_Toc499206024"/>
       <w:r>
         <w:lastRenderedPageBreak/>
         <w:t>Diseño de entradas y salidas</w:t>
       </w:r>
-      <w:bookmarkEnd w:id="11"/>
+      <w:bookmarkEnd w:id="12"/>
     </w:p>
     <w:p/>
     <w:p>
@@ -13355,12 +13360,12 @@
       <w:pPr>
         <w:pStyle w:val="Ttulo1"/>
       </w:pPr>
-      <w:bookmarkStart w:id="12" w:name="_Toc499194057"/>
+      <w:bookmarkStart w:id="13" w:name="_Toc499206025"/>
       <w:r>
         <w:lastRenderedPageBreak/>
         <w:t>Guías de evaluación de control interno</w:t>
       </w:r>
-      <w:bookmarkEnd w:id="12"/>
+      <w:bookmarkEnd w:id="13"/>
     </w:p>
     <w:p/>
     <w:p>
@@ -20960,11 +20965,11 @@
       <w:pPr>
         <w:pStyle w:val="Ttulo1"/>
       </w:pPr>
-      <w:bookmarkStart w:id="13" w:name="_Toc499194058"/>
+      <w:bookmarkStart w:id="14" w:name="_Toc499206026"/>
       <w:r>
         <w:t>Hoja de evaluación de controles</w:t>
       </w:r>
-      <w:bookmarkEnd w:id="13"/>
+      <w:bookmarkEnd w:id="14"/>
     </w:p>
     <w:p/>
     <w:p>
@@ -23894,8 +23899,8 @@
                 <w:szCs w:val="24"/>
               </w:rPr>
             </w:pPr>
-            <w:bookmarkStart w:id="14" w:name="_gjdgxs" w:colFirst="0" w:colLast="0"/>
-            <w:bookmarkEnd w:id="14"/>
+            <w:bookmarkStart w:id="15" w:name="_gjdgxs" w:colFirst="0" w:colLast="0"/>
+            <w:bookmarkEnd w:id="15"/>
             <w:r>
               <w:rPr>
                 <w:sz w:val="24"/>
@@ -24021,11 +24026,11 @@
       <w:pPr>
         <w:pStyle w:val="Ttulo1"/>
       </w:pPr>
-      <w:bookmarkStart w:id="15" w:name="_Toc499194059"/>
+      <w:bookmarkStart w:id="16" w:name="_Toc499206027"/>
       <w:r>
         <w:t>Matriz análisis de riesgo</w:t>
       </w:r>
-      <w:bookmarkEnd w:id="15"/>
+      <w:bookmarkEnd w:id="16"/>
     </w:p>
     <w:p>
       <w:pPr>
@@ -28544,11 +28549,11 @@
       <w:pPr>
         <w:pStyle w:val="Ttulo1"/>
       </w:pPr>
-      <w:bookmarkStart w:id="16" w:name="_Toc499194060"/>
+      <w:bookmarkStart w:id="17" w:name="_Toc499206028"/>
       <w:r>
         <w:t>Deficiencias y recomendaciones</w:t>
       </w:r>
-      <w:bookmarkEnd w:id="16"/>
+      <w:bookmarkEnd w:id="17"/>
     </w:p>
     <w:p/>
     <w:tbl>
@@ -28992,18 +28997,961 @@
         <w:t>Tabla 27. Deficiencias y recomendaciones</w:t>
       </w:r>
     </w:p>
+    <w:p/>
     <w:p>
       <w:pPr>
         <w:pStyle w:val="Ttulo1"/>
       </w:pPr>
-      <w:bookmarkStart w:id="17" w:name="_Toc499194061"/>
-      <w:r>
+      <w:bookmarkStart w:id="18" w:name="_Toc499206029"/>
+      <w:r>
+        <w:lastRenderedPageBreak/>
         <w:t>Carta de recomendaciones</w:t>
       </w:r>
-      <w:bookmarkStart w:id="18" w:name="_GoBack"/>
-      <w:bookmarkEnd w:id="17"/>
       <w:bookmarkEnd w:id="18"/>
     </w:p>
+    <w:p>
+      <w:pPr>
+        <w:spacing w:before="120" w:after="120"/>
+        <w:rPr>
+          <w:rFonts w:asciiTheme="majorHAnsi" w:hAnsiTheme="majorHAnsi" w:cstheme="majorHAnsi"/>
+        </w:rPr>
+      </w:pPr>
+      <w:r>
+        <w:rPr>
+          <w:rFonts w:asciiTheme="majorHAnsi" w:hAnsiTheme="majorHAnsi" w:cstheme="majorHAnsi"/>
+        </w:rPr>
+        <w:t xml:space="preserve">Tunja, 23 de Noviembre de 2017 </w:t>
+      </w:r>
+    </w:p>
+    <w:p>
+      <w:pPr>
+        <w:rPr>
+          <w:rFonts w:asciiTheme="majorHAnsi" w:hAnsiTheme="majorHAnsi" w:cstheme="majorHAnsi"/>
+          <w:b/>
+          <w:bCs/>
+        </w:rPr>
+      </w:pPr>
+      <w:bookmarkStart w:id="19" w:name="_GoBack"/>
+      <w:bookmarkEnd w:id="19"/>
+    </w:p>
+    <w:p>
+      <w:pPr>
+        <w:spacing w:before="60" w:line="240" w:lineRule="atLeast"/>
+        <w:rPr>
+          <w:rFonts w:asciiTheme="majorHAnsi" w:hAnsiTheme="majorHAnsi" w:cstheme="majorHAnsi"/>
+          <w:lang w:val="es-ES"/>
+        </w:rPr>
+      </w:pPr>
+      <w:r>
+        <w:rPr>
+          <w:rFonts w:asciiTheme="majorHAnsi" w:hAnsiTheme="majorHAnsi" w:cstheme="majorHAnsi"/>
+        </w:rPr>
+        <w:t>Señores:</w:t>
+      </w:r>
+    </w:p>
+    <w:p>
+      <w:pPr>
+        <w:spacing w:before="60" w:line="240" w:lineRule="atLeast"/>
+        <w:rPr>
+          <w:rFonts w:asciiTheme="majorHAnsi" w:hAnsiTheme="majorHAnsi" w:cstheme="majorHAnsi"/>
+          <w:b/>
+        </w:rPr>
+      </w:pPr>
+      <w:r>
+        <w:rPr>
+          <w:rFonts w:asciiTheme="majorHAnsi" w:hAnsiTheme="majorHAnsi" w:cstheme="majorHAnsi"/>
+          <w:b/>
+        </w:rPr>
+        <w:t xml:space="preserve">DONATELLO                               </w:t>
+      </w:r>
+    </w:p>
+    <w:p>
+      <w:pPr>
+        <w:spacing w:before="120" w:after="120"/>
+        <w:rPr>
+          <w:rFonts w:asciiTheme="majorHAnsi" w:hAnsiTheme="majorHAnsi" w:cstheme="majorHAnsi"/>
+        </w:rPr>
+      </w:pPr>
+    </w:p>
+    <w:p>
+      <w:pPr>
+        <w:spacing w:before="120" w:after="120"/>
+        <w:rPr>
+          <w:rFonts w:asciiTheme="majorHAnsi" w:hAnsiTheme="majorHAnsi" w:cstheme="majorHAnsi"/>
+        </w:rPr>
+      </w:pPr>
+      <w:r>
+        <w:rPr>
+          <w:rFonts w:asciiTheme="majorHAnsi" w:hAnsiTheme="majorHAnsi" w:cstheme="majorHAnsi"/>
+        </w:rPr>
+        <w:t xml:space="preserve">Asunto: Comunicado de recomendaciones  </w:t>
+      </w:r>
+    </w:p>
+    <w:p>
+      <w:pPr>
+        <w:rPr>
+          <w:rStyle w:val="5yl5"/>
+          <w:rFonts w:asciiTheme="majorHAnsi" w:hAnsiTheme="majorHAnsi" w:cstheme="majorHAnsi"/>
+          <w:lang w:val="es-ES"/>
+        </w:rPr>
+      </w:pPr>
+      <w:r>
+        <w:rPr>
+          <w:rStyle w:val="5yl5"/>
+          <w:rFonts w:asciiTheme="majorHAnsi" w:hAnsiTheme="majorHAnsi" w:cstheme="majorHAnsi"/>
+        </w:rPr>
+        <w:t xml:space="preserve">Por medio del presente comunicado se da informe de las deficiencias entradas en la auditoria del módulo </w:t>
+      </w:r>
+      <w:r>
+        <w:rPr>
+          <w:rStyle w:val="5yl5"/>
+          <w:rFonts w:asciiTheme="majorHAnsi" w:hAnsiTheme="majorHAnsi" w:cstheme="majorHAnsi"/>
+          <w:b/>
+        </w:rPr>
+        <w:t>FACTURACION</w:t>
+      </w:r>
+      <w:r>
+        <w:rPr>
+          <w:rStyle w:val="5yl5"/>
+          <w:rFonts w:asciiTheme="majorHAnsi" w:hAnsiTheme="majorHAnsi" w:cstheme="majorHAnsi"/>
+        </w:rPr>
+        <w:t xml:space="preserve"> de la aplicación </w:t>
+      </w:r>
+      <w:r>
+        <w:rPr>
+          <w:rStyle w:val="5yl5"/>
+          <w:rFonts w:asciiTheme="majorHAnsi" w:hAnsiTheme="majorHAnsi" w:cstheme="majorHAnsi"/>
+          <w:b/>
+        </w:rPr>
+        <w:t xml:space="preserve">SAI OPEN, </w:t>
+      </w:r>
+      <w:r>
+        <w:rPr>
+          <w:rStyle w:val="5yl5"/>
+          <w:rFonts w:asciiTheme="majorHAnsi" w:hAnsiTheme="majorHAnsi" w:cstheme="majorHAnsi"/>
+        </w:rPr>
+        <w:t>así como una serie de recomendaciones para solucionar estas deficiencias encontrada. A continuación, se presenta una tabla con las deficiencias y recomendaciones explicadas.</w:t>
+      </w:r>
+    </w:p>
+    <w:p>
+      <w:pPr>
+        <w:rPr>
+          <w:rFonts w:asciiTheme="majorHAnsi" w:hAnsiTheme="majorHAnsi" w:cstheme="majorHAnsi"/>
+        </w:rPr>
+      </w:pPr>
+    </w:p>
+    <w:tbl>
+      <w:tblPr>
+        <w:tblStyle w:val="Tabladecuadrcula1clara-nfasis1"/>
+        <w:tblW w:w="5000" w:type="pct"/>
+        <w:tblBorders>
+          <w:top w:val="single" w:sz="4" w:space="0" w:color="auto"/>
+          <w:left w:val="single" w:sz="4" w:space="0" w:color="auto"/>
+          <w:bottom w:val="single" w:sz="4" w:space="0" w:color="auto"/>
+          <w:right w:val="single" w:sz="4" w:space="0" w:color="auto"/>
+          <w:insideH w:val="single" w:sz="4" w:space="0" w:color="auto"/>
+          <w:insideV w:val="single" w:sz="4" w:space="0" w:color="auto"/>
+        </w:tblBorders>
+        <w:tblLook w:val="0400" w:firstRow="0" w:lastRow="0" w:firstColumn="0" w:lastColumn="0" w:noHBand="0" w:noVBand="1"/>
+      </w:tblPr>
+      <w:tblGrid>
+        <w:gridCol w:w="4414"/>
+        <w:gridCol w:w="4414"/>
+      </w:tblGrid>
+      <w:tr>
+        <w:trPr>
+          <w:trHeight w:val="112"/>
+        </w:trPr>
+        <w:tc>
+          <w:tcPr>
+            <w:tcW w:w="2500" w:type="pct"/>
+            <w:tcBorders>
+              <w:top w:val="single" w:sz="4" w:space="0" w:color="auto"/>
+              <w:left w:val="single" w:sz="4" w:space="0" w:color="auto"/>
+              <w:bottom w:val="single" w:sz="4" w:space="0" w:color="auto"/>
+              <w:right w:val="single" w:sz="4" w:space="0" w:color="auto"/>
+            </w:tcBorders>
+            <w:shd w:val="clear" w:color="auto" w:fill="000000" w:themeFill="text1"/>
+            <w:vAlign w:val="center"/>
+            <w:hideMark/>
+          </w:tcPr>
+          <w:p>
+            <w:pPr>
+              <w:jc w:val="center"/>
+              <w:rPr>
+                <w:rFonts w:asciiTheme="majorHAnsi" w:hAnsiTheme="majorHAnsi" w:cstheme="majorHAnsi"/>
+                <w:color w:val="FFFFFF" w:themeColor="background1"/>
+              </w:rPr>
+            </w:pPr>
+            <w:r>
+              <w:rPr>
+                <w:rFonts w:asciiTheme="majorHAnsi" w:hAnsiTheme="majorHAnsi" w:cstheme="majorHAnsi"/>
+                <w:color w:val="FFFFFF" w:themeColor="background1"/>
+              </w:rPr>
+              <w:t>DEFICIENCIA</w:t>
+            </w:r>
+          </w:p>
+        </w:tc>
+        <w:tc>
+          <w:tcPr>
+            <w:tcW w:w="2500" w:type="pct"/>
+            <w:tcBorders>
+              <w:top w:val="single" w:sz="4" w:space="0" w:color="auto"/>
+              <w:left w:val="single" w:sz="4" w:space="0" w:color="auto"/>
+              <w:bottom w:val="single" w:sz="4" w:space="0" w:color="auto"/>
+              <w:right w:val="single" w:sz="4" w:space="0" w:color="auto"/>
+            </w:tcBorders>
+            <w:shd w:val="clear" w:color="auto" w:fill="000000" w:themeFill="text1"/>
+            <w:vAlign w:val="center"/>
+            <w:hideMark/>
+          </w:tcPr>
+          <w:p>
+            <w:pPr>
+              <w:jc w:val="center"/>
+              <w:rPr>
+                <w:rFonts w:asciiTheme="majorHAnsi" w:hAnsiTheme="majorHAnsi" w:cstheme="majorHAnsi"/>
+                <w:color w:val="FFFFFF" w:themeColor="background1"/>
+              </w:rPr>
+            </w:pPr>
+            <w:r>
+              <w:rPr>
+                <w:rFonts w:asciiTheme="majorHAnsi" w:hAnsiTheme="majorHAnsi" w:cstheme="majorHAnsi"/>
+                <w:color w:val="FFFFFF" w:themeColor="background1"/>
+              </w:rPr>
+              <w:t>RECOMENDACIONES</w:t>
+            </w:r>
+          </w:p>
+        </w:tc>
+      </w:tr>
+      <w:tr>
+        <w:tc>
+          <w:tcPr>
+            <w:tcW w:w="2500" w:type="pct"/>
+            <w:tcBorders>
+              <w:top w:val="single" w:sz="4" w:space="0" w:color="auto"/>
+              <w:left w:val="single" w:sz="4" w:space="0" w:color="auto"/>
+              <w:bottom w:val="single" w:sz="4" w:space="0" w:color="auto"/>
+              <w:right w:val="single" w:sz="4" w:space="0" w:color="auto"/>
+            </w:tcBorders>
+            <w:vAlign w:val="center"/>
+            <w:hideMark/>
+          </w:tcPr>
+          <w:p>
+            <w:pPr>
+              <w:jc w:val="center"/>
+              <w:rPr>
+                <w:rFonts w:asciiTheme="majorHAnsi" w:hAnsiTheme="majorHAnsi" w:cstheme="majorHAnsi"/>
+              </w:rPr>
+            </w:pPr>
+            <w:r>
+              <w:rPr>
+                <w:rFonts w:asciiTheme="majorHAnsi" w:hAnsiTheme="majorHAnsi" w:cstheme="majorHAnsi"/>
+              </w:rPr>
+              <w:t>A los nuevos empleados se les dificulta aprender a manejar el software</w:t>
+            </w:r>
+          </w:p>
+        </w:tc>
+        <w:tc>
+          <w:tcPr>
+            <w:tcW w:w="2500" w:type="pct"/>
+            <w:tcBorders>
+              <w:top w:val="single" w:sz="4" w:space="0" w:color="auto"/>
+              <w:left w:val="single" w:sz="4" w:space="0" w:color="auto"/>
+              <w:bottom w:val="single" w:sz="4" w:space="0" w:color="auto"/>
+              <w:right w:val="single" w:sz="4" w:space="0" w:color="auto"/>
+            </w:tcBorders>
+            <w:vAlign w:val="center"/>
+            <w:hideMark/>
+          </w:tcPr>
+          <w:p>
+            <w:pPr>
+              <w:jc w:val="center"/>
+              <w:rPr>
+                <w:rFonts w:asciiTheme="majorHAnsi" w:hAnsiTheme="majorHAnsi" w:cstheme="majorHAnsi"/>
+              </w:rPr>
+            </w:pPr>
+            <w:r>
+              <w:rPr>
+                <w:rFonts w:asciiTheme="majorHAnsi" w:hAnsiTheme="majorHAnsi" w:cstheme="majorHAnsi"/>
+              </w:rPr>
+              <w:t>Realizar capacitaciones a los empleados y realizar una guía para el manejo del software</w:t>
+            </w:r>
+          </w:p>
+        </w:tc>
+      </w:tr>
+      <w:tr>
+        <w:tc>
+          <w:tcPr>
+            <w:tcW w:w="2500" w:type="pct"/>
+            <w:tcBorders>
+              <w:top w:val="single" w:sz="4" w:space="0" w:color="auto"/>
+              <w:left w:val="single" w:sz="4" w:space="0" w:color="auto"/>
+              <w:bottom w:val="single" w:sz="4" w:space="0" w:color="auto"/>
+              <w:right w:val="single" w:sz="4" w:space="0" w:color="auto"/>
+            </w:tcBorders>
+            <w:vAlign w:val="center"/>
+            <w:hideMark/>
+          </w:tcPr>
+          <w:p>
+            <w:pPr>
+              <w:jc w:val="center"/>
+              <w:rPr>
+                <w:rFonts w:asciiTheme="majorHAnsi" w:hAnsiTheme="majorHAnsi" w:cstheme="majorHAnsi"/>
+              </w:rPr>
+            </w:pPr>
+            <w:r>
+              <w:rPr>
+                <w:rFonts w:asciiTheme="majorHAnsi" w:hAnsiTheme="majorHAnsi" w:cstheme="majorHAnsi"/>
+              </w:rPr>
+              <w:t>No se cuenta con respaldo de información</w:t>
+            </w:r>
+          </w:p>
+        </w:tc>
+        <w:tc>
+          <w:tcPr>
+            <w:tcW w:w="2500" w:type="pct"/>
+            <w:tcBorders>
+              <w:top w:val="single" w:sz="4" w:space="0" w:color="auto"/>
+              <w:left w:val="single" w:sz="4" w:space="0" w:color="auto"/>
+              <w:bottom w:val="single" w:sz="4" w:space="0" w:color="auto"/>
+              <w:right w:val="single" w:sz="4" w:space="0" w:color="auto"/>
+            </w:tcBorders>
+            <w:vAlign w:val="center"/>
+            <w:hideMark/>
+          </w:tcPr>
+          <w:p>
+            <w:pPr>
+              <w:jc w:val="center"/>
+              <w:rPr>
+                <w:rFonts w:asciiTheme="majorHAnsi" w:hAnsiTheme="majorHAnsi" w:cstheme="majorHAnsi"/>
+              </w:rPr>
+            </w:pPr>
+            <w:r>
+              <w:rPr>
+                <w:rFonts w:asciiTheme="majorHAnsi" w:hAnsiTheme="majorHAnsi" w:cstheme="majorHAnsi"/>
+              </w:rPr>
+              <w:t>Crear un respaldo de toda la información en la nube u adquirir otro equipo para el respaldo de la empresa</w:t>
+            </w:r>
+          </w:p>
+        </w:tc>
+      </w:tr>
+      <w:tr>
+        <w:tc>
+          <w:tcPr>
+            <w:tcW w:w="2500" w:type="pct"/>
+            <w:tcBorders>
+              <w:top w:val="single" w:sz="4" w:space="0" w:color="auto"/>
+              <w:left w:val="single" w:sz="4" w:space="0" w:color="auto"/>
+              <w:bottom w:val="single" w:sz="4" w:space="0" w:color="auto"/>
+              <w:right w:val="single" w:sz="4" w:space="0" w:color="auto"/>
+            </w:tcBorders>
+            <w:vAlign w:val="center"/>
+            <w:hideMark/>
+          </w:tcPr>
+          <w:p>
+            <w:pPr>
+              <w:jc w:val="center"/>
+              <w:rPr>
+                <w:rFonts w:asciiTheme="majorHAnsi" w:hAnsiTheme="majorHAnsi" w:cstheme="majorHAnsi"/>
+              </w:rPr>
+            </w:pPr>
+            <w:r>
+              <w:rPr>
+                <w:rFonts w:asciiTheme="majorHAnsi" w:hAnsiTheme="majorHAnsi" w:cstheme="majorHAnsi"/>
+              </w:rPr>
+              <w:t>No se cuenta con suministro de luz autónoma en caso de que se valla la luz</w:t>
+            </w:r>
+          </w:p>
+        </w:tc>
+        <w:tc>
+          <w:tcPr>
+            <w:tcW w:w="2500" w:type="pct"/>
+            <w:tcBorders>
+              <w:top w:val="single" w:sz="4" w:space="0" w:color="auto"/>
+              <w:left w:val="single" w:sz="4" w:space="0" w:color="auto"/>
+              <w:bottom w:val="single" w:sz="4" w:space="0" w:color="auto"/>
+              <w:right w:val="single" w:sz="4" w:space="0" w:color="auto"/>
+            </w:tcBorders>
+            <w:vAlign w:val="center"/>
+            <w:hideMark/>
+          </w:tcPr>
+          <w:p>
+            <w:pPr>
+              <w:jc w:val="center"/>
+              <w:rPr>
+                <w:rFonts w:asciiTheme="majorHAnsi" w:hAnsiTheme="majorHAnsi" w:cstheme="majorHAnsi"/>
+              </w:rPr>
+            </w:pPr>
+            <w:r>
+              <w:rPr>
+                <w:rFonts w:asciiTheme="majorHAnsi" w:hAnsiTheme="majorHAnsi" w:cstheme="majorHAnsi"/>
+              </w:rPr>
+              <w:t>Adquirir una fuente de luz autónoma para el computador</w:t>
+            </w:r>
+          </w:p>
+        </w:tc>
+      </w:tr>
+      <w:tr>
+        <w:tc>
+          <w:tcPr>
+            <w:tcW w:w="2500" w:type="pct"/>
+            <w:tcBorders>
+              <w:top w:val="single" w:sz="4" w:space="0" w:color="auto"/>
+              <w:left w:val="single" w:sz="4" w:space="0" w:color="auto"/>
+              <w:bottom w:val="single" w:sz="4" w:space="0" w:color="auto"/>
+              <w:right w:val="single" w:sz="4" w:space="0" w:color="auto"/>
+            </w:tcBorders>
+            <w:vAlign w:val="center"/>
+            <w:hideMark/>
+          </w:tcPr>
+          <w:p>
+            <w:pPr>
+              <w:jc w:val="center"/>
+              <w:rPr>
+                <w:rFonts w:asciiTheme="majorHAnsi" w:hAnsiTheme="majorHAnsi" w:cstheme="majorHAnsi"/>
+                <w:highlight w:val="white"/>
+              </w:rPr>
+            </w:pPr>
+            <w:r>
+              <w:rPr>
+                <w:rFonts w:asciiTheme="majorHAnsi" w:hAnsiTheme="majorHAnsi" w:cstheme="majorHAnsi"/>
+                <w:highlight w:val="white"/>
+              </w:rPr>
+              <w:t>No hay registro de error generados por el sistema o por los empleados</w:t>
+            </w:r>
+          </w:p>
+        </w:tc>
+        <w:tc>
+          <w:tcPr>
+            <w:tcW w:w="2500" w:type="pct"/>
+            <w:tcBorders>
+              <w:top w:val="single" w:sz="4" w:space="0" w:color="auto"/>
+              <w:left w:val="single" w:sz="4" w:space="0" w:color="auto"/>
+              <w:bottom w:val="single" w:sz="4" w:space="0" w:color="auto"/>
+              <w:right w:val="single" w:sz="4" w:space="0" w:color="auto"/>
+            </w:tcBorders>
+            <w:vAlign w:val="center"/>
+            <w:hideMark/>
+          </w:tcPr>
+          <w:p>
+            <w:pPr>
+              <w:jc w:val="center"/>
+              <w:rPr>
+                <w:rFonts w:asciiTheme="majorHAnsi" w:hAnsiTheme="majorHAnsi" w:cstheme="majorHAnsi"/>
+              </w:rPr>
+            </w:pPr>
+            <w:r>
+              <w:rPr>
+                <w:rFonts w:asciiTheme="majorHAnsi" w:hAnsiTheme="majorHAnsi" w:cstheme="majorHAnsi"/>
+              </w:rPr>
+              <w:t>Se recomienda registrar el tipo de error, la hora, la fecha, el empleado y el número de veces que se presenta el fallo</w:t>
+            </w:r>
+          </w:p>
+        </w:tc>
+      </w:tr>
+      <w:tr>
+        <w:tc>
+          <w:tcPr>
+            <w:tcW w:w="2500" w:type="pct"/>
+            <w:tcBorders>
+              <w:top w:val="single" w:sz="4" w:space="0" w:color="auto"/>
+              <w:left w:val="single" w:sz="4" w:space="0" w:color="auto"/>
+              <w:bottom w:val="single" w:sz="4" w:space="0" w:color="auto"/>
+              <w:right w:val="single" w:sz="4" w:space="0" w:color="auto"/>
+            </w:tcBorders>
+            <w:vAlign w:val="center"/>
+            <w:hideMark/>
+          </w:tcPr>
+          <w:p>
+            <w:pPr>
+              <w:jc w:val="center"/>
+              <w:rPr>
+                <w:rFonts w:asciiTheme="majorHAnsi" w:hAnsiTheme="majorHAnsi" w:cstheme="majorHAnsi"/>
+                <w:highlight w:val="white"/>
+              </w:rPr>
+            </w:pPr>
+            <w:r>
+              <w:rPr>
+                <w:rFonts w:asciiTheme="majorHAnsi" w:hAnsiTheme="majorHAnsi" w:cstheme="majorHAnsi"/>
+                <w:highlight w:val="white"/>
+              </w:rPr>
+              <w:t>El equipo de cómputo está al alcance de cualquier persona lo que podría generar alteración en los datos</w:t>
+            </w:r>
+          </w:p>
+        </w:tc>
+        <w:tc>
+          <w:tcPr>
+            <w:tcW w:w="2500" w:type="pct"/>
+            <w:tcBorders>
+              <w:top w:val="single" w:sz="4" w:space="0" w:color="auto"/>
+              <w:left w:val="single" w:sz="4" w:space="0" w:color="auto"/>
+              <w:bottom w:val="single" w:sz="4" w:space="0" w:color="auto"/>
+              <w:right w:val="single" w:sz="4" w:space="0" w:color="auto"/>
+            </w:tcBorders>
+            <w:vAlign w:val="center"/>
+            <w:hideMark/>
+          </w:tcPr>
+          <w:p>
+            <w:pPr>
+              <w:jc w:val="center"/>
+              <w:rPr>
+                <w:rFonts w:asciiTheme="majorHAnsi" w:hAnsiTheme="majorHAnsi" w:cstheme="majorHAnsi"/>
+              </w:rPr>
+            </w:pPr>
+            <w:r>
+              <w:rPr>
+                <w:rFonts w:asciiTheme="majorHAnsi" w:hAnsiTheme="majorHAnsi" w:cstheme="majorHAnsi"/>
+              </w:rPr>
+              <w:t>Aislar un poco el equipo de cómputo para evitar manipulación no deseada</w:t>
+            </w:r>
+          </w:p>
+        </w:tc>
+      </w:tr>
+      <w:tr>
+        <w:tc>
+          <w:tcPr>
+            <w:tcW w:w="2500" w:type="pct"/>
+            <w:tcBorders>
+              <w:top w:val="single" w:sz="4" w:space="0" w:color="auto"/>
+              <w:left w:val="single" w:sz="4" w:space="0" w:color="auto"/>
+              <w:bottom w:val="single" w:sz="4" w:space="0" w:color="auto"/>
+              <w:right w:val="single" w:sz="4" w:space="0" w:color="auto"/>
+            </w:tcBorders>
+            <w:vAlign w:val="center"/>
+            <w:hideMark/>
+          </w:tcPr>
+          <w:p>
+            <w:pPr>
+              <w:jc w:val="center"/>
+              <w:rPr>
+                <w:rFonts w:asciiTheme="majorHAnsi" w:hAnsiTheme="majorHAnsi" w:cstheme="majorHAnsi"/>
+                <w:highlight w:val="white"/>
+              </w:rPr>
+            </w:pPr>
+            <w:r>
+              <w:rPr>
+                <w:rFonts w:asciiTheme="majorHAnsi" w:hAnsiTheme="majorHAnsi" w:cstheme="majorHAnsi"/>
+                <w:highlight w:val="white"/>
+              </w:rPr>
+              <w:t>No se cuenta con personal de seguridad que salvaguarde los bienes de la empresa</w:t>
+            </w:r>
+          </w:p>
+        </w:tc>
+        <w:tc>
+          <w:tcPr>
+            <w:tcW w:w="2500" w:type="pct"/>
+            <w:tcBorders>
+              <w:top w:val="single" w:sz="4" w:space="0" w:color="auto"/>
+              <w:left w:val="single" w:sz="4" w:space="0" w:color="auto"/>
+              <w:bottom w:val="single" w:sz="4" w:space="0" w:color="auto"/>
+              <w:right w:val="single" w:sz="4" w:space="0" w:color="auto"/>
+            </w:tcBorders>
+            <w:vAlign w:val="center"/>
+            <w:hideMark/>
+          </w:tcPr>
+          <w:p>
+            <w:pPr>
+              <w:jc w:val="center"/>
+              <w:rPr>
+                <w:rFonts w:asciiTheme="majorHAnsi" w:hAnsiTheme="majorHAnsi" w:cstheme="majorHAnsi"/>
+              </w:rPr>
+            </w:pPr>
+            <w:r>
+              <w:rPr>
+                <w:rFonts w:asciiTheme="majorHAnsi" w:hAnsiTheme="majorHAnsi" w:cstheme="majorHAnsi"/>
+              </w:rPr>
+              <w:t>Se recomienda contratar un servicio de vigilancia.</w:t>
+            </w:r>
+          </w:p>
+        </w:tc>
+      </w:tr>
+      <w:tr>
+        <w:tc>
+          <w:tcPr>
+            <w:tcW w:w="2500" w:type="pct"/>
+            <w:tcBorders>
+              <w:top w:val="single" w:sz="4" w:space="0" w:color="auto"/>
+              <w:left w:val="single" w:sz="4" w:space="0" w:color="auto"/>
+              <w:bottom w:val="single" w:sz="4" w:space="0" w:color="auto"/>
+              <w:right w:val="single" w:sz="4" w:space="0" w:color="auto"/>
+            </w:tcBorders>
+            <w:vAlign w:val="center"/>
+            <w:hideMark/>
+          </w:tcPr>
+          <w:p>
+            <w:pPr>
+              <w:jc w:val="center"/>
+              <w:rPr>
+                <w:rFonts w:asciiTheme="majorHAnsi" w:hAnsiTheme="majorHAnsi" w:cstheme="majorHAnsi"/>
+                <w:highlight w:val="white"/>
+              </w:rPr>
+            </w:pPr>
+            <w:r>
+              <w:rPr>
+                <w:rFonts w:asciiTheme="majorHAnsi" w:hAnsiTheme="majorHAnsi" w:cstheme="majorHAnsi"/>
+                <w:highlight w:val="white"/>
+              </w:rPr>
+              <w:t>No se cuenta con un cronograma de mantenimiento del sistema</w:t>
+            </w:r>
+          </w:p>
+        </w:tc>
+        <w:tc>
+          <w:tcPr>
+            <w:tcW w:w="2500" w:type="pct"/>
+            <w:tcBorders>
+              <w:top w:val="single" w:sz="4" w:space="0" w:color="auto"/>
+              <w:left w:val="single" w:sz="4" w:space="0" w:color="auto"/>
+              <w:bottom w:val="single" w:sz="4" w:space="0" w:color="auto"/>
+              <w:right w:val="single" w:sz="4" w:space="0" w:color="auto"/>
+            </w:tcBorders>
+            <w:vAlign w:val="center"/>
+            <w:hideMark/>
+          </w:tcPr>
+          <w:p>
+            <w:pPr>
+              <w:jc w:val="center"/>
+              <w:rPr>
+                <w:rFonts w:asciiTheme="majorHAnsi" w:hAnsiTheme="majorHAnsi" w:cstheme="majorHAnsi"/>
+              </w:rPr>
+            </w:pPr>
+            <w:r>
+              <w:rPr>
+                <w:rFonts w:asciiTheme="majorHAnsi" w:hAnsiTheme="majorHAnsi" w:cstheme="majorHAnsi"/>
+              </w:rPr>
+              <w:t>Se recomienda realizar un cronograma para establecer fechas de mantenimiento al sistema</w:t>
+            </w:r>
+          </w:p>
+        </w:tc>
+      </w:tr>
+      <w:tr>
+        <w:tc>
+          <w:tcPr>
+            <w:tcW w:w="2500" w:type="pct"/>
+            <w:tcBorders>
+              <w:top w:val="single" w:sz="4" w:space="0" w:color="auto"/>
+              <w:left w:val="single" w:sz="4" w:space="0" w:color="auto"/>
+              <w:bottom w:val="single" w:sz="4" w:space="0" w:color="auto"/>
+              <w:right w:val="single" w:sz="4" w:space="0" w:color="auto"/>
+            </w:tcBorders>
+            <w:vAlign w:val="center"/>
+            <w:hideMark/>
+          </w:tcPr>
+          <w:p>
+            <w:pPr>
+              <w:jc w:val="center"/>
+              <w:rPr>
+                <w:rFonts w:asciiTheme="majorHAnsi" w:hAnsiTheme="majorHAnsi" w:cstheme="majorHAnsi"/>
+                <w:highlight w:val="white"/>
+              </w:rPr>
+            </w:pPr>
+            <w:r>
+              <w:rPr>
+                <w:rFonts w:asciiTheme="majorHAnsi" w:hAnsiTheme="majorHAnsi" w:cstheme="majorHAnsi"/>
+                <w:highlight w:val="white"/>
+              </w:rPr>
+              <w:t>No se cuenta con extintores contra incendios especiales en el centro de cómputo</w:t>
+            </w:r>
+          </w:p>
+        </w:tc>
+        <w:tc>
+          <w:tcPr>
+            <w:tcW w:w="2500" w:type="pct"/>
+            <w:tcBorders>
+              <w:top w:val="single" w:sz="4" w:space="0" w:color="auto"/>
+              <w:left w:val="single" w:sz="4" w:space="0" w:color="auto"/>
+              <w:bottom w:val="single" w:sz="4" w:space="0" w:color="auto"/>
+              <w:right w:val="single" w:sz="4" w:space="0" w:color="auto"/>
+            </w:tcBorders>
+            <w:vAlign w:val="center"/>
+            <w:hideMark/>
+          </w:tcPr>
+          <w:p>
+            <w:pPr>
+              <w:jc w:val="center"/>
+              <w:rPr>
+                <w:rFonts w:asciiTheme="majorHAnsi" w:hAnsiTheme="majorHAnsi" w:cstheme="majorHAnsi"/>
+              </w:rPr>
+            </w:pPr>
+            <w:r>
+              <w:rPr>
+                <w:rFonts w:asciiTheme="majorHAnsi" w:hAnsiTheme="majorHAnsi" w:cstheme="majorHAnsi"/>
+              </w:rPr>
+              <w:t>Implementar extintores al centro de cómputo</w:t>
+            </w:r>
+          </w:p>
+        </w:tc>
+      </w:tr>
+    </w:tbl>
+    <w:p>
+      <w:pPr>
+        <w:spacing w:before="120" w:after="120"/>
+        <w:rPr>
+          <w:rFonts w:asciiTheme="majorHAnsi" w:eastAsia="Times New Roman" w:hAnsiTheme="majorHAnsi" w:cstheme="majorHAnsi"/>
+          <w:bCs/>
+          <w:lang w:eastAsia="es-ES"/>
+        </w:rPr>
+      </w:pPr>
+    </w:p>
+    <w:p>
+      <w:pPr>
+        <w:spacing w:before="120" w:after="120"/>
+        <w:rPr>
+          <w:rFonts w:asciiTheme="majorHAnsi" w:hAnsiTheme="majorHAnsi" w:cstheme="majorHAnsi"/>
+          <w:bCs/>
+        </w:rPr>
+      </w:pPr>
+      <w:r>
+        <w:rPr>
+          <w:rFonts w:asciiTheme="majorHAnsi" w:hAnsiTheme="majorHAnsi" w:cstheme="majorHAnsi"/>
+          <w:bCs/>
+        </w:rPr>
+        <w:t>Atentamente,</w:t>
+      </w:r>
+    </w:p>
+    <w:p>
+      <w:pPr>
+        <w:spacing w:before="120" w:after="120"/>
+        <w:rPr>
+          <w:rFonts w:asciiTheme="majorHAnsi" w:hAnsiTheme="majorHAnsi" w:cstheme="majorHAnsi"/>
+          <w:bCs/>
+        </w:rPr>
+      </w:pPr>
+    </w:p>
+    <w:p>
+      <w:pPr>
+        <w:spacing w:before="120" w:after="120"/>
+        <w:rPr>
+          <w:rFonts w:asciiTheme="majorHAnsi" w:hAnsiTheme="majorHAnsi" w:cstheme="majorHAnsi"/>
+          <w:b/>
+          <w:bCs/>
+        </w:rPr>
+      </w:pPr>
+      <w:r>
+        <w:rPr>
+          <w:rFonts w:asciiTheme="majorHAnsi" w:hAnsiTheme="majorHAnsi" w:cstheme="majorHAnsi"/>
+          <w:b/>
+          <w:bCs/>
+        </w:rPr>
+        <w:t>________________________________________</w:t>
+      </w:r>
+      <w:r>
+        <w:rPr>
+          <w:rFonts w:asciiTheme="majorHAnsi" w:hAnsiTheme="majorHAnsi" w:cstheme="majorHAnsi"/>
+          <w:b/>
+          <w:bCs/>
+        </w:rPr>
+        <w:tab/>
+      </w:r>
+      <w:r>
+        <w:rPr>
+          <w:rFonts w:asciiTheme="majorHAnsi" w:hAnsiTheme="majorHAnsi" w:cstheme="majorHAnsi"/>
+          <w:b/>
+          <w:bCs/>
+        </w:rPr>
+        <w:tab/>
+      </w:r>
+    </w:p>
+    <w:p>
+      <w:pPr>
+        <w:spacing w:before="120" w:after="120"/>
+        <w:rPr>
+          <w:rFonts w:asciiTheme="majorHAnsi" w:hAnsiTheme="majorHAnsi" w:cstheme="majorHAnsi"/>
+          <w:b/>
+          <w:bCs/>
+        </w:rPr>
+      </w:pPr>
+      <w:r>
+        <w:rPr>
+          <w:rFonts w:asciiTheme="majorHAnsi" w:hAnsiTheme="majorHAnsi" w:cstheme="majorHAnsi"/>
+          <w:b/>
+          <w:bCs/>
+        </w:rPr>
+        <w:t xml:space="preserve">JONATHAN CAMILO FERRUCHO ESPITIA </w:t>
+      </w:r>
+    </w:p>
+    <w:p>
+      <w:pPr>
+        <w:spacing w:before="120" w:after="120"/>
+        <w:rPr>
+          <w:rFonts w:asciiTheme="majorHAnsi" w:hAnsiTheme="majorHAnsi" w:cstheme="majorHAnsi"/>
+          <w:bCs/>
+        </w:rPr>
+      </w:pPr>
+      <w:r>
+        <w:rPr>
+          <w:rFonts w:asciiTheme="majorHAnsi" w:hAnsiTheme="majorHAnsi" w:cstheme="majorHAnsi"/>
+          <w:bCs/>
+        </w:rPr>
+        <w:t>CC. 1049645521 de Tunja</w:t>
+      </w:r>
+    </w:p>
+    <w:p>
+      <w:pPr>
+        <w:spacing w:before="120" w:after="120"/>
+        <w:rPr>
+          <w:rFonts w:asciiTheme="majorHAnsi" w:hAnsiTheme="majorHAnsi" w:cstheme="majorHAnsi"/>
+          <w:b/>
+          <w:bCs/>
+        </w:rPr>
+      </w:pPr>
+      <w:r>
+        <w:rPr>
+          <w:rFonts w:asciiTheme="majorHAnsi" w:hAnsiTheme="majorHAnsi" w:cstheme="majorHAnsi"/>
+          <w:b/>
+          <w:bCs/>
+        </w:rPr>
+        <w:lastRenderedPageBreak/>
+        <w:t>________________________________________</w:t>
+      </w:r>
+      <w:r>
+        <w:rPr>
+          <w:rFonts w:asciiTheme="majorHAnsi" w:hAnsiTheme="majorHAnsi" w:cstheme="majorHAnsi"/>
+          <w:b/>
+          <w:bCs/>
+        </w:rPr>
+        <w:tab/>
+      </w:r>
+      <w:r>
+        <w:rPr>
+          <w:rFonts w:asciiTheme="majorHAnsi" w:hAnsiTheme="majorHAnsi" w:cstheme="majorHAnsi"/>
+          <w:b/>
+          <w:bCs/>
+        </w:rPr>
+        <w:tab/>
+      </w:r>
+    </w:p>
+    <w:p>
+      <w:pPr>
+        <w:spacing w:before="120" w:after="120"/>
+        <w:rPr>
+          <w:rFonts w:asciiTheme="majorHAnsi" w:hAnsiTheme="majorHAnsi" w:cstheme="majorHAnsi"/>
+          <w:b/>
+          <w:bCs/>
+        </w:rPr>
+      </w:pPr>
+      <w:r>
+        <w:rPr>
+          <w:rFonts w:asciiTheme="majorHAnsi" w:hAnsiTheme="majorHAnsi" w:cstheme="majorHAnsi"/>
+          <w:b/>
+          <w:color w:val="000000"/>
+          <w:lang w:eastAsia="es-CO"/>
+        </w:rPr>
+        <w:t>YONATHAN NICOLAY JOYA GONZÁLEZ</w:t>
+      </w:r>
+    </w:p>
+    <w:p>
+      <w:pPr>
+        <w:spacing w:before="120" w:after="120"/>
+        <w:rPr>
+          <w:rFonts w:asciiTheme="majorHAnsi" w:hAnsiTheme="majorHAnsi" w:cstheme="majorHAnsi"/>
+          <w:bCs/>
+        </w:rPr>
+      </w:pPr>
+      <w:r>
+        <w:rPr>
+          <w:rFonts w:asciiTheme="majorHAnsi" w:hAnsiTheme="majorHAnsi" w:cstheme="majorHAnsi"/>
+          <w:bCs/>
+        </w:rPr>
+        <w:t xml:space="preserve">CC. </w:t>
+      </w:r>
+      <w:r>
+        <w:rPr>
+          <w:rFonts w:asciiTheme="majorHAnsi" w:hAnsiTheme="majorHAnsi" w:cstheme="majorHAnsi"/>
+          <w:noProof/>
+          <w:color w:val="000000"/>
+          <w:lang w:eastAsia="es-CO"/>
+        </w:rPr>
+        <w:t>1049640806 de Tunja</w:t>
+      </w:r>
+    </w:p>
+    <w:p>
+      <w:pPr>
+        <w:spacing w:before="120" w:after="120"/>
+        <w:rPr>
+          <w:rFonts w:asciiTheme="majorHAnsi" w:hAnsiTheme="majorHAnsi" w:cstheme="majorHAnsi"/>
+          <w:b/>
+          <w:bCs/>
+        </w:rPr>
+      </w:pPr>
+      <w:r>
+        <w:rPr>
+          <w:rFonts w:asciiTheme="majorHAnsi" w:hAnsiTheme="majorHAnsi" w:cstheme="majorHAnsi"/>
+          <w:b/>
+          <w:bCs/>
+        </w:rPr>
+        <w:t>________________________________________</w:t>
+      </w:r>
+      <w:r>
+        <w:rPr>
+          <w:rFonts w:asciiTheme="majorHAnsi" w:hAnsiTheme="majorHAnsi" w:cstheme="majorHAnsi"/>
+          <w:b/>
+          <w:bCs/>
+        </w:rPr>
+        <w:tab/>
+      </w:r>
+      <w:r>
+        <w:rPr>
+          <w:rFonts w:asciiTheme="majorHAnsi" w:hAnsiTheme="majorHAnsi" w:cstheme="majorHAnsi"/>
+          <w:b/>
+          <w:bCs/>
+        </w:rPr>
+        <w:tab/>
+      </w:r>
+    </w:p>
+    <w:p>
+      <w:pPr>
+        <w:spacing w:before="120" w:after="120"/>
+        <w:rPr>
+          <w:rFonts w:asciiTheme="majorHAnsi" w:hAnsiTheme="majorHAnsi" w:cstheme="majorHAnsi"/>
+          <w:b/>
+          <w:bCs/>
+        </w:rPr>
+      </w:pPr>
+      <w:r>
+        <w:rPr>
+          <w:rFonts w:asciiTheme="majorHAnsi" w:hAnsiTheme="majorHAnsi" w:cstheme="majorHAnsi"/>
+          <w:b/>
+          <w:noProof/>
+          <w:color w:val="000000"/>
+          <w:lang w:eastAsia="es-CO"/>
+        </w:rPr>
+        <w:t>LINO ALFONSO MESA AFRICANO</w:t>
+      </w:r>
+      <w:r>
+        <w:rPr>
+          <w:rFonts w:asciiTheme="majorHAnsi" w:hAnsiTheme="majorHAnsi" w:cstheme="majorHAnsi"/>
+          <w:b/>
+          <w:bCs/>
+        </w:rPr>
+        <w:t xml:space="preserve"> </w:t>
+      </w:r>
+    </w:p>
+    <w:p>
+      <w:pPr>
+        <w:spacing w:before="120" w:after="120"/>
+        <w:rPr>
+          <w:rFonts w:asciiTheme="majorHAnsi" w:hAnsiTheme="majorHAnsi" w:cstheme="majorHAnsi"/>
+          <w:bCs/>
+        </w:rPr>
+      </w:pPr>
+      <w:r>
+        <w:rPr>
+          <w:rFonts w:asciiTheme="majorHAnsi" w:hAnsiTheme="majorHAnsi" w:cstheme="majorHAnsi"/>
+          <w:bCs/>
+        </w:rPr>
+        <w:t xml:space="preserve">CC. </w:t>
+      </w:r>
+      <w:r>
+        <w:rPr>
+          <w:rFonts w:asciiTheme="majorHAnsi" w:hAnsiTheme="majorHAnsi" w:cstheme="majorHAnsi"/>
+          <w:noProof/>
+          <w:color w:val="000000"/>
+          <w:lang w:eastAsia="es-CO"/>
+        </w:rPr>
+        <w:t xml:space="preserve">1053586420 </w:t>
+      </w:r>
+    </w:p>
+    <w:p/>
     <w:p/>
     <w:p/>
     <w:p/>
@@ -33957,6 +34905,11 @@
       <w:szCs w:val="20"/>
     </w:rPr>
   </w:style>
+  <w:style w:type="character" w:customStyle="1" w:styleId="5yl5">
+    <w:name w:val="_5yl5"/>
+    <w:basedOn w:val="Fuentedeprrafopredeter"/>
+    <w:rsid w:val="00786D09"/>
+  </w:style>
 </w:styles>
 </file>
 
@@ -34260,7 +35213,7 @@
 </file>
 
 <file path=customXml/itemProps1.xml><?xml version="1.0" encoding="utf-8"?>
-<ds:datastoreItem xmlns:ds="http://schemas.openxmlformats.org/officeDocument/2006/customXml" ds:itemID="{2DAF39D8-89FC-4598-987B-9854B6863CDE}">
+<ds:datastoreItem xmlns:ds="http://schemas.openxmlformats.org/officeDocument/2006/customXml" ds:itemID="{F2594979-B3A1-4BD3-A48C-D204890D841F}">
   <ds:schemaRefs>
     <ds:schemaRef ds:uri="http://schemas.openxmlformats.org/officeDocument/2006/bibliography"/>
   </ds:schemaRefs>

</xml_diff>